<commit_message>
Added meeting logs from 18 and 20/10
</commit_message>
<xml_diff>
--- a/Planning Docs/Group_Meeting_Logs.docx
+++ b/Planning Docs/Group_Meeting_Logs.docx
@@ -119,23 +119,7 @@
           <w:sz w:val="22"/>
           <w:szCs w:val="22"/>
         </w:rPr>
-        <w:t xml:space="preserve">Setting </w:t>
-      </w:r>
-      <w:r>
-        <w:rPr>
-          <w:rFonts w:ascii="Calibri" w:hAnsi="Calibri" w:cs="Calibri"/>
-          <w:sz w:val="22"/>
-          <w:szCs w:val="22"/>
-        </w:rPr>
-        <w:t>up Code</w:t>
-      </w:r>
-      <w:r>
-        <w:rPr>
-          <w:rFonts w:ascii="Calibri" w:hAnsi="Calibri" w:cs="Calibri"/>
-          <w:sz w:val="22"/>
-          <w:szCs w:val="22"/>
-        </w:rPr>
-        <w:t xml:space="preserve"> Ignitor</w:t>
+        <w:t>Setting up Code Ignitor</w:t>
       </w:r>
     </w:p>
     <w:p>
@@ -238,23 +222,7 @@
           <w:sz w:val="22"/>
           <w:szCs w:val="22"/>
         </w:rPr>
-        <w:t>M</w:t>
-      </w:r>
-      <w:r>
-        <w:rPr>
-          <w:rFonts w:ascii="Calibri" w:hAnsi="Calibri" w:cs="Calibri"/>
-          <w:sz w:val="22"/>
-          <w:szCs w:val="22"/>
-        </w:rPr>
-        <w:t xml:space="preserve">eeting </w:t>
-      </w:r>
-      <w:r>
-        <w:rPr>
-          <w:rFonts w:ascii="Calibri" w:hAnsi="Calibri" w:cs="Calibri"/>
-          <w:sz w:val="22"/>
-          <w:szCs w:val="22"/>
-        </w:rPr>
-        <w:t>/w Supervisor</w:t>
+        <w:t>Meeting /w Supervisor</w:t>
       </w:r>
     </w:p>
     <w:p>
@@ -532,31 +500,7 @@
           <w:sz w:val="22"/>
           <w:szCs w:val="22"/>
         </w:rPr>
-        <w:t xml:space="preserve">- </w:t>
-      </w:r>
-      <w:r>
-        <w:rPr>
-          <w:rFonts w:ascii="Calibri" w:hAnsi="Calibri" w:cs="Calibri"/>
-          <w:sz w:val="22"/>
-          <w:szCs w:val="22"/>
-        </w:rPr>
-        <w:t>M</w:t>
-      </w:r>
-      <w:r>
-        <w:rPr>
-          <w:rFonts w:ascii="Calibri" w:hAnsi="Calibri" w:cs="Calibri"/>
-          <w:sz w:val="22"/>
-          <w:szCs w:val="22"/>
-        </w:rPr>
-        <w:t>eeting</w:t>
-      </w:r>
-      <w:r>
-        <w:rPr>
-          <w:rFonts w:ascii="Calibri" w:hAnsi="Calibri" w:cs="Calibri"/>
-          <w:sz w:val="22"/>
-          <w:szCs w:val="22"/>
-        </w:rPr>
-        <w:t>/w Supervisor</w:t>
+        <w:t>- Meeting/w Supervisor</w:t>
       </w:r>
     </w:p>
     <w:p>
@@ -921,6 +865,269 @@
       </w:r>
     </w:p>
     <w:p/>
+    <w:p>
+      <w:r>
+        <w:rPr>
+          <w:u w:val="single"/>
+        </w:rPr>
+        <w:t>18</w:t>
+      </w:r>
+      <w:r>
+        <w:rPr>
+          <w:u w:val="single"/>
+        </w:rPr>
+        <w:t>/10</w:t>
+      </w:r>
+      <w:r>
+        <w:t xml:space="preserve">- Meeting /w Supervisor </w:t>
+      </w:r>
+    </w:p>
+    <w:p>
+      <w:pPr>
+        <w:pStyle w:val="ListParagraph"/>
+        <w:numPr>
+          <w:ilvl w:val="0"/>
+          <w:numId w:val="6"/>
+        </w:numPr>
+      </w:pPr>
+      <w:r>
+        <w:t>All Group members showed what they have done so far.</w:t>
+      </w:r>
+    </w:p>
+    <w:p>
+      <w:pPr>
+        <w:pStyle w:val="ListParagraph"/>
+        <w:numPr>
+          <w:ilvl w:val="0"/>
+          <w:numId w:val="6"/>
+        </w:numPr>
+      </w:pPr>
+      <w:r>
+        <w:t>Joel- implemented a calendar view with a colour scheme.</w:t>
+      </w:r>
+    </w:p>
+    <w:p>
+      <w:pPr>
+        <w:pStyle w:val="ListParagraph"/>
+        <w:numPr>
+          <w:ilvl w:val="0"/>
+          <w:numId w:val="6"/>
+        </w:numPr>
+      </w:pPr>
+      <w:r>
+        <w:t>Dan and Kabeerat- Showed Login Page with CSS scripts working and Borders. Add Commenting for ‘Need Help</w:t>
+      </w:r>
+      <w:r>
+        <w:t>?</w:t>
+      </w:r>
+      <w:r>
+        <w:t>’</w:t>
+      </w:r>
+      <w:r>
+        <w:t xml:space="preserve"> Part and linking to the contact us page </w:t>
+      </w:r>
+    </w:p>
+    <w:p>
+      <w:pPr>
+        <w:pStyle w:val="ListParagraph"/>
+        <w:numPr>
+          <w:ilvl w:val="0"/>
+          <w:numId w:val="6"/>
+        </w:numPr>
+      </w:pPr>
+      <w:r>
+        <w:lastRenderedPageBreak/>
+        <w:t>Lisa advised to speak to CEMS IT to set up a shared drive for the group to clone the CodeIgniter file.</w:t>
+      </w:r>
+    </w:p>
+    <w:p>
+      <w:pPr>
+        <w:pStyle w:val="ListParagraph"/>
+        <w:numPr>
+          <w:ilvl w:val="0"/>
+          <w:numId w:val="6"/>
+        </w:numPr>
+      </w:pPr>
+      <w:r>
+        <w:t>Kieran showed the layout of the announcement page as well as continuing to use the sidebar.</w:t>
+      </w:r>
+    </w:p>
+    <w:p>
+      <w:pPr>
+        <w:pStyle w:val="ListParagraph"/>
+        <w:numPr>
+          <w:ilvl w:val="0"/>
+          <w:numId w:val="6"/>
+        </w:numPr>
+      </w:pPr>
+      <w:r>
+        <w:t>Created CSS style sheet to make sure font colours are used on all pages.</w:t>
+      </w:r>
+    </w:p>
+    <w:p>
+      <w:pPr>
+        <w:pStyle w:val="ListParagraph"/>
+        <w:numPr>
+          <w:ilvl w:val="0"/>
+          <w:numId w:val="6"/>
+        </w:numPr>
+      </w:pPr>
+      <w:r>
+        <w:t>Erol emailed to make a shared database and drive.</w:t>
+      </w:r>
+    </w:p>
+    <w:p>
+      <w:pPr>
+        <w:pStyle w:val="ListParagraph"/>
+        <w:numPr>
+          <w:ilvl w:val="0"/>
+          <w:numId w:val="6"/>
+        </w:numPr>
+      </w:pPr>
+      <w:r>
+        <w:t xml:space="preserve">Dan showed </w:t>
+      </w:r>
+      <w:r>
+        <w:t>company ideas of the website.</w:t>
+      </w:r>
+    </w:p>
+    <w:p>
+      <w:pPr>
+        <w:pStyle w:val="ListParagraph"/>
+        <w:numPr>
+          <w:ilvl w:val="0"/>
+          <w:numId w:val="6"/>
+        </w:numPr>
+      </w:pPr>
+      <w:r>
+        <w:t>Kabeerat created the view and model for the webpage</w:t>
+      </w:r>
+    </w:p>
+    <w:p>
+      <w:r>
+        <w:rPr>
+          <w:u w:val="single"/>
+        </w:rPr>
+        <w:t>20/10</w:t>
+      </w:r>
+      <w:r>
+        <w:t xml:space="preserve"> – Scrum Meeting </w:t>
+      </w:r>
+    </w:p>
+    <w:p>
+      <w:pPr>
+        <w:pStyle w:val="ListParagraph"/>
+        <w:numPr>
+          <w:ilvl w:val="0"/>
+          <w:numId w:val="7"/>
+        </w:numPr>
+      </w:pPr>
+      <w:r>
+        <w:t>Showed our current progress</w:t>
+      </w:r>
+      <w:r>
+        <w:t xml:space="preserve"> </w:t>
+      </w:r>
+    </w:p>
+    <w:p>
+      <w:pPr>
+        <w:pStyle w:val="ListParagraph"/>
+        <w:numPr>
+          <w:ilvl w:val="0"/>
+          <w:numId w:val="7"/>
+        </w:numPr>
+      </w:pPr>
+      <w:r>
+        <w:t xml:space="preserve">Erol made the statistics page that involved Pie Charts, line graph and a tally of the restaurants current stock </w:t>
+      </w:r>
+    </w:p>
+    <w:p>
+      <w:pPr>
+        <w:pStyle w:val="ListParagraph"/>
+        <w:numPr>
+          <w:ilvl w:val="0"/>
+          <w:numId w:val="7"/>
+        </w:numPr>
+      </w:pPr>
+      <w:r>
+        <w:t xml:space="preserve">On track to completing all tasks for Sprint 1 </w:t>
+      </w:r>
+    </w:p>
+    <w:p>
+      <w:pPr>
+        <w:pStyle w:val="ListParagraph"/>
+        <w:numPr>
+          <w:ilvl w:val="0"/>
+          <w:numId w:val="7"/>
+        </w:numPr>
+      </w:pPr>
+      <w:r>
+        <w:t>Me and Kabeerat agreed to make further adjustments to the login page by removing the CSS attributes we added and let the CSS sheet to adjust to the appropriate font.</w:t>
+      </w:r>
+    </w:p>
+    <w:p>
+      <w:pPr>
+        <w:pStyle w:val="ListParagraph"/>
+        <w:numPr>
+          <w:ilvl w:val="0"/>
+          <w:numId w:val="7"/>
+        </w:numPr>
+      </w:pPr>
+      <w:r>
+        <w:t>Dan agreed to look into the</w:t>
+      </w:r>
+      <w:r>
+        <w:t xml:space="preserve"> toggle</w:t>
+      </w:r>
+      <w:r>
+        <w:t xml:space="preserve"> </w:t>
+      </w:r>
+      <w:r>
+        <w:t>password visibility eye- able to check your password before logging in.</w:t>
+      </w:r>
+    </w:p>
+    <w:p>
+      <w:pPr>
+        <w:pStyle w:val="ListParagraph"/>
+        <w:numPr>
+          <w:ilvl w:val="0"/>
+          <w:numId w:val="7"/>
+        </w:numPr>
+      </w:pPr>
+      <w:r>
+        <w:t>Kabeerat will look at the colour scheme of the login page and use the colours from the CSS style sheet.</w:t>
+      </w:r>
+    </w:p>
+    <w:p>
+      <w:pPr>
+        <w:pStyle w:val="ListParagraph"/>
+        <w:numPr>
+          <w:ilvl w:val="0"/>
+          <w:numId w:val="7"/>
+        </w:numPr>
+      </w:pPr>
+      <w:r>
+        <w:t>Moved our Code Ignitor folder onto our Group ‘14’ shared drive.</w:t>
+      </w:r>
+    </w:p>
+    <w:p>
+      <w:pPr>
+        <w:pStyle w:val="ListParagraph"/>
+        <w:numPr>
+          <w:ilvl w:val="0"/>
+          <w:numId w:val="7"/>
+        </w:numPr>
+      </w:pPr>
+      <w:r>
+        <w:t>Have a issue currently viewing any webpages at all on the there as we don’t have the correct access to the htaccess file. Error 404: Access is Forbidden.</w:t>
+      </w:r>
+      <w:r>
+        <w:t xml:space="preserve"> Need to contact CEMS IT if they can assist</w:t>
+      </w:r>
+      <w:r>
+        <w:t>.</w:t>
+      </w:r>
+    </w:p>
     <w:p/>
     <w:sectPr>
       <w:pgSz w:w="11906" w:h="16838"/>
@@ -935,6 +1142,119 @@
 <file path=word/numbering.xml><?xml version="1.0" encoding="utf-8"?>
 <w:numbering xmlns:wpc="http://schemas.microsoft.com/office/word/2010/wordprocessingCanvas" xmlns:cx="http://schemas.microsoft.com/office/drawing/2014/chartex" xmlns:cx1="http://schemas.microsoft.com/office/drawing/2015/9/8/chartex" xmlns:cx2="http://schemas.microsoft.com/office/drawing/2015/10/21/chartex" xmlns:cx3="http://schemas.microsoft.com/office/drawing/2016/5/9/chartex" xmlns:cx4="http://schemas.microsoft.com/office/drawing/2016/5/10/chartex" xmlns:cx5="http://schemas.microsoft.com/office/drawing/2016/5/11/chartex" xmlns:cx6="http://schemas.microsoft.com/office/drawing/2016/5/12/chartex" xmlns:cx7="http://schemas.microsoft.com/office/drawing/2016/5/13/chartex" xmlns:cx8="http://schemas.microsoft.com/office/drawing/2016/5/14/chartex" xmlns:mc="http://schemas.openxmlformats.org/markup-compatibility/2006" xmlns:aink="http://schemas.microsoft.com/office/drawing/2016/ink" xmlns:am3d="http://schemas.microsoft.com/office/drawing/2017/model3d" xmlns:o="urn:schemas-microsoft-com:office:office" xmlns:oel="http://schemas.microsoft.com/office/2019/extlst" xmlns:r="http://schemas.openxmlformats.org/officeDocument/2006/relationships" xmlns:m="http://schemas.openxmlformats.org/officeDocument/2006/math" xmlns:v="urn:schemas-microsoft-com:vml" xmlns:wp14="http://schemas.microsoft.com/office/word/2010/wordprocessingDrawing" xmlns:wp="http://schemas.openxmlformats.org/drawingml/2006/wordprocessingDrawing" xmlns:w10="urn:schemas-microsoft-com:office:word" xmlns:w="http://schemas.openxmlformats.org/wordprocessingml/2006/main" xmlns:w14="http://schemas.microsoft.com/office/word/2010/wordml" xmlns:w15="http://schemas.microsoft.com/office/word/2012/wordml" xmlns:w16cex="http://schemas.microsoft.com/office/word/2018/wordml/cex" xmlns:w16cid="http://schemas.microsoft.com/office/word/2016/wordml/cid" xmlns:w16="http://schemas.microsoft.com/office/word/2018/wordml" xmlns:w16sdtdh="http://schemas.microsoft.com/office/word/2020/wordml/sdtdatahash" xmlns:w16se="http://schemas.microsoft.com/office/word/2015/wordml/symex" xmlns:wpg="http://schemas.microsoft.com/office/word/2010/wordprocessingGroup" xmlns:wpi="http://schemas.microsoft.com/office/word/2010/wordprocessingInk" xmlns:wne="http://schemas.microsoft.com/office/word/2006/wordml" xmlns:wps="http://schemas.microsoft.com/office/word/2010/wordprocessingShape" mc:Ignorable="w14 w15 w16se w16cid w16 w16cex w16sdtdh wp14">
   <w:abstractNum w:abstractNumId="0" w15:restartNumberingAfterBreak="0">
+    <w:nsid w:val="0AE824C2"/>
+    <w:multiLevelType w:val="hybridMultilevel"/>
+    <w:tmpl w:val="B0A8BF54"/>
+    <w:lvl w:ilvl="0" w:tplc="08090001">
+      <w:start w:val="1"/>
+      <w:numFmt w:val="bullet"/>
+      <w:lvlText w:val=""/>
+      <w:lvlJc w:val="left"/>
+      <w:pPr>
+        <w:ind w:left="720" w:hanging="360"/>
+      </w:pPr>
+      <w:rPr>
+        <w:rFonts w:ascii="Symbol" w:hAnsi="Symbol" w:hint="default"/>
+      </w:rPr>
+    </w:lvl>
+    <w:lvl w:ilvl="1" w:tplc="08090003" w:tentative="1">
+      <w:start w:val="1"/>
+      <w:numFmt w:val="bullet"/>
+      <w:lvlText w:val="o"/>
+      <w:lvlJc w:val="left"/>
+      <w:pPr>
+        <w:ind w:left="1440" w:hanging="360"/>
+      </w:pPr>
+      <w:rPr>
+        <w:rFonts w:ascii="Courier New" w:hAnsi="Courier New" w:cs="Courier New" w:hint="default"/>
+      </w:rPr>
+    </w:lvl>
+    <w:lvl w:ilvl="2" w:tplc="08090005" w:tentative="1">
+      <w:start w:val="1"/>
+      <w:numFmt w:val="bullet"/>
+      <w:lvlText w:val=""/>
+      <w:lvlJc w:val="left"/>
+      <w:pPr>
+        <w:ind w:left="2160" w:hanging="360"/>
+      </w:pPr>
+      <w:rPr>
+        <w:rFonts w:ascii="Wingdings" w:hAnsi="Wingdings" w:hint="default"/>
+      </w:rPr>
+    </w:lvl>
+    <w:lvl w:ilvl="3" w:tplc="08090001" w:tentative="1">
+      <w:start w:val="1"/>
+      <w:numFmt w:val="bullet"/>
+      <w:lvlText w:val=""/>
+      <w:lvlJc w:val="left"/>
+      <w:pPr>
+        <w:ind w:left="2880" w:hanging="360"/>
+      </w:pPr>
+      <w:rPr>
+        <w:rFonts w:ascii="Symbol" w:hAnsi="Symbol" w:hint="default"/>
+      </w:rPr>
+    </w:lvl>
+    <w:lvl w:ilvl="4" w:tplc="08090003" w:tentative="1">
+      <w:start w:val="1"/>
+      <w:numFmt w:val="bullet"/>
+      <w:lvlText w:val="o"/>
+      <w:lvlJc w:val="left"/>
+      <w:pPr>
+        <w:ind w:left="3600" w:hanging="360"/>
+      </w:pPr>
+      <w:rPr>
+        <w:rFonts w:ascii="Courier New" w:hAnsi="Courier New" w:cs="Courier New" w:hint="default"/>
+      </w:rPr>
+    </w:lvl>
+    <w:lvl w:ilvl="5" w:tplc="08090005" w:tentative="1">
+      <w:start w:val="1"/>
+      <w:numFmt w:val="bullet"/>
+      <w:lvlText w:val=""/>
+      <w:lvlJc w:val="left"/>
+      <w:pPr>
+        <w:ind w:left="4320" w:hanging="360"/>
+      </w:pPr>
+      <w:rPr>
+        <w:rFonts w:ascii="Wingdings" w:hAnsi="Wingdings" w:hint="default"/>
+      </w:rPr>
+    </w:lvl>
+    <w:lvl w:ilvl="6" w:tplc="08090001" w:tentative="1">
+      <w:start w:val="1"/>
+      <w:numFmt w:val="bullet"/>
+      <w:lvlText w:val=""/>
+      <w:lvlJc w:val="left"/>
+      <w:pPr>
+        <w:ind w:left="5040" w:hanging="360"/>
+      </w:pPr>
+      <w:rPr>
+        <w:rFonts w:ascii="Symbol" w:hAnsi="Symbol" w:hint="default"/>
+      </w:rPr>
+    </w:lvl>
+    <w:lvl w:ilvl="7" w:tplc="08090003" w:tentative="1">
+      <w:start w:val="1"/>
+      <w:numFmt w:val="bullet"/>
+      <w:lvlText w:val="o"/>
+      <w:lvlJc w:val="left"/>
+      <w:pPr>
+        <w:ind w:left="5760" w:hanging="360"/>
+      </w:pPr>
+      <w:rPr>
+        <w:rFonts w:ascii="Courier New" w:hAnsi="Courier New" w:cs="Courier New" w:hint="default"/>
+      </w:rPr>
+    </w:lvl>
+    <w:lvl w:ilvl="8" w:tplc="08090005" w:tentative="1">
+      <w:start w:val="1"/>
+      <w:numFmt w:val="bullet"/>
+      <w:lvlText w:val=""/>
+      <w:lvlJc w:val="left"/>
+      <w:pPr>
+        <w:ind w:left="6480" w:hanging="360"/>
+      </w:pPr>
+      <w:rPr>
+        <w:rFonts w:ascii="Wingdings" w:hAnsi="Wingdings" w:hint="default"/>
+      </w:rPr>
+    </w:lvl>
+  </w:abstractNum>
+  <w:abstractNum w:abstractNumId="1" w15:restartNumberingAfterBreak="0">
     <w:nsid w:val="13A37D6F"/>
     <w:multiLevelType w:val="hybridMultilevel"/>
     <w:tmpl w:val="9EE4368C"/>
@@ -1047,7 +1367,7 @@
       </w:rPr>
     </w:lvl>
   </w:abstractNum>
-  <w:abstractNum w:abstractNumId="1" w15:restartNumberingAfterBreak="0">
+  <w:abstractNum w:abstractNumId="2" w15:restartNumberingAfterBreak="0">
     <w:nsid w:val="1AAF6D9D"/>
     <w:multiLevelType w:val="hybridMultilevel"/>
     <w:tmpl w:val="E722A5CE"/>
@@ -1160,7 +1480,7 @@
       </w:rPr>
     </w:lvl>
   </w:abstractNum>
-  <w:abstractNum w:abstractNumId="2" w15:restartNumberingAfterBreak="0">
+  <w:abstractNum w:abstractNumId="3" w15:restartNumberingAfterBreak="0">
     <w:nsid w:val="2C556DF7"/>
     <w:multiLevelType w:val="hybridMultilevel"/>
     <w:tmpl w:val="F014E8C6"/>
@@ -1273,7 +1593,7 @@
       </w:rPr>
     </w:lvl>
   </w:abstractNum>
-  <w:abstractNum w:abstractNumId="3" w15:restartNumberingAfterBreak="0">
+  <w:abstractNum w:abstractNumId="4" w15:restartNumberingAfterBreak="0">
     <w:nsid w:val="3FA964EA"/>
     <w:multiLevelType w:val="hybridMultilevel"/>
     <w:tmpl w:val="809ECBF0"/>
@@ -1386,7 +1706,7 @@
       </w:rPr>
     </w:lvl>
   </w:abstractNum>
-  <w:abstractNum w:abstractNumId="4" w15:restartNumberingAfterBreak="0">
+  <w:abstractNum w:abstractNumId="5" w15:restartNumberingAfterBreak="0">
     <w:nsid w:val="70594C6A"/>
     <w:multiLevelType w:val="hybridMultilevel"/>
     <w:tmpl w:val="6CF2DC34"/>
@@ -1499,20 +1819,139 @@
       </w:rPr>
     </w:lvl>
   </w:abstractNum>
+  <w:abstractNum w:abstractNumId="6" w15:restartNumberingAfterBreak="0">
+    <w:nsid w:val="77ED1E28"/>
+    <w:multiLevelType w:val="hybridMultilevel"/>
+    <w:tmpl w:val="53B85070"/>
+    <w:lvl w:ilvl="0" w:tplc="08090001">
+      <w:start w:val="1"/>
+      <w:numFmt w:val="bullet"/>
+      <w:lvlText w:val=""/>
+      <w:lvlJc w:val="left"/>
+      <w:pPr>
+        <w:ind w:left="720" w:hanging="360"/>
+      </w:pPr>
+      <w:rPr>
+        <w:rFonts w:ascii="Symbol" w:hAnsi="Symbol" w:hint="default"/>
+      </w:rPr>
+    </w:lvl>
+    <w:lvl w:ilvl="1" w:tplc="08090003" w:tentative="1">
+      <w:start w:val="1"/>
+      <w:numFmt w:val="bullet"/>
+      <w:lvlText w:val="o"/>
+      <w:lvlJc w:val="left"/>
+      <w:pPr>
+        <w:ind w:left="1440" w:hanging="360"/>
+      </w:pPr>
+      <w:rPr>
+        <w:rFonts w:ascii="Courier New" w:hAnsi="Courier New" w:cs="Courier New" w:hint="default"/>
+      </w:rPr>
+    </w:lvl>
+    <w:lvl w:ilvl="2" w:tplc="08090005" w:tentative="1">
+      <w:start w:val="1"/>
+      <w:numFmt w:val="bullet"/>
+      <w:lvlText w:val=""/>
+      <w:lvlJc w:val="left"/>
+      <w:pPr>
+        <w:ind w:left="2160" w:hanging="360"/>
+      </w:pPr>
+      <w:rPr>
+        <w:rFonts w:ascii="Wingdings" w:hAnsi="Wingdings" w:hint="default"/>
+      </w:rPr>
+    </w:lvl>
+    <w:lvl w:ilvl="3" w:tplc="08090001" w:tentative="1">
+      <w:start w:val="1"/>
+      <w:numFmt w:val="bullet"/>
+      <w:lvlText w:val=""/>
+      <w:lvlJc w:val="left"/>
+      <w:pPr>
+        <w:ind w:left="2880" w:hanging="360"/>
+      </w:pPr>
+      <w:rPr>
+        <w:rFonts w:ascii="Symbol" w:hAnsi="Symbol" w:hint="default"/>
+      </w:rPr>
+    </w:lvl>
+    <w:lvl w:ilvl="4" w:tplc="08090003" w:tentative="1">
+      <w:start w:val="1"/>
+      <w:numFmt w:val="bullet"/>
+      <w:lvlText w:val="o"/>
+      <w:lvlJc w:val="left"/>
+      <w:pPr>
+        <w:ind w:left="3600" w:hanging="360"/>
+      </w:pPr>
+      <w:rPr>
+        <w:rFonts w:ascii="Courier New" w:hAnsi="Courier New" w:cs="Courier New" w:hint="default"/>
+      </w:rPr>
+    </w:lvl>
+    <w:lvl w:ilvl="5" w:tplc="08090005" w:tentative="1">
+      <w:start w:val="1"/>
+      <w:numFmt w:val="bullet"/>
+      <w:lvlText w:val=""/>
+      <w:lvlJc w:val="left"/>
+      <w:pPr>
+        <w:ind w:left="4320" w:hanging="360"/>
+      </w:pPr>
+      <w:rPr>
+        <w:rFonts w:ascii="Wingdings" w:hAnsi="Wingdings" w:hint="default"/>
+      </w:rPr>
+    </w:lvl>
+    <w:lvl w:ilvl="6" w:tplc="08090001" w:tentative="1">
+      <w:start w:val="1"/>
+      <w:numFmt w:val="bullet"/>
+      <w:lvlText w:val=""/>
+      <w:lvlJc w:val="left"/>
+      <w:pPr>
+        <w:ind w:left="5040" w:hanging="360"/>
+      </w:pPr>
+      <w:rPr>
+        <w:rFonts w:ascii="Symbol" w:hAnsi="Symbol" w:hint="default"/>
+      </w:rPr>
+    </w:lvl>
+    <w:lvl w:ilvl="7" w:tplc="08090003" w:tentative="1">
+      <w:start w:val="1"/>
+      <w:numFmt w:val="bullet"/>
+      <w:lvlText w:val="o"/>
+      <w:lvlJc w:val="left"/>
+      <w:pPr>
+        <w:ind w:left="5760" w:hanging="360"/>
+      </w:pPr>
+      <w:rPr>
+        <w:rFonts w:ascii="Courier New" w:hAnsi="Courier New" w:cs="Courier New" w:hint="default"/>
+      </w:rPr>
+    </w:lvl>
+    <w:lvl w:ilvl="8" w:tplc="08090005" w:tentative="1">
+      <w:start w:val="1"/>
+      <w:numFmt w:val="bullet"/>
+      <w:lvlText w:val=""/>
+      <w:lvlJc w:val="left"/>
+      <w:pPr>
+        <w:ind w:left="6480" w:hanging="360"/>
+      </w:pPr>
+      <w:rPr>
+        <w:rFonts w:ascii="Wingdings" w:hAnsi="Wingdings" w:hint="default"/>
+      </w:rPr>
+    </w:lvl>
+  </w:abstractNum>
   <w:num w:numId="1" w16cid:durableId="406078792">
+    <w:abstractNumId w:val="3"/>
+  </w:num>
+  <w:num w:numId="2" w16cid:durableId="789935706">
     <w:abstractNumId w:val="2"/>
   </w:num>
-  <w:num w:numId="2" w16cid:durableId="789935706">
+  <w:num w:numId="3" w16cid:durableId="1504124390">
+    <w:abstractNumId w:val="4"/>
+  </w:num>
+  <w:num w:numId="4" w16cid:durableId="1709791611">
     <w:abstractNumId w:val="1"/>
   </w:num>
-  <w:num w:numId="3" w16cid:durableId="1504124390">
-    <w:abstractNumId w:val="3"/>
+  <w:num w:numId="5" w16cid:durableId="916090045">
+    <w:abstractNumId w:val="5"/>
   </w:num>
-  <w:num w:numId="4" w16cid:durableId="1709791611">
+  <w:num w:numId="6" w16cid:durableId="1811438454">
+    <w:abstractNumId w:val="6"/>
+  </w:num>
+  <w:num w:numId="7" w16cid:durableId="440688469">
     <w:abstractNumId w:val="0"/>
-  </w:num>
-  <w:num w:numId="5" w16cid:durableId="916090045">
-    <w:abstractNumId w:val="4"/>
   </w:num>
 </w:numbering>
 </file>
@@ -1960,6 +2399,17 @@
       <w:lang w:eastAsia="en-GB"/>
     </w:rPr>
   </w:style>
+  <w:style w:type="paragraph" w:styleId="ListParagraph">
+    <w:name w:val="List Paragraph"/>
+    <w:basedOn w:val="Normal"/>
+    <w:uiPriority w:val="34"/>
+    <w:qFormat/>
+    <w:rsid w:val="0019527D"/>
+    <w:pPr>
+      <w:ind w:left="720"/>
+      <w:contextualSpacing/>
+    </w:pPr>
+  </w:style>
 </w:styles>
 </file>
 

</xml_diff>

<commit_message>
Added 25/10 Meeting Logs
</commit_message>
<xml_diff>
--- a/Planning Docs/Group_Meeting_Logs.docx
+++ b/Planning Docs/Group_Meeting_Logs.docx
@@ -1062,7 +1062,10 @@
         </w:numPr>
       </w:pPr>
       <w:r>
-        <w:t>Me and Kabeerat agreed to make further adjustments to the login page by removing the CSS attributes we added and let the CSS sheet to adjust to the appropriate font.</w:t>
+        <w:t>Dan</w:t>
+      </w:r>
+      <w:r>
+        <w:t xml:space="preserve"> and Kabeerat agreed to make further adjustments to the login page by removing the CSS attributes we added and let the CSS sheet to adjust to the appropriate font.</w:t>
       </w:r>
     </w:p>
     <w:p>
@@ -1119,7 +1122,35 @@
         </w:numPr>
       </w:pPr>
       <w:r>
-        <w:t>Have a issue currently viewing any webpages at all on the there as we don’t have the correct access to the htaccess file. Error 404: Access is Forbidden.</w:t>
+        <w:t xml:space="preserve">Have </w:t>
+      </w:r>
+      <w:proofErr w:type="spellStart"/>
+      <w:proofErr w:type="gramStart"/>
+      <w:r>
+        <w:t>a</w:t>
+      </w:r>
+      <w:proofErr w:type="spellEnd"/>
+      <w:proofErr w:type="gramEnd"/>
+      <w:r>
+        <w:t xml:space="preserve"> issue currently viewing any webpages at all on</w:t>
+      </w:r>
+      <w:r>
+        <w:t>to</w:t>
+      </w:r>
+      <w:r>
+        <w:t xml:space="preserve"> t</w:t>
+      </w:r>
+      <w:r>
+        <w:t>he folders</w:t>
+      </w:r>
+      <w:r>
+        <w:t xml:space="preserve"> as we don’t have the correct access to the </w:t>
+      </w:r>
+      <w:r>
+        <w:t>.</w:t>
+      </w:r>
+      <w:r>
+        <w:t>htaccess file. Error 404: Access is Forbidden.</w:t>
       </w:r>
       <w:r>
         <w:t xml:space="preserve"> Need to contact CEMS IT if they can assist</w:t>
@@ -1128,7 +1159,110 @@
         <w:t>.</w:t>
       </w:r>
     </w:p>
-    <w:p/>
+    <w:p>
+      <w:r>
+        <w:rPr>
+          <w:u w:val="single"/>
+        </w:rPr>
+        <w:t>25/10</w:t>
+      </w:r>
+      <w:r>
+        <w:rPr>
+          <w:u w:val="single"/>
+        </w:rPr>
+        <w:t xml:space="preserve"> </w:t>
+      </w:r>
+      <w:r>
+        <w:t>– Meeting /w Supervisors</w:t>
+      </w:r>
+    </w:p>
+    <w:p>
+      <w:pPr>
+        <w:pStyle w:val="ListParagraph"/>
+        <w:numPr>
+          <w:ilvl w:val="0"/>
+          <w:numId w:val="8"/>
+        </w:numPr>
+      </w:pPr>
+      <w:r>
+        <w:t xml:space="preserve">Check out </w:t>
+      </w:r>
+      <w:r>
+        <w:t>SQL</w:t>
+      </w:r>
+      <w:r>
+        <w:t>-</w:t>
+      </w:r>
+      <w:r>
+        <w:t xml:space="preserve">Pro </w:t>
+      </w:r>
+      <w:r>
+        <w:t>and SQL workbench</w:t>
+      </w:r>
+      <w:r>
+        <w:t xml:space="preserve"> for database Framework.</w:t>
+      </w:r>
+    </w:p>
+    <w:p>
+      <w:pPr>
+        <w:pStyle w:val="ListParagraph"/>
+        <w:numPr>
+          <w:ilvl w:val="0"/>
+          <w:numId w:val="8"/>
+        </w:numPr>
+      </w:pPr>
+      <w:r>
+        <w:t xml:space="preserve">Understanding which </w:t>
+      </w:r>
+      <w:r>
+        <w:t>page,</w:t>
+      </w:r>
+      <w:r>
+        <w:t xml:space="preserve"> you’re currently on.</w:t>
+      </w:r>
+    </w:p>
+    <w:p>
+      <w:pPr>
+        <w:pStyle w:val="ListParagraph"/>
+        <w:numPr>
+          <w:ilvl w:val="0"/>
+          <w:numId w:val="8"/>
+        </w:numPr>
+      </w:pPr>
+      <w:r>
+        <w:t xml:space="preserve">Lisa and Dave unsure on filtering out data from the </w:t>
+      </w:r>
+      <w:r>
+        <w:t>pie chart</w:t>
+      </w:r>
+      <w:r>
+        <w:t xml:space="preserve"> and what that represents</w:t>
+      </w:r>
+    </w:p>
+    <w:p>
+      <w:pPr>
+        <w:pStyle w:val="ListParagraph"/>
+        <w:numPr>
+          <w:ilvl w:val="0"/>
+          <w:numId w:val="8"/>
+        </w:numPr>
+      </w:pPr>
+      <w:r>
+        <w:t>As a group we need to think about the final progress and comment on what can be viewed. i.e., give constructive criticism.</w:t>
+      </w:r>
+    </w:p>
+    <w:p>
+      <w:pPr>
+        <w:pStyle w:val="ListParagraph"/>
+        <w:numPr>
+          <w:ilvl w:val="0"/>
+          <w:numId w:val="8"/>
+        </w:numPr>
+      </w:pPr>
+      <w:r>
+        <w:t>Consider sorting out preparation documents</w:t>
+      </w:r>
+    </w:p>
     <w:sectPr>
       <w:pgSz w:w="11906" w:h="16838"/>
       <w:pgMar w:top="1440" w:right="1440" w:bottom="1440" w:left="1440" w:header="708" w:footer="708" w:gutter="0"/>
@@ -1707,6 +1841,119 @@
     </w:lvl>
   </w:abstractNum>
   <w:abstractNum w:abstractNumId="5" w15:restartNumberingAfterBreak="0">
+    <w:nsid w:val="5CE32F9C"/>
+    <w:multiLevelType w:val="hybridMultilevel"/>
+    <w:tmpl w:val="80FA7DA2"/>
+    <w:lvl w:ilvl="0" w:tplc="08090001">
+      <w:start w:val="1"/>
+      <w:numFmt w:val="bullet"/>
+      <w:lvlText w:val=""/>
+      <w:lvlJc w:val="left"/>
+      <w:pPr>
+        <w:ind w:left="720" w:hanging="360"/>
+      </w:pPr>
+      <w:rPr>
+        <w:rFonts w:ascii="Symbol" w:hAnsi="Symbol" w:hint="default"/>
+      </w:rPr>
+    </w:lvl>
+    <w:lvl w:ilvl="1" w:tplc="08090003" w:tentative="1">
+      <w:start w:val="1"/>
+      <w:numFmt w:val="bullet"/>
+      <w:lvlText w:val="o"/>
+      <w:lvlJc w:val="left"/>
+      <w:pPr>
+        <w:ind w:left="1440" w:hanging="360"/>
+      </w:pPr>
+      <w:rPr>
+        <w:rFonts w:ascii="Courier New" w:hAnsi="Courier New" w:cs="Courier New" w:hint="default"/>
+      </w:rPr>
+    </w:lvl>
+    <w:lvl w:ilvl="2" w:tplc="08090005" w:tentative="1">
+      <w:start w:val="1"/>
+      <w:numFmt w:val="bullet"/>
+      <w:lvlText w:val=""/>
+      <w:lvlJc w:val="left"/>
+      <w:pPr>
+        <w:ind w:left="2160" w:hanging="360"/>
+      </w:pPr>
+      <w:rPr>
+        <w:rFonts w:ascii="Wingdings" w:hAnsi="Wingdings" w:hint="default"/>
+      </w:rPr>
+    </w:lvl>
+    <w:lvl w:ilvl="3" w:tplc="08090001" w:tentative="1">
+      <w:start w:val="1"/>
+      <w:numFmt w:val="bullet"/>
+      <w:lvlText w:val=""/>
+      <w:lvlJc w:val="left"/>
+      <w:pPr>
+        <w:ind w:left="2880" w:hanging="360"/>
+      </w:pPr>
+      <w:rPr>
+        <w:rFonts w:ascii="Symbol" w:hAnsi="Symbol" w:hint="default"/>
+      </w:rPr>
+    </w:lvl>
+    <w:lvl w:ilvl="4" w:tplc="08090003" w:tentative="1">
+      <w:start w:val="1"/>
+      <w:numFmt w:val="bullet"/>
+      <w:lvlText w:val="o"/>
+      <w:lvlJc w:val="left"/>
+      <w:pPr>
+        <w:ind w:left="3600" w:hanging="360"/>
+      </w:pPr>
+      <w:rPr>
+        <w:rFonts w:ascii="Courier New" w:hAnsi="Courier New" w:cs="Courier New" w:hint="default"/>
+      </w:rPr>
+    </w:lvl>
+    <w:lvl w:ilvl="5" w:tplc="08090005" w:tentative="1">
+      <w:start w:val="1"/>
+      <w:numFmt w:val="bullet"/>
+      <w:lvlText w:val=""/>
+      <w:lvlJc w:val="left"/>
+      <w:pPr>
+        <w:ind w:left="4320" w:hanging="360"/>
+      </w:pPr>
+      <w:rPr>
+        <w:rFonts w:ascii="Wingdings" w:hAnsi="Wingdings" w:hint="default"/>
+      </w:rPr>
+    </w:lvl>
+    <w:lvl w:ilvl="6" w:tplc="08090001" w:tentative="1">
+      <w:start w:val="1"/>
+      <w:numFmt w:val="bullet"/>
+      <w:lvlText w:val=""/>
+      <w:lvlJc w:val="left"/>
+      <w:pPr>
+        <w:ind w:left="5040" w:hanging="360"/>
+      </w:pPr>
+      <w:rPr>
+        <w:rFonts w:ascii="Symbol" w:hAnsi="Symbol" w:hint="default"/>
+      </w:rPr>
+    </w:lvl>
+    <w:lvl w:ilvl="7" w:tplc="08090003" w:tentative="1">
+      <w:start w:val="1"/>
+      <w:numFmt w:val="bullet"/>
+      <w:lvlText w:val="o"/>
+      <w:lvlJc w:val="left"/>
+      <w:pPr>
+        <w:ind w:left="5760" w:hanging="360"/>
+      </w:pPr>
+      <w:rPr>
+        <w:rFonts w:ascii="Courier New" w:hAnsi="Courier New" w:cs="Courier New" w:hint="default"/>
+      </w:rPr>
+    </w:lvl>
+    <w:lvl w:ilvl="8" w:tplc="08090005" w:tentative="1">
+      <w:start w:val="1"/>
+      <w:numFmt w:val="bullet"/>
+      <w:lvlText w:val=""/>
+      <w:lvlJc w:val="left"/>
+      <w:pPr>
+        <w:ind w:left="6480" w:hanging="360"/>
+      </w:pPr>
+      <w:rPr>
+        <w:rFonts w:ascii="Wingdings" w:hAnsi="Wingdings" w:hint="default"/>
+      </w:rPr>
+    </w:lvl>
+  </w:abstractNum>
+  <w:abstractNum w:abstractNumId="6" w15:restartNumberingAfterBreak="0">
     <w:nsid w:val="70594C6A"/>
     <w:multiLevelType w:val="hybridMultilevel"/>
     <w:tmpl w:val="6CF2DC34"/>
@@ -1819,7 +2066,7 @@
       </w:rPr>
     </w:lvl>
   </w:abstractNum>
-  <w:abstractNum w:abstractNumId="6" w15:restartNumberingAfterBreak="0">
+  <w:abstractNum w:abstractNumId="7" w15:restartNumberingAfterBreak="0">
     <w:nsid w:val="77ED1E28"/>
     <w:multiLevelType w:val="hybridMultilevel"/>
     <w:tmpl w:val="53B85070"/>
@@ -1945,13 +2192,16 @@
     <w:abstractNumId w:val="1"/>
   </w:num>
   <w:num w:numId="5" w16cid:durableId="916090045">
-    <w:abstractNumId w:val="5"/>
+    <w:abstractNumId w:val="6"/>
   </w:num>
   <w:num w:numId="6" w16cid:durableId="1811438454">
-    <w:abstractNumId w:val="6"/>
+    <w:abstractNumId w:val="7"/>
   </w:num>
   <w:num w:numId="7" w16cid:durableId="440688469">
     <w:abstractNumId w:val="0"/>
+  </w:num>
+  <w:num w:numId="8" w16cid:durableId="1625236047">
+    <w:abstractNumId w:val="5"/>
   </w:num>
 </w:numbering>
 </file>

</xml_diff>

<commit_message>
Added 27th and 7th Logs, need to still add notes for Supervisor and Scrum meetings
</commit_message>
<xml_diff>
--- a/Planning Docs/Group_Meeting_Logs.docx
+++ b/Planning Docs/Group_Meeting_Logs.docx
@@ -1261,6 +1261,86 @@
       </w:pPr>
       <w:r>
         <w:t>Consider sorting out preparation documents</w:t>
+      </w:r>
+    </w:p>
+    <w:p>
+      <w:r>
+        <w:rPr>
+          <w:u w:val="single"/>
+        </w:rPr>
+        <w:t>27/10</w:t>
+      </w:r>
+      <w:r>
+        <w:t xml:space="preserve"> – End of Sprint 1</w:t>
+      </w:r>
+    </w:p>
+    <w:p>
+      <w:pPr>
+        <w:pStyle w:val="ListParagraph"/>
+        <w:numPr>
+          <w:ilvl w:val="0"/>
+          <w:numId w:val="9"/>
+        </w:numPr>
+      </w:pPr>
+      <w:r>
+        <w:t>All gathered to present our final stage</w:t>
+      </w:r>
+      <w:r>
+        <w:t>s of our work</w:t>
+      </w:r>
+      <w:r>
+        <w:t>.</w:t>
+      </w:r>
+    </w:p>
+    <w:p>
+      <w:pPr>
+        <w:pStyle w:val="ListParagraph"/>
+        <w:numPr>
+          <w:ilvl w:val="0"/>
+          <w:numId w:val="9"/>
+        </w:numPr>
+      </w:pPr>
+      <w:r>
+        <w:t>All written out our Sprint 1 review and retrospective.</w:t>
+      </w:r>
+    </w:p>
+    <w:p>
+      <w:pPr>
+        <w:pStyle w:val="ListParagraph"/>
+        <w:numPr>
+          <w:ilvl w:val="0"/>
+          <w:numId w:val="9"/>
+        </w:numPr>
+      </w:pPr>
+      <w:r>
+        <w:t>Discussed and planned on the next Sprint.</w:t>
+      </w:r>
+    </w:p>
+    <w:p/>
+    <w:p>
+      <w:r>
+        <w:rPr>
+          <w:u w:val="single"/>
+        </w:rPr>
+        <w:t>07/11</w:t>
+      </w:r>
+      <w:r>
+        <w:t xml:space="preserve">- </w:t>
+      </w:r>
+      <w:r>
+        <w:t xml:space="preserve">Group Meeting </w:t>
+      </w:r>
+    </w:p>
+    <w:p>
+      <w:pPr>
+        <w:pStyle w:val="ListParagraph"/>
+        <w:numPr>
+          <w:ilvl w:val="0"/>
+          <w:numId w:val="9"/>
+        </w:numPr>
+      </w:pPr>
+      <w:r>
+        <w:t>Agreed for a uniformed view function to keep it consistent to cresting html pages.</w:t>
       </w:r>
     </w:p>
     <w:sectPr>
@@ -2070,6 +2150,119 @@
     <w:nsid w:val="77ED1E28"/>
     <w:multiLevelType w:val="hybridMultilevel"/>
     <w:tmpl w:val="53B85070"/>
+    <w:lvl w:ilvl="0" w:tplc="08090001">
+      <w:start w:val="1"/>
+      <w:numFmt w:val="bullet"/>
+      <w:lvlText w:val=""/>
+      <w:lvlJc w:val="left"/>
+      <w:pPr>
+        <w:ind w:left="720" w:hanging="360"/>
+      </w:pPr>
+      <w:rPr>
+        <w:rFonts w:ascii="Symbol" w:hAnsi="Symbol" w:hint="default"/>
+      </w:rPr>
+    </w:lvl>
+    <w:lvl w:ilvl="1" w:tplc="08090003" w:tentative="1">
+      <w:start w:val="1"/>
+      <w:numFmt w:val="bullet"/>
+      <w:lvlText w:val="o"/>
+      <w:lvlJc w:val="left"/>
+      <w:pPr>
+        <w:ind w:left="1440" w:hanging="360"/>
+      </w:pPr>
+      <w:rPr>
+        <w:rFonts w:ascii="Courier New" w:hAnsi="Courier New" w:cs="Courier New" w:hint="default"/>
+      </w:rPr>
+    </w:lvl>
+    <w:lvl w:ilvl="2" w:tplc="08090005" w:tentative="1">
+      <w:start w:val="1"/>
+      <w:numFmt w:val="bullet"/>
+      <w:lvlText w:val=""/>
+      <w:lvlJc w:val="left"/>
+      <w:pPr>
+        <w:ind w:left="2160" w:hanging="360"/>
+      </w:pPr>
+      <w:rPr>
+        <w:rFonts w:ascii="Wingdings" w:hAnsi="Wingdings" w:hint="default"/>
+      </w:rPr>
+    </w:lvl>
+    <w:lvl w:ilvl="3" w:tplc="08090001" w:tentative="1">
+      <w:start w:val="1"/>
+      <w:numFmt w:val="bullet"/>
+      <w:lvlText w:val=""/>
+      <w:lvlJc w:val="left"/>
+      <w:pPr>
+        <w:ind w:left="2880" w:hanging="360"/>
+      </w:pPr>
+      <w:rPr>
+        <w:rFonts w:ascii="Symbol" w:hAnsi="Symbol" w:hint="default"/>
+      </w:rPr>
+    </w:lvl>
+    <w:lvl w:ilvl="4" w:tplc="08090003" w:tentative="1">
+      <w:start w:val="1"/>
+      <w:numFmt w:val="bullet"/>
+      <w:lvlText w:val="o"/>
+      <w:lvlJc w:val="left"/>
+      <w:pPr>
+        <w:ind w:left="3600" w:hanging="360"/>
+      </w:pPr>
+      <w:rPr>
+        <w:rFonts w:ascii="Courier New" w:hAnsi="Courier New" w:cs="Courier New" w:hint="default"/>
+      </w:rPr>
+    </w:lvl>
+    <w:lvl w:ilvl="5" w:tplc="08090005" w:tentative="1">
+      <w:start w:val="1"/>
+      <w:numFmt w:val="bullet"/>
+      <w:lvlText w:val=""/>
+      <w:lvlJc w:val="left"/>
+      <w:pPr>
+        <w:ind w:left="4320" w:hanging="360"/>
+      </w:pPr>
+      <w:rPr>
+        <w:rFonts w:ascii="Wingdings" w:hAnsi="Wingdings" w:hint="default"/>
+      </w:rPr>
+    </w:lvl>
+    <w:lvl w:ilvl="6" w:tplc="08090001" w:tentative="1">
+      <w:start w:val="1"/>
+      <w:numFmt w:val="bullet"/>
+      <w:lvlText w:val=""/>
+      <w:lvlJc w:val="left"/>
+      <w:pPr>
+        <w:ind w:left="5040" w:hanging="360"/>
+      </w:pPr>
+      <w:rPr>
+        <w:rFonts w:ascii="Symbol" w:hAnsi="Symbol" w:hint="default"/>
+      </w:rPr>
+    </w:lvl>
+    <w:lvl w:ilvl="7" w:tplc="08090003" w:tentative="1">
+      <w:start w:val="1"/>
+      <w:numFmt w:val="bullet"/>
+      <w:lvlText w:val="o"/>
+      <w:lvlJc w:val="left"/>
+      <w:pPr>
+        <w:ind w:left="5760" w:hanging="360"/>
+      </w:pPr>
+      <w:rPr>
+        <w:rFonts w:ascii="Courier New" w:hAnsi="Courier New" w:cs="Courier New" w:hint="default"/>
+      </w:rPr>
+    </w:lvl>
+    <w:lvl w:ilvl="8" w:tplc="08090005" w:tentative="1">
+      <w:start w:val="1"/>
+      <w:numFmt w:val="bullet"/>
+      <w:lvlText w:val=""/>
+      <w:lvlJc w:val="left"/>
+      <w:pPr>
+        <w:ind w:left="6480" w:hanging="360"/>
+      </w:pPr>
+      <w:rPr>
+        <w:rFonts w:ascii="Wingdings" w:hAnsi="Wingdings" w:hint="default"/>
+      </w:rPr>
+    </w:lvl>
+  </w:abstractNum>
+  <w:abstractNum w:abstractNumId="8" w15:restartNumberingAfterBreak="0">
+    <w:nsid w:val="7D241EEC"/>
+    <w:multiLevelType w:val="hybridMultilevel"/>
+    <w:tmpl w:val="5FB662E0"/>
     <w:lvl w:ilvl="0" w:tplc="08090001">
       <w:start w:val="1"/>
       <w:numFmt w:val="bullet"/>
@@ -2202,6 +2395,9 @@
   </w:num>
   <w:num w:numId="8" w16cid:durableId="1625236047">
     <w:abstractNumId w:val="5"/>
+  </w:num>
+  <w:num w:numId="9" w16cid:durableId="431706260">
+    <w:abstractNumId w:val="8"/>
   </w:num>
 </w:numbering>
 </file>

</xml_diff>

<commit_message>
Added 1st and 3rd November meeting logs
</commit_message>
<xml_diff>
--- a/Planning Docs/Group_Meeting_Logs.docx
+++ b/Planning Docs/Group_Meeting_Logs.docx
@@ -301,17 +301,24 @@
           <w:rFonts w:ascii="Calibri" w:hAnsi="Calibri" w:cs="Calibri"/>
           <w:sz w:val="22"/>
           <w:szCs w:val="22"/>
+        </w:rPr>
+      </w:pPr>
+      <w:r>
+        <w:rPr>
+          <w:rFonts w:ascii="Calibri" w:hAnsi="Calibri" w:cs="Calibri"/>
+          <w:sz w:val="22"/>
+          <w:szCs w:val="22"/>
           <w:u w:val="single"/>
         </w:rPr>
-      </w:pPr>
-      <w:r>
-        <w:rPr>
-          <w:rFonts w:ascii="Calibri" w:hAnsi="Calibri" w:cs="Calibri"/>
-          <w:sz w:val="22"/>
-          <w:szCs w:val="22"/>
-          <w:u w:val="single"/>
-        </w:rPr>
         <w:t>06/10</w:t>
+      </w:r>
+      <w:r>
+        <w:rPr>
+          <w:rFonts w:ascii="Calibri" w:hAnsi="Calibri" w:cs="Calibri"/>
+          <w:sz w:val="22"/>
+          <w:szCs w:val="22"/>
+        </w:rPr>
+        <w:t xml:space="preserve"> -</w:t>
       </w:r>
     </w:p>
     <w:p>
@@ -500,6 +507,14 @@
           <w:sz w:val="22"/>
           <w:szCs w:val="22"/>
         </w:rPr>
+        <w:t xml:space="preserve"> </w:t>
+      </w:r>
+      <w:r>
+        <w:rPr>
+          <w:rFonts w:ascii="Calibri" w:hAnsi="Calibri" w:cs="Calibri"/>
+          <w:sz w:val="22"/>
+          <w:szCs w:val="22"/>
+        </w:rPr>
         <w:t>- Meeting/w Supervisor</w:t>
       </w:r>
     </w:p>
@@ -681,6 +696,14 @@
           <w:sz w:val="22"/>
           <w:szCs w:val="22"/>
         </w:rPr>
+        <w:t xml:space="preserve"> </w:t>
+      </w:r>
+      <w:r>
+        <w:rPr>
+          <w:rFonts w:ascii="Calibri" w:hAnsi="Calibri" w:cs="Calibri"/>
+          <w:sz w:val="22"/>
+          <w:szCs w:val="22"/>
+        </w:rPr>
         <w:t xml:space="preserve">- Scrum Meeting </w:t>
       </w:r>
     </w:p>
@@ -879,6 +902,9 @@
         <w:t>/10</w:t>
       </w:r>
       <w:r>
+        <w:t xml:space="preserve"> </w:t>
+      </w:r>
+      <w:r>
         <w:t xml:space="preserve">- Meeting /w Supervisor </w:t>
       </w:r>
     </w:p>
@@ -1011,7 +1037,13 @@
         <w:t>20/10</w:t>
       </w:r>
       <w:r>
-        <w:t xml:space="preserve"> – Scrum Meeting </w:t>
+        <w:t xml:space="preserve"> </w:t>
+      </w:r>
+      <w:r>
+        <w:t xml:space="preserve">- </w:t>
+      </w:r>
+      <w:r>
+        <w:t xml:space="preserve">Scrum Meeting </w:t>
       </w:r>
     </w:p>
     <w:p>
@@ -1122,15 +1154,11 @@
         </w:numPr>
       </w:pPr>
       <w:r>
-        <w:t xml:space="preserve">Have </w:t>
-      </w:r>
-      <w:proofErr w:type="spellStart"/>
-      <w:proofErr w:type="gramStart"/>
-      <w:r>
-        <w:t>a</w:t>
-      </w:r>
-      <w:proofErr w:type="spellEnd"/>
-      <w:proofErr w:type="gramEnd"/>
+        <w:t>Have a</w:t>
+      </w:r>
+      <w:r>
+        <w:t>n</w:t>
+      </w:r>
       <w:r>
         <w:t xml:space="preserve"> issue currently viewing any webpages at all on</w:t>
       </w:r>
@@ -1144,7 +1172,13 @@
         <w:t>he folders</w:t>
       </w:r>
       <w:r>
-        <w:t xml:space="preserve"> as we don’t have the correct access to the </w:t>
+        <w:t xml:space="preserve"> as we </w:t>
+      </w:r>
+      <w:r>
+        <w:t>do not</w:t>
+      </w:r>
+      <w:r>
+        <w:t xml:space="preserve"> have the correct access to the </w:t>
       </w:r>
       <w:r>
         <w:t>.</w:t>
@@ -1164,16 +1198,126 @@
         <w:rPr>
           <w:u w:val="single"/>
         </w:rPr>
-        <w:t>25/10</w:t>
-      </w:r>
+        <w:t>25/</w:t>
+      </w:r>
+      <w:r>
+        <w:t>10</w:t>
+      </w:r>
+      <w:r>
+        <w:t xml:space="preserve"> - </w:t>
+      </w:r>
+      <w:r>
+        <w:t>Meeting</w:t>
+      </w:r>
+      <w:r>
+        <w:t xml:space="preserve"> /w Supervisors</w:t>
+      </w:r>
+    </w:p>
+    <w:p>
+      <w:pPr>
+        <w:pStyle w:val="ListParagraph"/>
+        <w:numPr>
+          <w:ilvl w:val="0"/>
+          <w:numId w:val="8"/>
+        </w:numPr>
+      </w:pPr>
+      <w:r>
+        <w:t xml:space="preserve">Check out </w:t>
+      </w:r>
+      <w:r>
+        <w:t>SQL</w:t>
+      </w:r>
+      <w:r>
+        <w:t>-</w:t>
+      </w:r>
+      <w:r>
+        <w:t xml:space="preserve">Pro </w:t>
+      </w:r>
+      <w:r>
+        <w:t>and SQL workbench</w:t>
+      </w:r>
+      <w:r>
+        <w:t xml:space="preserve"> for database Framework.</w:t>
+      </w:r>
+    </w:p>
+    <w:p>
+      <w:pPr>
+        <w:pStyle w:val="ListParagraph"/>
+        <w:numPr>
+          <w:ilvl w:val="0"/>
+          <w:numId w:val="8"/>
+        </w:numPr>
+      </w:pPr>
+      <w:r>
+        <w:t xml:space="preserve">Understanding which </w:t>
+      </w:r>
+      <w:r>
+        <w:t>page,</w:t>
+      </w:r>
+      <w:r>
+        <w:t xml:space="preserve"> you’re currently on.</w:t>
+      </w:r>
+    </w:p>
+    <w:p>
+      <w:pPr>
+        <w:pStyle w:val="ListParagraph"/>
+        <w:numPr>
+          <w:ilvl w:val="0"/>
+          <w:numId w:val="8"/>
+        </w:numPr>
+      </w:pPr>
+      <w:r>
+        <w:t xml:space="preserve">Lisa and Dave unsure on filtering out data from the </w:t>
+      </w:r>
+      <w:r>
+        <w:t>pie chart</w:t>
+      </w:r>
+      <w:r>
+        <w:t xml:space="preserve"> and what that represents</w:t>
+      </w:r>
+    </w:p>
+    <w:p>
+      <w:pPr>
+        <w:pStyle w:val="ListParagraph"/>
+        <w:numPr>
+          <w:ilvl w:val="0"/>
+          <w:numId w:val="8"/>
+        </w:numPr>
+      </w:pPr>
+      <w:r>
+        <w:t>As a group we need to think about the final progress and comment on what can be viewed. i.e., give constructive criticism.</w:t>
+      </w:r>
+    </w:p>
+    <w:p>
+      <w:pPr>
+        <w:pStyle w:val="ListParagraph"/>
+        <w:numPr>
+          <w:ilvl w:val="0"/>
+          <w:numId w:val="8"/>
+        </w:numPr>
+      </w:pPr>
+      <w:r>
+        <w:t>Consider sorting out preparation documents</w:t>
+      </w:r>
+    </w:p>
+    <w:p>
       <w:r>
         <w:rPr>
           <w:u w:val="single"/>
         </w:rPr>
+        <w:t>27/10</w:t>
+      </w:r>
+      <w:r>
         <w:t xml:space="preserve"> </w:t>
       </w:r>
       <w:r>
-        <w:t>– Meeting /w Supervisors</w:t>
+        <w:t>-</w:t>
+      </w:r>
+      <w:r>
+        <w:t xml:space="preserve"> </w:t>
+      </w:r>
+      <w:r>
+        <w:t>Sprint Retrospective- End of Sprint1</w:t>
       </w:r>
     </w:p>
     <w:p>
@@ -1181,26 +1325,17 @@
         <w:pStyle w:val="ListParagraph"/>
         <w:numPr>
           <w:ilvl w:val="0"/>
-          <w:numId w:val="8"/>
-        </w:numPr>
-      </w:pPr>
-      <w:r>
-        <w:t xml:space="preserve">Check out </w:t>
-      </w:r>
-      <w:r>
-        <w:t>SQL</w:t>
-      </w:r>
-      <w:r>
-        <w:t>-</w:t>
-      </w:r>
-      <w:r>
-        <w:t xml:space="preserve">Pro </w:t>
-      </w:r>
-      <w:r>
-        <w:t>and SQL workbench</w:t>
-      </w:r>
-      <w:r>
-        <w:t xml:space="preserve"> for database Framework.</w:t>
+          <w:numId w:val="9"/>
+        </w:numPr>
+      </w:pPr>
+      <w:r>
+        <w:t>All gathered to present our final stage</w:t>
+      </w:r>
+      <w:r>
+        <w:t>s of our work</w:t>
+      </w:r>
+      <w:r>
+        <w:t>.</w:t>
       </w:r>
     </w:p>
     <w:p>
@@ -1208,17 +1343,11 @@
         <w:pStyle w:val="ListParagraph"/>
         <w:numPr>
           <w:ilvl w:val="0"/>
-          <w:numId w:val="8"/>
-        </w:numPr>
-      </w:pPr>
-      <w:r>
-        <w:t xml:space="preserve">Understanding which </w:t>
-      </w:r>
-      <w:r>
-        <w:t>page,</w:t>
-      </w:r>
-      <w:r>
-        <w:t xml:space="preserve"> you’re currently on.</w:t>
+          <w:numId w:val="9"/>
+        </w:numPr>
+      </w:pPr>
+      <w:r>
+        <w:t>All written out our Sprint 1 review and retrospective.</w:t>
       </w:r>
     </w:p>
     <w:p>
@@ -1226,17 +1355,37 @@
         <w:pStyle w:val="ListParagraph"/>
         <w:numPr>
           <w:ilvl w:val="0"/>
-          <w:numId w:val="8"/>
-        </w:numPr>
-      </w:pPr>
-      <w:r>
-        <w:t xml:space="preserve">Lisa and Dave unsure on filtering out data from the </w:t>
-      </w:r>
-      <w:r>
-        <w:t>pie chart</w:t>
-      </w:r>
-      <w:r>
-        <w:t xml:space="preserve"> and what that represents</w:t>
+          <w:numId w:val="9"/>
+        </w:numPr>
+      </w:pPr>
+      <w:r>
+        <w:t>Discussed and planned on the next Sprint.</w:t>
+      </w:r>
+    </w:p>
+    <w:p>
+      <w:r>
+        <w:rPr>
+          <w:u w:val="single"/>
+        </w:rPr>
+        <w:t>0</w:t>
+      </w:r>
+      <w:r>
+        <w:rPr>
+          <w:u w:val="single"/>
+        </w:rPr>
+        <w:t>1</w:t>
+      </w:r>
+      <w:r>
+        <w:rPr>
+          <w:u w:val="single"/>
+        </w:rPr>
+        <w:t>/11</w:t>
+      </w:r>
+      <w:r>
+        <w:t>- Me</w:t>
+      </w:r>
+      <w:r>
+        <w:t>eting /w Supervisors</w:t>
       </w:r>
     </w:p>
     <w:p>
@@ -1244,11 +1393,11 @@
         <w:pStyle w:val="ListParagraph"/>
         <w:numPr>
           <w:ilvl w:val="0"/>
-          <w:numId w:val="8"/>
-        </w:numPr>
-      </w:pPr>
-      <w:r>
-        <w:t>As a group we need to think about the final progress and comment on what can be viewed. i.e., give constructive criticism.</w:t>
+          <w:numId w:val="10"/>
+        </w:numPr>
+      </w:pPr>
+      <w:r>
+        <w:t>Still mentioned ongoing problems with accessing the website from viewing the website from the group shared drive.</w:t>
       </w:r>
     </w:p>
     <w:p>
@@ -1256,22 +1405,47 @@
         <w:pStyle w:val="ListParagraph"/>
         <w:numPr>
           <w:ilvl w:val="0"/>
-          <w:numId w:val="8"/>
-        </w:numPr>
-      </w:pPr>
-      <w:r>
-        <w:t>Consider sorting out preparation documents</w:t>
-      </w:r>
-    </w:p>
-    <w:p>
-      <w:r>
+          <w:numId w:val="10"/>
+        </w:numPr>
+      </w:pPr>
+      <w:r>
+        <w:t>All members of the group showed their entry of the review and retrospective.</w:t>
+      </w:r>
+    </w:p>
+    <w:p>
+      <w:pPr>
         <w:rPr>
           <w:u w:val="single"/>
         </w:rPr>
-        <w:t>27/10</w:t>
-      </w:r>
-      <w:r>
-        <w:t xml:space="preserve"> – End of Sprint 1</w:t>
+      </w:pPr>
+    </w:p>
+    <w:p>
+      <w:pPr>
+        <w:rPr>
+          <w:u w:val="single"/>
+        </w:rPr>
+      </w:pPr>
+    </w:p>
+    <w:p>
+      <w:pPr>
+        <w:rPr>
+          <w:u w:val="single"/>
+        </w:rPr>
+      </w:pPr>
+    </w:p>
+    <w:p>
+      <w:r>
+        <w:rPr>
+          <w:u w:val="single"/>
+        </w:rPr>
+        <w:lastRenderedPageBreak/>
+        <w:t>03/11</w:t>
+      </w:r>
+      <w:r>
+        <w:t xml:space="preserve"> -</w:t>
+      </w:r>
+      <w:r>
+        <w:t xml:space="preserve"> Scrum meeting</w:t>
       </w:r>
     </w:p>
     <w:p>
@@ -1279,17 +1453,61 @@
         <w:pStyle w:val="ListParagraph"/>
         <w:numPr>
           <w:ilvl w:val="0"/>
+          <w:numId w:val="11"/>
+        </w:numPr>
+      </w:pPr>
+      <w:r>
+        <w:t>Dan has started filling out the corpus and providing a shared link for the rest of the group.</w:t>
+      </w:r>
+    </w:p>
+    <w:p>
+      <w:pPr>
+        <w:pStyle w:val="ListParagraph"/>
+        <w:numPr>
+          <w:ilvl w:val="0"/>
+          <w:numId w:val="11"/>
+        </w:numPr>
+      </w:pPr>
+      <w:r>
+        <w:t>Joel mentioned an issue when expanding events that have been logged, advised he will find an alternative way to present the full details of the event.</w:t>
+      </w:r>
+    </w:p>
+    <w:p>
+      <w:r>
+        <w:rPr>
+          <w:u w:val="single"/>
+        </w:rPr>
+        <w:t>07/11</w:t>
+      </w:r>
+      <w:r>
+        <w:t xml:space="preserve"> </w:t>
+      </w:r>
+      <w:r>
+        <w:t xml:space="preserve">- </w:t>
+      </w:r>
+      <w:r>
+        <w:t xml:space="preserve">Group Meeting </w:t>
+      </w:r>
+    </w:p>
+    <w:p>
+      <w:pPr>
+        <w:pStyle w:val="ListParagraph"/>
+        <w:numPr>
+          <w:ilvl w:val="0"/>
           <w:numId w:val="9"/>
         </w:numPr>
       </w:pPr>
       <w:r>
-        <w:t>All gathered to present our final stage</w:t>
-      </w:r>
-      <w:r>
-        <w:t>s of our work</w:t>
-      </w:r>
-      <w:r>
-        <w:t>.</w:t>
+        <w:t xml:space="preserve"> All members of the group a</w:t>
+      </w:r>
+      <w:r>
+        <w:t xml:space="preserve">greed for a uniformed view function to keep it consistent to </w:t>
+      </w:r>
+      <w:r>
+        <w:t>creating</w:t>
+      </w:r>
+      <w:r>
+        <w:t xml:space="preserve"> html pages.</w:t>
       </w:r>
     </w:p>
     <w:p>
@@ -1301,49 +1519,12 @@
         </w:numPr>
       </w:pPr>
       <w:r>
-        <w:t>All written out our Sprint 1 review and retrospective.</w:t>
-      </w:r>
-    </w:p>
-    <w:p>
-      <w:pPr>
-        <w:pStyle w:val="ListParagraph"/>
-        <w:numPr>
-          <w:ilvl w:val="0"/>
-          <w:numId w:val="9"/>
-        </w:numPr>
-      </w:pPr>
-      <w:r>
-        <w:t>Discussed and planned on the next Sprint.</w:t>
-      </w:r>
-    </w:p>
-    <w:p/>
-    <w:p>
-      <w:r>
-        <w:rPr>
-          <w:u w:val="single"/>
-        </w:rPr>
-        <w:t>07/11</w:t>
-      </w:r>
-      <w:r>
-        <w:t xml:space="preserve">- </w:t>
-      </w:r>
-      <w:r>
-        <w:t xml:space="preserve">Group Meeting </w:t>
-      </w:r>
-    </w:p>
-    <w:p>
-      <w:pPr>
-        <w:pStyle w:val="ListParagraph"/>
-        <w:numPr>
-          <w:ilvl w:val="0"/>
-          <w:numId w:val="9"/>
-        </w:numPr>
-      </w:pPr>
-      <w:r>
-        <w:t>Agreed for a uniformed view function to keep it consistent to cresting html pages.</w:t>
+        <w:t>Erol managed to get the database linked to the webpage and can see test messages pulling through</w:t>
       </w:r>
     </w:p>
     <w:sectPr>
+      <w:headerReference w:type="default" r:id="rId7"/>
+      <w:footerReference w:type="default" r:id="rId8"/>
       <w:pgSz w:w="11906" w:h="16838"/>
       <w:pgMar w:top="1440" w:right="1440" w:bottom="1440" w:left="1440" w:header="708" w:footer="708" w:gutter="0"/>
       <w:cols w:space="708"/>
@@ -1353,6 +1534,197 @@
 </w:document>
 </file>
 
+<file path=word/endnotes.xml><?xml version="1.0" encoding="utf-8"?>
+<w:endnotes xmlns:wpc="http://schemas.microsoft.com/office/word/2010/wordprocessingCanvas" xmlns:cx="http://schemas.microsoft.com/office/drawing/2014/chartex" xmlns:cx1="http://schemas.microsoft.com/office/drawing/2015/9/8/chartex" xmlns:cx2="http://schemas.microsoft.com/office/drawing/2015/10/21/chartex" xmlns:cx3="http://schemas.microsoft.com/office/drawing/2016/5/9/chartex" xmlns:cx4="http://schemas.microsoft.com/office/drawing/2016/5/10/chartex" xmlns:cx5="http://schemas.microsoft.com/office/drawing/2016/5/11/chartex" xmlns:cx6="http://schemas.microsoft.com/office/drawing/2016/5/12/chartex" xmlns:cx7="http://schemas.microsoft.com/office/drawing/2016/5/13/chartex" xmlns:cx8="http://schemas.microsoft.com/office/drawing/2016/5/14/chartex" xmlns:mc="http://schemas.openxmlformats.org/markup-compatibility/2006" xmlns:aink="http://schemas.microsoft.com/office/drawing/2016/ink" xmlns:am3d="http://schemas.microsoft.com/office/drawing/2017/model3d" xmlns:o="urn:schemas-microsoft-com:office:office" xmlns:oel="http://schemas.microsoft.com/office/2019/extlst" xmlns:r="http://schemas.openxmlformats.org/officeDocument/2006/relationships" xmlns:m="http://schemas.openxmlformats.org/officeDocument/2006/math" xmlns:v="urn:schemas-microsoft-com:vml" xmlns:wp14="http://schemas.microsoft.com/office/word/2010/wordprocessingDrawing" xmlns:wp="http://schemas.openxmlformats.org/drawingml/2006/wordprocessingDrawing" xmlns:w10="urn:schemas-microsoft-com:office:word" xmlns:w="http://schemas.openxmlformats.org/wordprocessingml/2006/main" xmlns:w14="http://schemas.microsoft.com/office/word/2010/wordml" xmlns:w15="http://schemas.microsoft.com/office/word/2012/wordml" xmlns:w16cex="http://schemas.microsoft.com/office/word/2018/wordml/cex" xmlns:w16cid="http://schemas.microsoft.com/office/word/2016/wordml/cid" xmlns:w16="http://schemas.microsoft.com/office/word/2018/wordml" xmlns:w16sdtdh="http://schemas.microsoft.com/office/word/2020/wordml/sdtdatahash" xmlns:w16se="http://schemas.microsoft.com/office/word/2015/wordml/symex" xmlns:wpg="http://schemas.microsoft.com/office/word/2010/wordprocessingGroup" xmlns:wpi="http://schemas.microsoft.com/office/word/2010/wordprocessingInk" xmlns:wne="http://schemas.microsoft.com/office/word/2006/wordml" xmlns:wps="http://schemas.microsoft.com/office/word/2010/wordprocessingShape" mc:Ignorable="w14 w15 w16se w16cid w16 w16cex w16sdtdh wp14">
+  <w:endnote w:type="separator" w:id="-1">
+    <w:p>
+      <w:pPr>
+        <w:spacing w:after="0" w:line="240" w:lineRule="auto"/>
+      </w:pPr>
+      <w:r>
+        <w:separator/>
+      </w:r>
+    </w:p>
+  </w:endnote>
+  <w:endnote w:type="continuationSeparator" w:id="0">
+    <w:p>
+      <w:pPr>
+        <w:spacing w:after="0" w:line="240" w:lineRule="auto"/>
+      </w:pPr>
+      <w:r>
+        <w:continuationSeparator/>
+      </w:r>
+    </w:p>
+  </w:endnote>
+</w:endnotes>
+</file>
+
+<file path=word/footer1.xml><?xml version="1.0" encoding="utf-8"?>
+<w:ftr xmlns:wpc="http://schemas.microsoft.com/office/word/2010/wordprocessingCanvas" xmlns:cx="http://schemas.microsoft.com/office/drawing/2014/chartex" xmlns:cx1="http://schemas.microsoft.com/office/drawing/2015/9/8/chartex" xmlns:cx2="http://schemas.microsoft.com/office/drawing/2015/10/21/chartex" xmlns:cx3="http://schemas.microsoft.com/office/drawing/2016/5/9/chartex" xmlns:cx4="http://schemas.microsoft.com/office/drawing/2016/5/10/chartex" xmlns:cx5="http://schemas.microsoft.com/office/drawing/2016/5/11/chartex" xmlns:cx6="http://schemas.microsoft.com/office/drawing/2016/5/12/chartex" xmlns:cx7="http://schemas.microsoft.com/office/drawing/2016/5/13/chartex" xmlns:cx8="http://schemas.microsoft.com/office/drawing/2016/5/14/chartex" xmlns:mc="http://schemas.openxmlformats.org/markup-compatibility/2006" xmlns:aink="http://schemas.microsoft.com/office/drawing/2016/ink" xmlns:am3d="http://schemas.microsoft.com/office/drawing/2017/model3d" xmlns:o="urn:schemas-microsoft-com:office:office" xmlns:oel="http://schemas.microsoft.com/office/2019/extlst" xmlns:r="http://schemas.openxmlformats.org/officeDocument/2006/relationships" xmlns:m="http://schemas.openxmlformats.org/officeDocument/2006/math" xmlns:v="urn:schemas-microsoft-com:vml" xmlns:wp14="http://schemas.microsoft.com/office/word/2010/wordprocessingDrawing" xmlns:wp="http://schemas.openxmlformats.org/drawingml/2006/wordprocessingDrawing" xmlns:w10="urn:schemas-microsoft-com:office:word" xmlns:w="http://schemas.openxmlformats.org/wordprocessingml/2006/main" xmlns:w14="http://schemas.microsoft.com/office/word/2010/wordml" xmlns:w15="http://schemas.microsoft.com/office/word/2012/wordml" xmlns:w16cex="http://schemas.microsoft.com/office/word/2018/wordml/cex" xmlns:w16cid="http://schemas.microsoft.com/office/word/2016/wordml/cid" xmlns:w16="http://schemas.microsoft.com/office/word/2018/wordml" xmlns:w16sdtdh="http://schemas.microsoft.com/office/word/2020/wordml/sdtdatahash" xmlns:w16se="http://schemas.microsoft.com/office/word/2015/wordml/symex" xmlns:wpg="http://schemas.microsoft.com/office/word/2010/wordprocessingGroup" xmlns:wpi="http://schemas.microsoft.com/office/word/2010/wordprocessingInk" xmlns:wne="http://schemas.microsoft.com/office/word/2006/wordml" xmlns:wps="http://schemas.microsoft.com/office/word/2010/wordprocessingShape" mc:Ignorable="w14 w15 w16se w16cid w16 w16cex w16sdtdh wp14">
+  <w:sdt>
+    <w:sdtPr>
+      <w:id w:val="842658828"/>
+      <w:docPartObj>
+        <w:docPartGallery w:val="Page Numbers (Bottom of Page)"/>
+        <w:docPartUnique/>
+      </w:docPartObj>
+    </w:sdtPr>
+    <w:sdtContent>
+      <w:sdt>
+        <w:sdtPr>
+          <w:id w:val="-1769616900"/>
+          <w:docPartObj>
+            <w:docPartGallery w:val="Page Numbers (Top of Page)"/>
+            <w:docPartUnique/>
+          </w:docPartObj>
+        </w:sdtPr>
+        <w:sdtContent>
+          <w:p>
+            <w:pPr>
+              <w:pStyle w:val="Footer"/>
+              <w:jc w:val="right"/>
+            </w:pPr>
+            <w:r>
+              <w:t xml:space="preserve">Page </w:t>
+            </w:r>
+            <w:r>
+              <w:rPr>
+                <w:b/>
+                <w:bCs/>
+                <w:sz w:val="24"/>
+                <w:szCs w:val="24"/>
+              </w:rPr>
+              <w:fldChar w:fldCharType="begin"/>
+            </w:r>
+            <w:r>
+              <w:rPr>
+                <w:b/>
+                <w:bCs/>
+              </w:rPr>
+              <w:instrText xml:space="preserve"> PAGE </w:instrText>
+            </w:r>
+            <w:r>
+              <w:rPr>
+                <w:b/>
+                <w:bCs/>
+                <w:sz w:val="24"/>
+                <w:szCs w:val="24"/>
+              </w:rPr>
+              <w:fldChar w:fldCharType="separate"/>
+            </w:r>
+            <w:r>
+              <w:rPr>
+                <w:b/>
+                <w:bCs/>
+                <w:noProof/>
+              </w:rPr>
+              <w:t>2</w:t>
+            </w:r>
+            <w:r>
+              <w:rPr>
+                <w:b/>
+                <w:bCs/>
+                <w:sz w:val="24"/>
+                <w:szCs w:val="24"/>
+              </w:rPr>
+              <w:fldChar w:fldCharType="end"/>
+            </w:r>
+            <w:r>
+              <w:t xml:space="preserve"> of </w:t>
+            </w:r>
+            <w:r>
+              <w:rPr>
+                <w:b/>
+                <w:bCs/>
+                <w:sz w:val="24"/>
+                <w:szCs w:val="24"/>
+              </w:rPr>
+              <w:fldChar w:fldCharType="begin"/>
+            </w:r>
+            <w:r>
+              <w:rPr>
+                <w:b/>
+                <w:bCs/>
+              </w:rPr>
+              <w:instrText xml:space="preserve"> NUMPAGES  </w:instrText>
+            </w:r>
+            <w:r>
+              <w:rPr>
+                <w:b/>
+                <w:bCs/>
+                <w:sz w:val="24"/>
+                <w:szCs w:val="24"/>
+              </w:rPr>
+              <w:fldChar w:fldCharType="separate"/>
+            </w:r>
+            <w:r>
+              <w:rPr>
+                <w:b/>
+                <w:bCs/>
+                <w:noProof/>
+              </w:rPr>
+              <w:t>2</w:t>
+            </w:r>
+            <w:r>
+              <w:rPr>
+                <w:b/>
+                <w:bCs/>
+                <w:sz w:val="24"/>
+                <w:szCs w:val="24"/>
+              </w:rPr>
+              <w:fldChar w:fldCharType="end"/>
+            </w:r>
+          </w:p>
+        </w:sdtContent>
+      </w:sdt>
+    </w:sdtContent>
+  </w:sdt>
+  <w:p>
+    <w:pPr>
+      <w:pStyle w:val="Footer"/>
+    </w:pPr>
+  </w:p>
+</w:ftr>
+</file>
+
+<file path=word/footnotes.xml><?xml version="1.0" encoding="utf-8"?>
+<w:footnotes xmlns:wpc="http://schemas.microsoft.com/office/word/2010/wordprocessingCanvas" xmlns:cx="http://schemas.microsoft.com/office/drawing/2014/chartex" xmlns:cx1="http://schemas.microsoft.com/office/drawing/2015/9/8/chartex" xmlns:cx2="http://schemas.microsoft.com/office/drawing/2015/10/21/chartex" xmlns:cx3="http://schemas.microsoft.com/office/drawing/2016/5/9/chartex" xmlns:cx4="http://schemas.microsoft.com/office/drawing/2016/5/10/chartex" xmlns:cx5="http://schemas.microsoft.com/office/drawing/2016/5/11/chartex" xmlns:cx6="http://schemas.microsoft.com/office/drawing/2016/5/12/chartex" xmlns:cx7="http://schemas.microsoft.com/office/drawing/2016/5/13/chartex" xmlns:cx8="http://schemas.microsoft.com/office/drawing/2016/5/14/chartex" xmlns:mc="http://schemas.openxmlformats.org/markup-compatibility/2006" xmlns:aink="http://schemas.microsoft.com/office/drawing/2016/ink" xmlns:am3d="http://schemas.microsoft.com/office/drawing/2017/model3d" xmlns:o="urn:schemas-microsoft-com:office:office" xmlns:oel="http://schemas.microsoft.com/office/2019/extlst" xmlns:r="http://schemas.openxmlformats.org/officeDocument/2006/relationships" xmlns:m="http://schemas.openxmlformats.org/officeDocument/2006/math" xmlns:v="urn:schemas-microsoft-com:vml" xmlns:wp14="http://schemas.microsoft.com/office/word/2010/wordprocessingDrawing" xmlns:wp="http://schemas.openxmlformats.org/drawingml/2006/wordprocessingDrawing" xmlns:w10="urn:schemas-microsoft-com:office:word" xmlns:w="http://schemas.openxmlformats.org/wordprocessingml/2006/main" xmlns:w14="http://schemas.microsoft.com/office/word/2010/wordml" xmlns:w15="http://schemas.microsoft.com/office/word/2012/wordml" xmlns:w16cex="http://schemas.microsoft.com/office/word/2018/wordml/cex" xmlns:w16cid="http://schemas.microsoft.com/office/word/2016/wordml/cid" xmlns:w16="http://schemas.microsoft.com/office/word/2018/wordml" xmlns:w16sdtdh="http://schemas.microsoft.com/office/word/2020/wordml/sdtdatahash" xmlns:w16se="http://schemas.microsoft.com/office/word/2015/wordml/symex" xmlns:wpg="http://schemas.microsoft.com/office/word/2010/wordprocessingGroup" xmlns:wpi="http://schemas.microsoft.com/office/word/2010/wordprocessingInk" xmlns:wne="http://schemas.microsoft.com/office/word/2006/wordml" xmlns:wps="http://schemas.microsoft.com/office/word/2010/wordprocessingShape" mc:Ignorable="w14 w15 w16se w16cid w16 w16cex w16sdtdh wp14">
+  <w:footnote w:type="separator" w:id="-1">
+    <w:p>
+      <w:pPr>
+        <w:spacing w:after="0" w:line="240" w:lineRule="auto"/>
+      </w:pPr>
+      <w:r>
+        <w:separator/>
+      </w:r>
+    </w:p>
+  </w:footnote>
+  <w:footnote w:type="continuationSeparator" w:id="0">
+    <w:p>
+      <w:pPr>
+        <w:spacing w:after="0" w:line="240" w:lineRule="auto"/>
+      </w:pPr>
+      <w:r>
+        <w:continuationSeparator/>
+      </w:r>
+    </w:p>
+  </w:footnote>
+</w:footnotes>
+</file>
+
+<file path=word/header1.xml><?xml version="1.0" encoding="utf-8"?>
+<w:hdr xmlns:wpc="http://schemas.microsoft.com/office/word/2010/wordprocessingCanvas" xmlns:cx="http://schemas.microsoft.com/office/drawing/2014/chartex" xmlns:cx1="http://schemas.microsoft.com/office/drawing/2015/9/8/chartex" xmlns:cx2="http://schemas.microsoft.com/office/drawing/2015/10/21/chartex" xmlns:cx3="http://schemas.microsoft.com/office/drawing/2016/5/9/chartex" xmlns:cx4="http://schemas.microsoft.com/office/drawing/2016/5/10/chartex" xmlns:cx5="http://schemas.microsoft.com/office/drawing/2016/5/11/chartex" xmlns:cx6="http://schemas.microsoft.com/office/drawing/2016/5/12/chartex" xmlns:cx7="http://schemas.microsoft.com/office/drawing/2016/5/13/chartex" xmlns:cx8="http://schemas.microsoft.com/office/drawing/2016/5/14/chartex" xmlns:mc="http://schemas.openxmlformats.org/markup-compatibility/2006" xmlns:aink="http://schemas.microsoft.com/office/drawing/2016/ink" xmlns:am3d="http://schemas.microsoft.com/office/drawing/2017/model3d" xmlns:o="urn:schemas-microsoft-com:office:office" xmlns:oel="http://schemas.microsoft.com/office/2019/extlst" xmlns:r="http://schemas.openxmlformats.org/officeDocument/2006/relationships" xmlns:m="http://schemas.openxmlformats.org/officeDocument/2006/math" xmlns:v="urn:schemas-microsoft-com:vml" xmlns:wp14="http://schemas.microsoft.com/office/word/2010/wordprocessingDrawing" xmlns:wp="http://schemas.openxmlformats.org/drawingml/2006/wordprocessingDrawing" xmlns:w10="urn:schemas-microsoft-com:office:word" xmlns:w="http://schemas.openxmlformats.org/wordprocessingml/2006/main" xmlns:w14="http://schemas.microsoft.com/office/word/2010/wordml" xmlns:w15="http://schemas.microsoft.com/office/word/2012/wordml" xmlns:w16cex="http://schemas.microsoft.com/office/word/2018/wordml/cex" xmlns:w16cid="http://schemas.microsoft.com/office/word/2016/wordml/cid" xmlns:w16="http://schemas.microsoft.com/office/word/2018/wordml" xmlns:w16sdtdh="http://schemas.microsoft.com/office/word/2020/wordml/sdtdatahash" xmlns:w16se="http://schemas.microsoft.com/office/word/2015/wordml/symex" xmlns:wpg="http://schemas.microsoft.com/office/word/2010/wordprocessingGroup" xmlns:wpi="http://schemas.microsoft.com/office/word/2010/wordprocessingInk" xmlns:wne="http://schemas.microsoft.com/office/word/2006/wordml" xmlns:wps="http://schemas.microsoft.com/office/word/2010/wordprocessingShape" mc:Ignorable="w14 w15 w16se w16cid w16 w16cex w16sdtdh wp14">
+  <w:p>
+    <w:pPr>
+      <w:pStyle w:val="Header"/>
+    </w:pPr>
+    <w:r>
+      <w:t>Author: Daniel Essex(de224)</w:t>
+    </w:r>
+  </w:p>
+</w:hdr>
+</file>
+
 <file path=word/numbering.xml><?xml version="1.0" encoding="utf-8"?>
 <w:numbering xmlns:wpc="http://schemas.microsoft.com/office/word/2010/wordprocessingCanvas" xmlns:cx="http://schemas.microsoft.com/office/drawing/2014/chartex" xmlns:cx1="http://schemas.microsoft.com/office/drawing/2015/9/8/chartex" xmlns:cx2="http://schemas.microsoft.com/office/drawing/2015/10/21/chartex" xmlns:cx3="http://schemas.microsoft.com/office/drawing/2016/5/9/chartex" xmlns:cx4="http://schemas.microsoft.com/office/drawing/2016/5/10/chartex" xmlns:cx5="http://schemas.microsoft.com/office/drawing/2016/5/11/chartex" xmlns:cx6="http://schemas.microsoft.com/office/drawing/2016/5/12/chartex" xmlns:cx7="http://schemas.microsoft.com/office/drawing/2016/5/13/chartex" xmlns:cx8="http://schemas.microsoft.com/office/drawing/2016/5/14/chartex" xmlns:mc="http://schemas.openxmlformats.org/markup-compatibility/2006" xmlns:aink="http://schemas.microsoft.com/office/drawing/2016/ink" xmlns:am3d="http://schemas.microsoft.com/office/drawing/2017/model3d" xmlns:o="urn:schemas-microsoft-com:office:office" xmlns:oel="http://schemas.microsoft.com/office/2019/extlst" xmlns:r="http://schemas.openxmlformats.org/officeDocument/2006/relationships" xmlns:m="http://schemas.openxmlformats.org/officeDocument/2006/math" xmlns:v="urn:schemas-microsoft-com:vml" xmlns:wp14="http://schemas.microsoft.com/office/word/2010/wordprocessingDrawing" xmlns:wp="http://schemas.openxmlformats.org/drawingml/2006/wordprocessingDrawing" xmlns:w10="urn:schemas-microsoft-com:office:word" xmlns:w="http://schemas.openxmlformats.org/wordprocessingml/2006/main" xmlns:w14="http://schemas.microsoft.com/office/word/2010/wordml" xmlns:w15="http://schemas.microsoft.com/office/word/2012/wordml" xmlns:w16cex="http://schemas.microsoft.com/office/word/2018/wordml/cex" xmlns:w16cid="http://schemas.microsoft.com/office/word/2016/wordml/cid" xmlns:w16="http://schemas.microsoft.com/office/word/2018/wordml" xmlns:w16sdtdh="http://schemas.microsoft.com/office/word/2020/wordml/sdtdatahash" xmlns:w16se="http://schemas.microsoft.com/office/word/2015/wordml/symex" xmlns:wpg="http://schemas.microsoft.com/office/word/2010/wordprocessingGroup" xmlns:wpi="http://schemas.microsoft.com/office/word/2010/wordprocessingInk" xmlns:wne="http://schemas.microsoft.com/office/word/2006/wordml" xmlns:wps="http://schemas.microsoft.com/office/word/2010/wordprocessingShape" mc:Ignorable="w14 w15 w16se w16cid w16 w16cex w16sdtdh wp14">
   <w:abstractNum w:abstractNumId="0" w15:restartNumberingAfterBreak="0">
@@ -1921,6 +2293,119 @@
     </w:lvl>
   </w:abstractNum>
   <w:abstractNum w:abstractNumId="5" w15:restartNumberingAfterBreak="0">
+    <w:nsid w:val="3FAB42BA"/>
+    <w:multiLevelType w:val="hybridMultilevel"/>
+    <w:tmpl w:val="A61E5D7C"/>
+    <w:lvl w:ilvl="0" w:tplc="08090001">
+      <w:start w:val="1"/>
+      <w:numFmt w:val="bullet"/>
+      <w:lvlText w:val=""/>
+      <w:lvlJc w:val="left"/>
+      <w:pPr>
+        <w:ind w:left="720" w:hanging="360"/>
+      </w:pPr>
+      <w:rPr>
+        <w:rFonts w:ascii="Symbol" w:hAnsi="Symbol" w:hint="default"/>
+      </w:rPr>
+    </w:lvl>
+    <w:lvl w:ilvl="1" w:tplc="08090003" w:tentative="1">
+      <w:start w:val="1"/>
+      <w:numFmt w:val="bullet"/>
+      <w:lvlText w:val="o"/>
+      <w:lvlJc w:val="left"/>
+      <w:pPr>
+        <w:ind w:left="1440" w:hanging="360"/>
+      </w:pPr>
+      <w:rPr>
+        <w:rFonts w:ascii="Courier New" w:hAnsi="Courier New" w:cs="Courier New" w:hint="default"/>
+      </w:rPr>
+    </w:lvl>
+    <w:lvl w:ilvl="2" w:tplc="08090005" w:tentative="1">
+      <w:start w:val="1"/>
+      <w:numFmt w:val="bullet"/>
+      <w:lvlText w:val=""/>
+      <w:lvlJc w:val="left"/>
+      <w:pPr>
+        <w:ind w:left="2160" w:hanging="360"/>
+      </w:pPr>
+      <w:rPr>
+        <w:rFonts w:ascii="Wingdings" w:hAnsi="Wingdings" w:hint="default"/>
+      </w:rPr>
+    </w:lvl>
+    <w:lvl w:ilvl="3" w:tplc="08090001" w:tentative="1">
+      <w:start w:val="1"/>
+      <w:numFmt w:val="bullet"/>
+      <w:lvlText w:val=""/>
+      <w:lvlJc w:val="left"/>
+      <w:pPr>
+        <w:ind w:left="2880" w:hanging="360"/>
+      </w:pPr>
+      <w:rPr>
+        <w:rFonts w:ascii="Symbol" w:hAnsi="Symbol" w:hint="default"/>
+      </w:rPr>
+    </w:lvl>
+    <w:lvl w:ilvl="4" w:tplc="08090003" w:tentative="1">
+      <w:start w:val="1"/>
+      <w:numFmt w:val="bullet"/>
+      <w:lvlText w:val="o"/>
+      <w:lvlJc w:val="left"/>
+      <w:pPr>
+        <w:ind w:left="3600" w:hanging="360"/>
+      </w:pPr>
+      <w:rPr>
+        <w:rFonts w:ascii="Courier New" w:hAnsi="Courier New" w:cs="Courier New" w:hint="default"/>
+      </w:rPr>
+    </w:lvl>
+    <w:lvl w:ilvl="5" w:tplc="08090005" w:tentative="1">
+      <w:start w:val="1"/>
+      <w:numFmt w:val="bullet"/>
+      <w:lvlText w:val=""/>
+      <w:lvlJc w:val="left"/>
+      <w:pPr>
+        <w:ind w:left="4320" w:hanging="360"/>
+      </w:pPr>
+      <w:rPr>
+        <w:rFonts w:ascii="Wingdings" w:hAnsi="Wingdings" w:hint="default"/>
+      </w:rPr>
+    </w:lvl>
+    <w:lvl w:ilvl="6" w:tplc="08090001" w:tentative="1">
+      <w:start w:val="1"/>
+      <w:numFmt w:val="bullet"/>
+      <w:lvlText w:val=""/>
+      <w:lvlJc w:val="left"/>
+      <w:pPr>
+        <w:ind w:left="5040" w:hanging="360"/>
+      </w:pPr>
+      <w:rPr>
+        <w:rFonts w:ascii="Symbol" w:hAnsi="Symbol" w:hint="default"/>
+      </w:rPr>
+    </w:lvl>
+    <w:lvl w:ilvl="7" w:tplc="08090003" w:tentative="1">
+      <w:start w:val="1"/>
+      <w:numFmt w:val="bullet"/>
+      <w:lvlText w:val="o"/>
+      <w:lvlJc w:val="left"/>
+      <w:pPr>
+        <w:ind w:left="5760" w:hanging="360"/>
+      </w:pPr>
+      <w:rPr>
+        <w:rFonts w:ascii="Courier New" w:hAnsi="Courier New" w:cs="Courier New" w:hint="default"/>
+      </w:rPr>
+    </w:lvl>
+    <w:lvl w:ilvl="8" w:tplc="08090005" w:tentative="1">
+      <w:start w:val="1"/>
+      <w:numFmt w:val="bullet"/>
+      <w:lvlText w:val=""/>
+      <w:lvlJc w:val="left"/>
+      <w:pPr>
+        <w:ind w:left="6480" w:hanging="360"/>
+      </w:pPr>
+      <w:rPr>
+        <w:rFonts w:ascii="Wingdings" w:hAnsi="Wingdings" w:hint="default"/>
+      </w:rPr>
+    </w:lvl>
+  </w:abstractNum>
+  <w:abstractNum w:abstractNumId="6" w15:restartNumberingAfterBreak="0">
     <w:nsid w:val="5CE32F9C"/>
     <w:multiLevelType w:val="hybridMultilevel"/>
     <w:tmpl w:val="80FA7DA2"/>
@@ -2033,7 +2518,120 @@
       </w:rPr>
     </w:lvl>
   </w:abstractNum>
-  <w:abstractNum w:abstractNumId="6" w15:restartNumberingAfterBreak="0">
+  <w:abstractNum w:abstractNumId="7" w15:restartNumberingAfterBreak="0">
+    <w:nsid w:val="6D564357"/>
+    <w:multiLevelType w:val="hybridMultilevel"/>
+    <w:tmpl w:val="4CE45274"/>
+    <w:lvl w:ilvl="0" w:tplc="08090001">
+      <w:start w:val="1"/>
+      <w:numFmt w:val="bullet"/>
+      <w:lvlText w:val=""/>
+      <w:lvlJc w:val="left"/>
+      <w:pPr>
+        <w:ind w:left="720" w:hanging="360"/>
+      </w:pPr>
+      <w:rPr>
+        <w:rFonts w:ascii="Symbol" w:hAnsi="Symbol" w:hint="default"/>
+      </w:rPr>
+    </w:lvl>
+    <w:lvl w:ilvl="1" w:tplc="08090003" w:tentative="1">
+      <w:start w:val="1"/>
+      <w:numFmt w:val="bullet"/>
+      <w:lvlText w:val="o"/>
+      <w:lvlJc w:val="left"/>
+      <w:pPr>
+        <w:ind w:left="1440" w:hanging="360"/>
+      </w:pPr>
+      <w:rPr>
+        <w:rFonts w:ascii="Courier New" w:hAnsi="Courier New" w:cs="Courier New" w:hint="default"/>
+      </w:rPr>
+    </w:lvl>
+    <w:lvl w:ilvl="2" w:tplc="08090005" w:tentative="1">
+      <w:start w:val="1"/>
+      <w:numFmt w:val="bullet"/>
+      <w:lvlText w:val=""/>
+      <w:lvlJc w:val="left"/>
+      <w:pPr>
+        <w:ind w:left="2160" w:hanging="360"/>
+      </w:pPr>
+      <w:rPr>
+        <w:rFonts w:ascii="Wingdings" w:hAnsi="Wingdings" w:hint="default"/>
+      </w:rPr>
+    </w:lvl>
+    <w:lvl w:ilvl="3" w:tplc="08090001" w:tentative="1">
+      <w:start w:val="1"/>
+      <w:numFmt w:val="bullet"/>
+      <w:lvlText w:val=""/>
+      <w:lvlJc w:val="left"/>
+      <w:pPr>
+        <w:ind w:left="2880" w:hanging="360"/>
+      </w:pPr>
+      <w:rPr>
+        <w:rFonts w:ascii="Symbol" w:hAnsi="Symbol" w:hint="default"/>
+      </w:rPr>
+    </w:lvl>
+    <w:lvl w:ilvl="4" w:tplc="08090003" w:tentative="1">
+      <w:start w:val="1"/>
+      <w:numFmt w:val="bullet"/>
+      <w:lvlText w:val="o"/>
+      <w:lvlJc w:val="left"/>
+      <w:pPr>
+        <w:ind w:left="3600" w:hanging="360"/>
+      </w:pPr>
+      <w:rPr>
+        <w:rFonts w:ascii="Courier New" w:hAnsi="Courier New" w:cs="Courier New" w:hint="default"/>
+      </w:rPr>
+    </w:lvl>
+    <w:lvl w:ilvl="5" w:tplc="08090005" w:tentative="1">
+      <w:start w:val="1"/>
+      <w:numFmt w:val="bullet"/>
+      <w:lvlText w:val=""/>
+      <w:lvlJc w:val="left"/>
+      <w:pPr>
+        <w:ind w:left="4320" w:hanging="360"/>
+      </w:pPr>
+      <w:rPr>
+        <w:rFonts w:ascii="Wingdings" w:hAnsi="Wingdings" w:hint="default"/>
+      </w:rPr>
+    </w:lvl>
+    <w:lvl w:ilvl="6" w:tplc="08090001" w:tentative="1">
+      <w:start w:val="1"/>
+      <w:numFmt w:val="bullet"/>
+      <w:lvlText w:val=""/>
+      <w:lvlJc w:val="left"/>
+      <w:pPr>
+        <w:ind w:left="5040" w:hanging="360"/>
+      </w:pPr>
+      <w:rPr>
+        <w:rFonts w:ascii="Symbol" w:hAnsi="Symbol" w:hint="default"/>
+      </w:rPr>
+    </w:lvl>
+    <w:lvl w:ilvl="7" w:tplc="08090003" w:tentative="1">
+      <w:start w:val="1"/>
+      <w:numFmt w:val="bullet"/>
+      <w:lvlText w:val="o"/>
+      <w:lvlJc w:val="left"/>
+      <w:pPr>
+        <w:ind w:left="5760" w:hanging="360"/>
+      </w:pPr>
+      <w:rPr>
+        <w:rFonts w:ascii="Courier New" w:hAnsi="Courier New" w:cs="Courier New" w:hint="default"/>
+      </w:rPr>
+    </w:lvl>
+    <w:lvl w:ilvl="8" w:tplc="08090005" w:tentative="1">
+      <w:start w:val="1"/>
+      <w:numFmt w:val="bullet"/>
+      <w:lvlText w:val=""/>
+      <w:lvlJc w:val="left"/>
+      <w:pPr>
+        <w:ind w:left="6480" w:hanging="360"/>
+      </w:pPr>
+      <w:rPr>
+        <w:rFonts w:ascii="Wingdings" w:hAnsi="Wingdings" w:hint="default"/>
+      </w:rPr>
+    </w:lvl>
+  </w:abstractNum>
+  <w:abstractNum w:abstractNumId="8" w15:restartNumberingAfterBreak="0">
     <w:nsid w:val="70594C6A"/>
     <w:multiLevelType w:val="hybridMultilevel"/>
     <w:tmpl w:val="6CF2DC34"/>
@@ -2146,7 +2744,7 @@
       </w:rPr>
     </w:lvl>
   </w:abstractNum>
-  <w:abstractNum w:abstractNumId="7" w15:restartNumberingAfterBreak="0">
+  <w:abstractNum w:abstractNumId="9" w15:restartNumberingAfterBreak="0">
     <w:nsid w:val="77ED1E28"/>
     <w:multiLevelType w:val="hybridMultilevel"/>
     <w:tmpl w:val="53B85070"/>
@@ -2259,7 +2857,7 @@
       </w:rPr>
     </w:lvl>
   </w:abstractNum>
-  <w:abstractNum w:abstractNumId="8" w15:restartNumberingAfterBreak="0">
+  <w:abstractNum w:abstractNumId="10" w15:restartNumberingAfterBreak="0">
     <w:nsid w:val="7D241EEC"/>
     <w:multiLevelType w:val="hybridMultilevel"/>
     <w:tmpl w:val="5FB662E0"/>
@@ -2385,19 +2983,25 @@
     <w:abstractNumId w:val="1"/>
   </w:num>
   <w:num w:numId="5" w16cid:durableId="916090045">
-    <w:abstractNumId w:val="6"/>
+    <w:abstractNumId w:val="8"/>
   </w:num>
   <w:num w:numId="6" w16cid:durableId="1811438454">
-    <w:abstractNumId w:val="7"/>
+    <w:abstractNumId w:val="9"/>
   </w:num>
   <w:num w:numId="7" w16cid:durableId="440688469">
     <w:abstractNumId w:val="0"/>
   </w:num>
   <w:num w:numId="8" w16cid:durableId="1625236047">
+    <w:abstractNumId w:val="6"/>
+  </w:num>
+  <w:num w:numId="9" w16cid:durableId="431706260">
+    <w:abstractNumId w:val="10"/>
+  </w:num>
+  <w:num w:numId="10" w16cid:durableId="984578941">
     <w:abstractNumId w:val="5"/>
   </w:num>
-  <w:num w:numId="9" w16cid:durableId="431706260">
-    <w:abstractNumId w:val="8"/>
+  <w:num w:numId="11" w16cid:durableId="1696878759">
+    <w:abstractNumId w:val="7"/>
   </w:num>
 </w:numbering>
 </file>
@@ -2856,6 +3460,50 @@
       <w:contextualSpacing/>
     </w:pPr>
   </w:style>
+  <w:style w:type="paragraph" w:styleId="Header">
+    <w:name w:val="header"/>
+    <w:basedOn w:val="Normal"/>
+    <w:link w:val="HeaderChar"/>
+    <w:uiPriority w:val="99"/>
+    <w:unhideWhenUsed/>
+    <w:rsid w:val="00276405"/>
+    <w:pPr>
+      <w:tabs>
+        <w:tab w:val="center" w:pos="4513"/>
+        <w:tab w:val="right" w:pos="9026"/>
+      </w:tabs>
+      <w:spacing w:after="0" w:line="240" w:lineRule="auto"/>
+    </w:pPr>
+  </w:style>
+  <w:style w:type="character" w:customStyle="1" w:styleId="HeaderChar">
+    <w:name w:val="Header Char"/>
+    <w:basedOn w:val="DefaultParagraphFont"/>
+    <w:link w:val="Header"/>
+    <w:uiPriority w:val="99"/>
+    <w:rsid w:val="00276405"/>
+  </w:style>
+  <w:style w:type="paragraph" w:styleId="Footer">
+    <w:name w:val="footer"/>
+    <w:basedOn w:val="Normal"/>
+    <w:link w:val="FooterChar"/>
+    <w:uiPriority w:val="99"/>
+    <w:unhideWhenUsed/>
+    <w:rsid w:val="00276405"/>
+    <w:pPr>
+      <w:tabs>
+        <w:tab w:val="center" w:pos="4513"/>
+        <w:tab w:val="right" w:pos="9026"/>
+      </w:tabs>
+      <w:spacing w:after="0" w:line="240" w:lineRule="auto"/>
+    </w:pPr>
+  </w:style>
+  <w:style w:type="character" w:customStyle="1" w:styleId="FooterChar">
+    <w:name w:val="Footer Char"/>
+    <w:basedOn w:val="DefaultParagraphFont"/>
+    <w:link w:val="Footer"/>
+    <w:uiPriority w:val="99"/>
+    <w:rsid w:val="00276405"/>
+  </w:style>
 </w:styles>
 </file>
 

</xml_diff>

<commit_message>
Added 17/11 and 22/11 Meeting Logs
</commit_message>
<xml_diff>
--- a/Planning Docs/Group_Meeting_Logs.docx
+++ b/Planning Docs/Group_Meeting_Logs.docx
@@ -1545,15 +1545,7 @@
         </w:numPr>
       </w:pPr>
       <w:r>
-        <w:t xml:space="preserve">Dan needs to enter in </w:t>
-      </w:r>
-      <w:proofErr w:type="spellStart"/>
-      <w:r>
-        <w:t>a</w:t>
-      </w:r>
-      <w:proofErr w:type="spellEnd"/>
-      <w:r>
-        <w:t xml:space="preserve"> error message that appears when the incorrect details</w:t>
+        <w:t>Dan needs to enter in a error message that appears when the incorrect details</w:t>
       </w:r>
       <w:r>
         <w:t xml:space="preserve"> have been entered on the login page</w:t>
@@ -1576,11 +1568,9 @@
       <w:r>
         <w:t>the ‘show()’ function. Also added ‘</w:t>
       </w:r>
-      <w:proofErr w:type="spellStart"/>
       <w:r>
         <w:t>getProfit</w:t>
       </w:r>
-      <w:proofErr w:type="spellEnd"/>
       <w:r>
         <w:t>()’ function to  tally up money made over a year or month</w:t>
       </w:r>
@@ -1735,23 +1725,7 @@
         <w:t>an</w:t>
       </w:r>
       <w:r>
-        <w:t xml:space="preserve"> access level for the new employee whether there are a employee or a manager. After breaking down the code and removing the </w:t>
-      </w:r>
-      <w:proofErr w:type="spellStart"/>
-      <w:r>
-        <w:t>css</w:t>
-      </w:r>
-      <w:proofErr w:type="spellEnd"/>
-      <w:r>
-        <w:t xml:space="preserve"> the code is functional, it’s the </w:t>
-      </w:r>
-      <w:proofErr w:type="spellStart"/>
-      <w:r>
-        <w:t>css</w:t>
-      </w:r>
-      <w:proofErr w:type="spellEnd"/>
-      <w:r>
-        <w:t xml:space="preserve"> properties from showing the tick next to the selected option.</w:t>
+        <w:t xml:space="preserve"> access level for the new employee whether there are a employee or a manager. After breaking down the code and removing the css the code is functional, it’s the css properties from showing the tick next to the selected option.</w:t>
       </w:r>
     </w:p>
     <w:p>
@@ -1767,6 +1741,213 @@
       </w:pPr>
       <w:r>
         <w:t>All members of the group have agreed to complete their tasks by the end of the sprint.</w:t>
+      </w:r>
+    </w:p>
+    <w:p>
+      <w:pPr>
+        <w:rPr>
+          <w:u w:val="single"/>
+        </w:rPr>
+      </w:pPr>
+      <w:r>
+        <w:rPr>
+          <w:u w:val="single"/>
+        </w:rPr>
+        <w:t>17/11- Scrum Meeting- End of Sprint 2</w:t>
+      </w:r>
+    </w:p>
+    <w:p>
+      <w:pPr>
+        <w:pStyle w:val="ListParagraph"/>
+        <w:numPr>
+          <w:ilvl w:val="0"/>
+          <w:numId w:val="15"/>
+        </w:numPr>
+        <w:rPr>
+          <w:u w:val="single"/>
+        </w:rPr>
+      </w:pPr>
+      <w:r>
+        <w:t xml:space="preserve">All members have attended the meeting </w:t>
+      </w:r>
+    </w:p>
+    <w:p>
+      <w:pPr>
+        <w:pStyle w:val="ListParagraph"/>
+        <w:numPr>
+          <w:ilvl w:val="0"/>
+          <w:numId w:val="15"/>
+        </w:numPr>
+        <w:rPr>
+          <w:u w:val="single"/>
+        </w:rPr>
+      </w:pPr>
+      <w:r>
+        <w:t>Dan has removed the CSS properties to make the radio function visible.</w:t>
+      </w:r>
+    </w:p>
+    <w:p>
+      <w:pPr>
+        <w:pStyle w:val="ListParagraph"/>
+        <w:numPr>
+          <w:ilvl w:val="0"/>
+          <w:numId w:val="15"/>
+        </w:numPr>
+        <w:rPr>
+          <w:u w:val="single"/>
+        </w:rPr>
+      </w:pPr>
+      <w:r>
+        <w:t xml:space="preserve">Kabeerat coming up with an error to show that the test user in the database isn’t showing. As a Team we all can see that in SQL, that it comes up with a duplicate error to show the user to test that the login view works. </w:t>
+      </w:r>
+    </w:p>
+    <w:p>
+      <w:pPr>
+        <w:rPr>
+          <w:u w:val="single"/>
+        </w:rPr>
+      </w:pPr>
+    </w:p>
+    <w:p>
+      <w:pPr>
+        <w:rPr>
+          <w:u w:val="single"/>
+        </w:rPr>
+      </w:pPr>
+    </w:p>
+    <w:p>
+      <w:pPr>
+        <w:rPr>
+          <w:u w:val="single"/>
+        </w:rPr>
+      </w:pPr>
+      <w:r>
+        <w:rPr>
+          <w:u w:val="single"/>
+        </w:rPr>
+        <w:lastRenderedPageBreak/>
+        <w:t>22/11-Group Meeting /w Supervisors</w:t>
+      </w:r>
+    </w:p>
+    <w:p>
+      <w:pPr>
+        <w:pStyle w:val="ListParagraph"/>
+        <w:numPr>
+          <w:ilvl w:val="0"/>
+          <w:numId w:val="14"/>
+        </w:numPr>
+        <w:rPr>
+          <w:u w:val="single"/>
+        </w:rPr>
+      </w:pPr>
+      <w:r>
+        <w:t>Showed our progress on what we have currently done.</w:t>
+      </w:r>
+    </w:p>
+    <w:p>
+      <w:pPr>
+        <w:pStyle w:val="ListParagraph"/>
+        <w:numPr>
+          <w:ilvl w:val="0"/>
+          <w:numId w:val="14"/>
+        </w:numPr>
+        <w:rPr>
+          <w:u w:val="single"/>
+        </w:rPr>
+      </w:pPr>
+      <w:r>
+        <w:t>Dan showed the view of the account creation, I advised to working on SQL to get the data entered into a table. Dan will need to go over CO232 and liaise with Erol for assistance to enter in the data in and writing the correct commands.</w:t>
+      </w:r>
+    </w:p>
+    <w:p>
+      <w:pPr>
+        <w:pStyle w:val="ListParagraph"/>
+        <w:numPr>
+          <w:ilvl w:val="0"/>
+          <w:numId w:val="14"/>
+        </w:numPr>
+        <w:rPr>
+          <w:u w:val="single"/>
+        </w:rPr>
+      </w:pPr>
+      <w:r>
+        <w:t>Kabeerat has shown the error of the user not allowed to log in. Currently suspecting if theirs a</w:t>
+      </w:r>
+      <w:r>
+        <w:t>n</w:t>
+      </w:r>
+      <w:r>
+        <w:t xml:space="preserve"> empty area that might be entered into the field</w:t>
+      </w:r>
+      <w:r>
+        <w:t>(‘ testUser’)</w:t>
+      </w:r>
+      <w:r>
+        <w:t>.</w:t>
+      </w:r>
+      <w:r>
+        <w:t xml:space="preserve"> Lisa has advised to run a debugging tool to check for errors like this</w:t>
+      </w:r>
+    </w:p>
+    <w:p>
+      <w:pPr>
+        <w:pStyle w:val="ListParagraph"/>
+        <w:numPr>
+          <w:ilvl w:val="0"/>
+          <w:numId w:val="14"/>
+        </w:numPr>
+        <w:rPr>
+          <w:u w:val="single"/>
+        </w:rPr>
+      </w:pPr>
+      <w:r>
+        <w:t xml:space="preserve">Lisa advised to Kieran and Joel about the calendar view </w:t>
+      </w:r>
+    </w:p>
+    <w:p>
+      <w:pPr>
+        <w:pStyle w:val="ListParagraph"/>
+        <w:numPr>
+          <w:ilvl w:val="0"/>
+          <w:numId w:val="14"/>
+        </w:numPr>
+        <w:rPr>
+          <w:u w:val="single"/>
+        </w:rPr>
+      </w:pPr>
+      <w:r>
+        <w:t>Joel tries to connect the calendar view to the database doesn’t link up properly.</w:t>
+      </w:r>
+      <w:r>
+        <w:t xml:space="preserve"> Calendar should be asking if theirs any events on any days and should show up green</w:t>
+      </w:r>
+    </w:p>
+    <w:p>
+      <w:pPr>
+        <w:pStyle w:val="ListParagraph"/>
+        <w:numPr>
+          <w:ilvl w:val="0"/>
+          <w:numId w:val="14"/>
+        </w:numPr>
+        <w:rPr>
+          <w:b/>
+          <w:bCs/>
+          <w:u w:val="single"/>
+        </w:rPr>
+      </w:pPr>
+      <w:r>
+        <w:rPr>
+          <w:b/>
+          <w:bCs/>
+          <w:u w:val="single"/>
+        </w:rPr>
+        <w:t>After the meeting</w:t>
+      </w:r>
+      <w:r>
+        <w:t xml:space="preserve">, we all agreed to focus one error altogether to </w:t>
+      </w:r>
+      <w:r>
+        <w:t xml:space="preserve">fix the error or take a different approach- Login to check any active accounts on the database and linking the calendar view to the database to check for any current events. </w:t>
       </w:r>
     </w:p>
     <w:sectPr>
@@ -2427,6 +2608,119 @@
     </w:lvl>
   </w:abstractNum>
   <w:abstractNum w:abstractNumId="4" w15:restartNumberingAfterBreak="0">
+    <w:nsid w:val="38055110"/>
+    <w:multiLevelType w:val="hybridMultilevel"/>
+    <w:tmpl w:val="26F4B950"/>
+    <w:lvl w:ilvl="0" w:tplc="08090001">
+      <w:start w:val="1"/>
+      <w:numFmt w:val="bullet"/>
+      <w:lvlText w:val=""/>
+      <w:lvlJc w:val="left"/>
+      <w:pPr>
+        <w:ind w:left="720" w:hanging="360"/>
+      </w:pPr>
+      <w:rPr>
+        <w:rFonts w:ascii="Symbol" w:hAnsi="Symbol" w:hint="default"/>
+      </w:rPr>
+    </w:lvl>
+    <w:lvl w:ilvl="1" w:tplc="08090003" w:tentative="1">
+      <w:start w:val="1"/>
+      <w:numFmt w:val="bullet"/>
+      <w:lvlText w:val="o"/>
+      <w:lvlJc w:val="left"/>
+      <w:pPr>
+        <w:ind w:left="1440" w:hanging="360"/>
+      </w:pPr>
+      <w:rPr>
+        <w:rFonts w:ascii="Courier New" w:hAnsi="Courier New" w:cs="Courier New" w:hint="default"/>
+      </w:rPr>
+    </w:lvl>
+    <w:lvl w:ilvl="2" w:tplc="08090005" w:tentative="1">
+      <w:start w:val="1"/>
+      <w:numFmt w:val="bullet"/>
+      <w:lvlText w:val=""/>
+      <w:lvlJc w:val="left"/>
+      <w:pPr>
+        <w:ind w:left="2160" w:hanging="360"/>
+      </w:pPr>
+      <w:rPr>
+        <w:rFonts w:ascii="Wingdings" w:hAnsi="Wingdings" w:hint="default"/>
+      </w:rPr>
+    </w:lvl>
+    <w:lvl w:ilvl="3" w:tplc="08090001" w:tentative="1">
+      <w:start w:val="1"/>
+      <w:numFmt w:val="bullet"/>
+      <w:lvlText w:val=""/>
+      <w:lvlJc w:val="left"/>
+      <w:pPr>
+        <w:ind w:left="2880" w:hanging="360"/>
+      </w:pPr>
+      <w:rPr>
+        <w:rFonts w:ascii="Symbol" w:hAnsi="Symbol" w:hint="default"/>
+      </w:rPr>
+    </w:lvl>
+    <w:lvl w:ilvl="4" w:tplc="08090003" w:tentative="1">
+      <w:start w:val="1"/>
+      <w:numFmt w:val="bullet"/>
+      <w:lvlText w:val="o"/>
+      <w:lvlJc w:val="left"/>
+      <w:pPr>
+        <w:ind w:left="3600" w:hanging="360"/>
+      </w:pPr>
+      <w:rPr>
+        <w:rFonts w:ascii="Courier New" w:hAnsi="Courier New" w:cs="Courier New" w:hint="default"/>
+      </w:rPr>
+    </w:lvl>
+    <w:lvl w:ilvl="5" w:tplc="08090005" w:tentative="1">
+      <w:start w:val="1"/>
+      <w:numFmt w:val="bullet"/>
+      <w:lvlText w:val=""/>
+      <w:lvlJc w:val="left"/>
+      <w:pPr>
+        <w:ind w:left="4320" w:hanging="360"/>
+      </w:pPr>
+      <w:rPr>
+        <w:rFonts w:ascii="Wingdings" w:hAnsi="Wingdings" w:hint="default"/>
+      </w:rPr>
+    </w:lvl>
+    <w:lvl w:ilvl="6" w:tplc="08090001" w:tentative="1">
+      <w:start w:val="1"/>
+      <w:numFmt w:val="bullet"/>
+      <w:lvlText w:val=""/>
+      <w:lvlJc w:val="left"/>
+      <w:pPr>
+        <w:ind w:left="5040" w:hanging="360"/>
+      </w:pPr>
+      <w:rPr>
+        <w:rFonts w:ascii="Symbol" w:hAnsi="Symbol" w:hint="default"/>
+      </w:rPr>
+    </w:lvl>
+    <w:lvl w:ilvl="7" w:tplc="08090003" w:tentative="1">
+      <w:start w:val="1"/>
+      <w:numFmt w:val="bullet"/>
+      <w:lvlText w:val="o"/>
+      <w:lvlJc w:val="left"/>
+      <w:pPr>
+        <w:ind w:left="5760" w:hanging="360"/>
+      </w:pPr>
+      <w:rPr>
+        <w:rFonts w:ascii="Courier New" w:hAnsi="Courier New" w:cs="Courier New" w:hint="default"/>
+      </w:rPr>
+    </w:lvl>
+    <w:lvl w:ilvl="8" w:tplc="08090005" w:tentative="1">
+      <w:start w:val="1"/>
+      <w:numFmt w:val="bullet"/>
+      <w:lvlText w:val=""/>
+      <w:lvlJc w:val="left"/>
+      <w:pPr>
+        <w:ind w:left="6480" w:hanging="360"/>
+      </w:pPr>
+      <w:rPr>
+        <w:rFonts w:ascii="Wingdings" w:hAnsi="Wingdings" w:hint="default"/>
+      </w:rPr>
+    </w:lvl>
+  </w:abstractNum>
+  <w:abstractNum w:abstractNumId="5" w15:restartNumberingAfterBreak="0">
     <w:nsid w:val="3FA964EA"/>
     <w:multiLevelType w:val="hybridMultilevel"/>
     <w:tmpl w:val="809ECBF0"/>
@@ -2539,7 +2833,7 @@
       </w:rPr>
     </w:lvl>
   </w:abstractNum>
-  <w:abstractNum w:abstractNumId="5" w15:restartNumberingAfterBreak="0">
+  <w:abstractNum w:abstractNumId="6" w15:restartNumberingAfterBreak="0">
     <w:nsid w:val="3FAB42BA"/>
     <w:multiLevelType w:val="hybridMultilevel"/>
     <w:tmpl w:val="A61E5D7C"/>
@@ -2652,7 +2946,7 @@
       </w:rPr>
     </w:lvl>
   </w:abstractNum>
-  <w:abstractNum w:abstractNumId="6" w15:restartNumberingAfterBreak="0">
+  <w:abstractNum w:abstractNumId="7" w15:restartNumberingAfterBreak="0">
     <w:nsid w:val="5698607E"/>
     <w:multiLevelType w:val="hybridMultilevel"/>
     <w:tmpl w:val="0FB01968"/>
@@ -2765,7 +3059,7 @@
       </w:rPr>
     </w:lvl>
   </w:abstractNum>
-  <w:abstractNum w:abstractNumId="7" w15:restartNumberingAfterBreak="0">
+  <w:abstractNum w:abstractNumId="8" w15:restartNumberingAfterBreak="0">
     <w:nsid w:val="5CE32F9C"/>
     <w:multiLevelType w:val="hybridMultilevel"/>
     <w:tmpl w:val="80FA7DA2"/>
@@ -2878,7 +3172,7 @@
       </w:rPr>
     </w:lvl>
   </w:abstractNum>
-  <w:abstractNum w:abstractNumId="8" w15:restartNumberingAfterBreak="0">
+  <w:abstractNum w:abstractNumId="9" w15:restartNumberingAfterBreak="0">
     <w:nsid w:val="5FFE5792"/>
     <w:multiLevelType w:val="hybridMultilevel"/>
     <w:tmpl w:val="A7B2081A"/>
@@ -2991,7 +3285,7 @@
       </w:rPr>
     </w:lvl>
   </w:abstractNum>
-  <w:abstractNum w:abstractNumId="9" w15:restartNumberingAfterBreak="0">
+  <w:abstractNum w:abstractNumId="10" w15:restartNumberingAfterBreak="0">
     <w:nsid w:val="6D564357"/>
     <w:multiLevelType w:val="hybridMultilevel"/>
     <w:tmpl w:val="4CE45274"/>
@@ -3104,7 +3398,7 @@
       </w:rPr>
     </w:lvl>
   </w:abstractNum>
-  <w:abstractNum w:abstractNumId="10" w15:restartNumberingAfterBreak="0">
+  <w:abstractNum w:abstractNumId="11" w15:restartNumberingAfterBreak="0">
     <w:nsid w:val="70594C6A"/>
     <w:multiLevelType w:val="hybridMultilevel"/>
     <w:tmpl w:val="6CF2DC34"/>
@@ -3217,7 +3511,7 @@
       </w:rPr>
     </w:lvl>
   </w:abstractNum>
-  <w:abstractNum w:abstractNumId="11" w15:restartNumberingAfterBreak="0">
+  <w:abstractNum w:abstractNumId="12" w15:restartNumberingAfterBreak="0">
     <w:nsid w:val="77ED1E28"/>
     <w:multiLevelType w:val="hybridMultilevel"/>
     <w:tmpl w:val="53B85070"/>
@@ -3330,7 +3624,120 @@
       </w:rPr>
     </w:lvl>
   </w:abstractNum>
-  <w:abstractNum w:abstractNumId="12" w15:restartNumberingAfterBreak="0">
+  <w:abstractNum w:abstractNumId="13" w15:restartNumberingAfterBreak="0">
+    <w:nsid w:val="78D137E4"/>
+    <w:multiLevelType w:val="hybridMultilevel"/>
+    <w:tmpl w:val="CE68295A"/>
+    <w:lvl w:ilvl="0" w:tplc="08090001">
+      <w:start w:val="1"/>
+      <w:numFmt w:val="bullet"/>
+      <w:lvlText w:val=""/>
+      <w:lvlJc w:val="left"/>
+      <w:pPr>
+        <w:ind w:left="720" w:hanging="360"/>
+      </w:pPr>
+      <w:rPr>
+        <w:rFonts w:ascii="Symbol" w:hAnsi="Symbol" w:hint="default"/>
+      </w:rPr>
+    </w:lvl>
+    <w:lvl w:ilvl="1" w:tplc="08090003" w:tentative="1">
+      <w:start w:val="1"/>
+      <w:numFmt w:val="bullet"/>
+      <w:lvlText w:val="o"/>
+      <w:lvlJc w:val="left"/>
+      <w:pPr>
+        <w:ind w:left="1440" w:hanging="360"/>
+      </w:pPr>
+      <w:rPr>
+        <w:rFonts w:ascii="Courier New" w:hAnsi="Courier New" w:cs="Courier New" w:hint="default"/>
+      </w:rPr>
+    </w:lvl>
+    <w:lvl w:ilvl="2" w:tplc="08090005" w:tentative="1">
+      <w:start w:val="1"/>
+      <w:numFmt w:val="bullet"/>
+      <w:lvlText w:val=""/>
+      <w:lvlJc w:val="left"/>
+      <w:pPr>
+        <w:ind w:left="2160" w:hanging="360"/>
+      </w:pPr>
+      <w:rPr>
+        <w:rFonts w:ascii="Wingdings" w:hAnsi="Wingdings" w:hint="default"/>
+      </w:rPr>
+    </w:lvl>
+    <w:lvl w:ilvl="3" w:tplc="08090001" w:tentative="1">
+      <w:start w:val="1"/>
+      <w:numFmt w:val="bullet"/>
+      <w:lvlText w:val=""/>
+      <w:lvlJc w:val="left"/>
+      <w:pPr>
+        <w:ind w:left="2880" w:hanging="360"/>
+      </w:pPr>
+      <w:rPr>
+        <w:rFonts w:ascii="Symbol" w:hAnsi="Symbol" w:hint="default"/>
+      </w:rPr>
+    </w:lvl>
+    <w:lvl w:ilvl="4" w:tplc="08090003" w:tentative="1">
+      <w:start w:val="1"/>
+      <w:numFmt w:val="bullet"/>
+      <w:lvlText w:val="o"/>
+      <w:lvlJc w:val="left"/>
+      <w:pPr>
+        <w:ind w:left="3600" w:hanging="360"/>
+      </w:pPr>
+      <w:rPr>
+        <w:rFonts w:ascii="Courier New" w:hAnsi="Courier New" w:cs="Courier New" w:hint="default"/>
+      </w:rPr>
+    </w:lvl>
+    <w:lvl w:ilvl="5" w:tplc="08090005" w:tentative="1">
+      <w:start w:val="1"/>
+      <w:numFmt w:val="bullet"/>
+      <w:lvlText w:val=""/>
+      <w:lvlJc w:val="left"/>
+      <w:pPr>
+        <w:ind w:left="4320" w:hanging="360"/>
+      </w:pPr>
+      <w:rPr>
+        <w:rFonts w:ascii="Wingdings" w:hAnsi="Wingdings" w:hint="default"/>
+      </w:rPr>
+    </w:lvl>
+    <w:lvl w:ilvl="6" w:tplc="08090001" w:tentative="1">
+      <w:start w:val="1"/>
+      <w:numFmt w:val="bullet"/>
+      <w:lvlText w:val=""/>
+      <w:lvlJc w:val="left"/>
+      <w:pPr>
+        <w:ind w:left="5040" w:hanging="360"/>
+      </w:pPr>
+      <w:rPr>
+        <w:rFonts w:ascii="Symbol" w:hAnsi="Symbol" w:hint="default"/>
+      </w:rPr>
+    </w:lvl>
+    <w:lvl w:ilvl="7" w:tplc="08090003" w:tentative="1">
+      <w:start w:val="1"/>
+      <w:numFmt w:val="bullet"/>
+      <w:lvlText w:val="o"/>
+      <w:lvlJc w:val="left"/>
+      <w:pPr>
+        <w:ind w:left="5760" w:hanging="360"/>
+      </w:pPr>
+      <w:rPr>
+        <w:rFonts w:ascii="Courier New" w:hAnsi="Courier New" w:cs="Courier New" w:hint="default"/>
+      </w:rPr>
+    </w:lvl>
+    <w:lvl w:ilvl="8" w:tplc="08090005" w:tentative="1">
+      <w:start w:val="1"/>
+      <w:numFmt w:val="bullet"/>
+      <w:lvlText w:val=""/>
+      <w:lvlJc w:val="left"/>
+      <w:pPr>
+        <w:ind w:left="6480" w:hanging="360"/>
+      </w:pPr>
+      <w:rPr>
+        <w:rFonts w:ascii="Wingdings" w:hAnsi="Wingdings" w:hint="default"/>
+      </w:rPr>
+    </w:lvl>
+  </w:abstractNum>
+  <w:abstractNum w:abstractNumId="14" w15:restartNumberingAfterBreak="0">
     <w:nsid w:val="7D241EEC"/>
     <w:multiLevelType w:val="hybridMultilevel"/>
     <w:tmpl w:val="5FB662E0"/>
@@ -3450,37 +3857,43 @@
     <w:abstractNumId w:val="2"/>
   </w:num>
   <w:num w:numId="3" w16cid:durableId="1504124390">
-    <w:abstractNumId w:val="4"/>
+    <w:abstractNumId w:val="5"/>
   </w:num>
   <w:num w:numId="4" w16cid:durableId="1709791611">
     <w:abstractNumId w:val="1"/>
   </w:num>
   <w:num w:numId="5" w16cid:durableId="916090045">
-    <w:abstractNumId w:val="10"/>
+    <w:abstractNumId w:val="11"/>
   </w:num>
   <w:num w:numId="6" w16cid:durableId="1811438454">
-    <w:abstractNumId w:val="11"/>
+    <w:abstractNumId w:val="12"/>
   </w:num>
   <w:num w:numId="7" w16cid:durableId="440688469">
     <w:abstractNumId w:val="0"/>
   </w:num>
   <w:num w:numId="8" w16cid:durableId="1625236047">
+    <w:abstractNumId w:val="8"/>
+  </w:num>
+  <w:num w:numId="9" w16cid:durableId="431706260">
+    <w:abstractNumId w:val="14"/>
+  </w:num>
+  <w:num w:numId="10" w16cid:durableId="984578941">
+    <w:abstractNumId w:val="6"/>
+  </w:num>
+  <w:num w:numId="11" w16cid:durableId="1696878759">
+    <w:abstractNumId w:val="10"/>
+  </w:num>
+  <w:num w:numId="12" w16cid:durableId="769592479">
     <w:abstractNumId w:val="7"/>
   </w:num>
-  <w:num w:numId="9" w16cid:durableId="431706260">
-    <w:abstractNumId w:val="12"/>
-  </w:num>
-  <w:num w:numId="10" w16cid:durableId="984578941">
-    <w:abstractNumId w:val="5"/>
-  </w:num>
-  <w:num w:numId="11" w16cid:durableId="1696878759">
+  <w:num w:numId="13" w16cid:durableId="457796227">
     <w:abstractNumId w:val="9"/>
   </w:num>
-  <w:num w:numId="12" w16cid:durableId="769592479">
-    <w:abstractNumId w:val="6"/>
+  <w:num w:numId="14" w16cid:durableId="1261714483">
+    <w:abstractNumId w:val="4"/>
   </w:num>
-  <w:num w:numId="13" w16cid:durableId="457796227">
-    <w:abstractNumId w:val="8"/>
+  <w:num w:numId="15" w16cid:durableId="1305545394">
+    <w:abstractNumId w:val="13"/>
   </w:num>
 </w:numbering>
 </file>

</xml_diff>

<commit_message>
Added 24/11 Meeting Logs
</commit_message>
<xml_diff>
--- a/Planning Docs/Group_Meeting_Logs.docx
+++ b/Planning Docs/Group_Meeting_Logs.docx
@@ -861,7 +861,25 @@
           <w:sz w:val="22"/>
           <w:szCs w:val="22"/>
         </w:rPr>
-        <w:t xml:space="preserve">Been going through discussions on security- passwords and sensitive infomation </w:t>
+        <w:t xml:space="preserve">Been going through discussions on security- passwords and sensitive </w:t>
+      </w:r>
+      <w:proofErr w:type="spellStart"/>
+      <w:r>
+        <w:rPr>
+          <w:rFonts w:ascii="Calibri" w:hAnsi="Calibri" w:cs="Calibri"/>
+          <w:sz w:val="22"/>
+          <w:szCs w:val="22"/>
+        </w:rPr>
+        <w:t>infomation</w:t>
+      </w:r>
+      <w:proofErr w:type="spellEnd"/>
+      <w:r>
+        <w:rPr>
+          <w:rFonts w:ascii="Calibri" w:hAnsi="Calibri" w:cs="Calibri"/>
+          <w:sz w:val="22"/>
+          <w:szCs w:val="22"/>
+        </w:rPr>
+        <w:t xml:space="preserve"> </w:t>
       </w:r>
     </w:p>
     <w:p>
@@ -1183,8 +1201,13 @@
       <w:r>
         <w:t>.</w:t>
       </w:r>
-      <w:r>
-        <w:t>htaccess file. Error 404: Access is Forbidden.</w:t>
+      <w:proofErr w:type="spellStart"/>
+      <w:r>
+        <w:t>htaccess</w:t>
+      </w:r>
+      <w:proofErr w:type="spellEnd"/>
+      <w:r>
+        <w:t xml:space="preserve"> file. Error 404: Access is Forbidden.</w:t>
       </w:r>
       <w:r>
         <w:t xml:space="preserve"> Need to contact CEMS IT if they can assist</w:t>
@@ -1545,7 +1568,15 @@
         </w:numPr>
       </w:pPr>
       <w:r>
-        <w:t>Dan needs to enter in a error message that appears when the incorrect details</w:t>
+        <w:t xml:space="preserve">Dan needs to enter in </w:t>
+      </w:r>
+      <w:proofErr w:type="spellStart"/>
+      <w:r>
+        <w:t>a</w:t>
+      </w:r>
+      <w:proofErr w:type="spellEnd"/>
+      <w:r>
+        <w:t xml:space="preserve"> error message that appears when the incorrect details</w:t>
       </w:r>
       <w:r>
         <w:t xml:space="preserve"> have been entered on the login page</w:t>
@@ -1568,9 +1599,11 @@
       <w:r>
         <w:t>the ‘show()’ function. Also added ‘</w:t>
       </w:r>
+      <w:proofErr w:type="spellStart"/>
       <w:r>
         <w:t>getProfit</w:t>
       </w:r>
+      <w:proofErr w:type="spellEnd"/>
       <w:r>
         <w:t>()’ function to  tally up money made over a year or month</w:t>
       </w:r>
@@ -1725,7 +1758,31 @@
         <w:t>an</w:t>
       </w:r>
       <w:r>
-        <w:t xml:space="preserve"> access level for the new employee whether there are a employee or a manager. After breaking down the code and removing the css the code is functional, it’s the css properties from showing the tick next to the selected option.</w:t>
+        <w:t xml:space="preserve"> access level for the new employee whether there are </w:t>
+      </w:r>
+      <w:proofErr w:type="spellStart"/>
+      <w:r>
+        <w:t>a</w:t>
+      </w:r>
+      <w:proofErr w:type="spellEnd"/>
+      <w:r>
+        <w:t xml:space="preserve"> employee or a manager. After breaking down the code and removing the </w:t>
+      </w:r>
+      <w:proofErr w:type="spellStart"/>
+      <w:r>
+        <w:t>css</w:t>
+      </w:r>
+      <w:proofErr w:type="spellEnd"/>
+      <w:r>
+        <w:t xml:space="preserve"> the code is functional, it’s the </w:t>
+      </w:r>
+      <w:proofErr w:type="spellStart"/>
+      <w:r>
+        <w:t>css</w:t>
+      </w:r>
+      <w:proofErr w:type="spellEnd"/>
+      <w:r>
+        <w:t xml:space="preserve"> properties from showing the tick next to the selected option.</w:t>
       </w:r>
     </w:p>
     <w:p>
@@ -1871,7 +1928,13 @@
         </w:rPr>
       </w:pPr>
       <w:r>
-        <w:t>Kabeerat has shown the error of the user not allowed to log in. Currently suspecting if theirs a</w:t>
+        <w:t xml:space="preserve">Kabeerat has shown the error of the user not allowed to log in. Currently suspecting if </w:t>
+      </w:r>
+      <w:r>
+        <w:t>there’s</w:t>
+      </w:r>
+      <w:r>
+        <w:t xml:space="preserve"> a</w:t>
       </w:r>
       <w:r>
         <w:t>n</w:t>
@@ -1880,7 +1943,7 @@
         <w:t xml:space="preserve"> empty area that might be entered into the field</w:t>
       </w:r>
       <w:r>
-        <w:t>(‘ testUser’)</w:t>
+        <w:t>(‘testUser’)</w:t>
       </w:r>
       <w:r>
         <w:t>.</w:t>
@@ -1919,7 +1982,13 @@
         <w:t>Joel tries to connect the calendar view to the database doesn’t link up properly.</w:t>
       </w:r>
       <w:r>
-        <w:t xml:space="preserve"> Calendar should be asking if theirs any events on any days and should show up green</w:t>
+        <w:t xml:space="preserve"> Calendar should be asking if </w:t>
+      </w:r>
+      <w:r>
+        <w:t>there’s</w:t>
+      </w:r>
+      <w:r>
+        <w:t xml:space="preserve"> any events on any days and should show up green</w:t>
       </w:r>
     </w:p>
     <w:p>
@@ -1949,6 +2018,165 @@
       <w:r>
         <w:t xml:space="preserve">fix the error or take a different approach- Login to check any active accounts on the database and linking the calendar view to the database to check for any current events. </w:t>
       </w:r>
+    </w:p>
+    <w:p>
+      <w:pPr>
+        <w:rPr>
+          <w:u w:val="single"/>
+        </w:rPr>
+      </w:pPr>
+      <w:r>
+        <w:rPr>
+          <w:u w:val="single"/>
+        </w:rPr>
+        <w:t>24/11- Scrum Meeting</w:t>
+      </w:r>
+    </w:p>
+    <w:p>
+      <w:pPr>
+        <w:pStyle w:val="ListParagraph"/>
+        <w:numPr>
+          <w:ilvl w:val="0"/>
+          <w:numId w:val="16"/>
+        </w:numPr>
+        <w:rPr>
+          <w:u w:val="single"/>
+        </w:rPr>
+      </w:pPr>
+      <w:r>
+        <w:t>Erol managed to fix the login view so that we’re able to login as the ‘testUser’, this was due to one of the functions named correctly and using Capitalisation for the for first letter in the Model’s code.</w:t>
+      </w:r>
+    </w:p>
+    <w:p>
+      <w:pPr>
+        <w:pStyle w:val="ListParagraph"/>
+        <w:numPr>
+          <w:ilvl w:val="0"/>
+          <w:numId w:val="16"/>
+        </w:numPr>
+        <w:rPr>
+          <w:u w:val="single"/>
+        </w:rPr>
+      </w:pPr>
+      <w:r>
+        <w:t>As a Team, we’re all trying to make sure that the calendar view but we kept on getting a Cross-Origin Read Block(CORB) error. Meaning that information that is trying to appear on the page may contain sensitive information</w:t>
+      </w:r>
+      <w:r>
+        <w:t xml:space="preserve">. We noticed after </w:t>
+      </w:r>
+      <w:r>
+        <w:t>adding</w:t>
+      </w:r>
+      <w:r>
+        <w:t xml:space="preserve"> the term defer</w:t>
+      </w:r>
+      <w:r>
+        <w:t xml:space="preserve"> inside the</w:t>
+      </w:r>
+      <w:r>
+        <w:t xml:space="preserve"> echo base_url</w:t>
+      </w:r>
+      <w:r>
+        <w:t xml:space="preserve"> function</w:t>
+      </w:r>
+      <w:r>
+        <w:t xml:space="preserve"> from the </w:t>
+      </w:r>
+      <w:r>
+        <w:t>calendar</w:t>
+      </w:r>
+      <w:r>
+        <w:t xml:space="preserve"> view page</w:t>
+      </w:r>
+      <w:r>
+        <w:t>, it will load up the html page once that is completed then the JavaScript will load up its functionality.</w:t>
+      </w:r>
+      <w:r>
+        <w:t xml:space="preserve"> Moving outside of the function keeps returning an error.</w:t>
+      </w:r>
+      <w:r>
+        <w:t xml:space="preserve"> This is because that </w:t>
+      </w:r>
+      <w:proofErr w:type="spellStart"/>
+      <w:r>
+        <w:t>its</w:t>
+      </w:r>
+      <w:proofErr w:type="spellEnd"/>
+      <w:r>
+        <w:t xml:space="preserve"> trying to load up html and Java</w:t>
+      </w:r>
+    </w:p>
+    <w:p>
+      <w:pPr>
+        <w:pStyle w:val="ListParagraph"/>
+        <w:numPr>
+          <w:ilvl w:val="0"/>
+          <w:numId w:val="16"/>
+        </w:numPr>
+        <w:rPr>
+          <w:u w:val="single"/>
+        </w:rPr>
+      </w:pPr>
+      <w:r>
+        <w:t>‘Calender_Model.php’ was typed i</w:t>
+      </w:r>
+      <w:r>
+        <w:t xml:space="preserve">n correctly as the model pages need to have a </w:t>
+      </w:r>
+      <w:r>
+        <w:t>capitalised</w:t>
+      </w:r>
+      <w:r>
+        <w:t xml:space="preserve"> letter in order for the model to work. </w:t>
+      </w:r>
+    </w:p>
+    <w:p>
+      <w:pPr>
+        <w:pStyle w:val="ListParagraph"/>
+        <w:numPr>
+          <w:ilvl w:val="0"/>
+          <w:numId w:val="16"/>
+        </w:numPr>
+        <w:rPr>
+          <w:u w:val="single"/>
+        </w:rPr>
+      </w:pPr>
+      <w:r>
+        <w:t>Dan has started looking into SQL scripts to input data into the table that was made for the test user</w:t>
+      </w:r>
+      <w:r>
+        <w:t xml:space="preserve">, Erol offered to assist but Dan advised to attempt implement it first and test if it works before reaching out for further assistance from the team. </w:t>
+      </w:r>
+      <w:r>
+        <w:rPr>
+          <w:b/>
+          <w:bCs/>
+        </w:rPr>
+        <w:t>*Check Codeignitor website for further guidance.*</w:t>
+      </w:r>
+    </w:p>
+    <w:p>
+      <w:pPr>
+        <w:pStyle w:val="ListParagraph"/>
+        <w:numPr>
+          <w:ilvl w:val="0"/>
+          <w:numId w:val="16"/>
+        </w:numPr>
+        <w:rPr>
+          <w:u w:val="single"/>
+        </w:rPr>
+      </w:pPr>
+      <w:r>
+        <w:t>Erol, Kieran and Joel are all working to make sure the code that was implemented for the calendar can work when pushed over to the group shared drive.</w:t>
+      </w:r>
+    </w:p>
+    <w:p>
+      <w:pPr>
+        <w:pStyle w:val="ListParagraph"/>
+        <w:rPr>
+          <w:u w:val="single"/>
+        </w:rPr>
+      </w:pPr>
     </w:p>
     <w:sectPr>
       <w:headerReference w:type="default" r:id="rId8"/>
@@ -1997,6 +2225,7 @@
         <w:docPartUnique/>
       </w:docPartObj>
     </w:sdtPr>
+    <w:sdtEndPr/>
     <w:sdtContent>
       <w:sdt>
         <w:sdtPr>
@@ -2006,6 +2235,7 @@
             <w:docPartUnique/>
           </w:docPartObj>
         </w:sdtPr>
+        <w:sdtEndPr/>
         <w:sdtContent>
           <w:p>
             <w:pPr>
@@ -2495,6 +2725,120 @@
     </w:lvl>
   </w:abstractNum>
   <w:abstractNum w:abstractNumId="3" w15:restartNumberingAfterBreak="0">
+    <w:nsid w:val="2A9F6166"/>
+    <w:multiLevelType w:val="hybridMultilevel"/>
+    <w:tmpl w:val="E864C54C"/>
+    <w:lvl w:ilvl="0" w:tplc="6C1CF522">
+      <w:start w:val="1"/>
+      <w:numFmt w:val="bullet"/>
+      <w:lvlText w:val=""/>
+      <w:lvlJc w:val="left"/>
+      <w:pPr>
+        <w:ind w:left="720" w:hanging="360"/>
+      </w:pPr>
+      <w:rPr>
+        <w:rFonts w:ascii="Symbol" w:hAnsi="Symbol" w:hint="default"/>
+        <w:lang w:val="en-GB"/>
+      </w:rPr>
+    </w:lvl>
+    <w:lvl w:ilvl="1" w:tplc="08090003" w:tentative="1">
+      <w:start w:val="1"/>
+      <w:numFmt w:val="bullet"/>
+      <w:lvlText w:val="o"/>
+      <w:lvlJc w:val="left"/>
+      <w:pPr>
+        <w:ind w:left="1440" w:hanging="360"/>
+      </w:pPr>
+      <w:rPr>
+        <w:rFonts w:ascii="Courier New" w:hAnsi="Courier New" w:cs="Courier New" w:hint="default"/>
+      </w:rPr>
+    </w:lvl>
+    <w:lvl w:ilvl="2" w:tplc="08090005" w:tentative="1">
+      <w:start w:val="1"/>
+      <w:numFmt w:val="bullet"/>
+      <w:lvlText w:val=""/>
+      <w:lvlJc w:val="left"/>
+      <w:pPr>
+        <w:ind w:left="2160" w:hanging="360"/>
+      </w:pPr>
+      <w:rPr>
+        <w:rFonts w:ascii="Wingdings" w:hAnsi="Wingdings" w:hint="default"/>
+      </w:rPr>
+    </w:lvl>
+    <w:lvl w:ilvl="3" w:tplc="08090001" w:tentative="1">
+      <w:start w:val="1"/>
+      <w:numFmt w:val="bullet"/>
+      <w:lvlText w:val=""/>
+      <w:lvlJc w:val="left"/>
+      <w:pPr>
+        <w:ind w:left="2880" w:hanging="360"/>
+      </w:pPr>
+      <w:rPr>
+        <w:rFonts w:ascii="Symbol" w:hAnsi="Symbol" w:hint="default"/>
+      </w:rPr>
+    </w:lvl>
+    <w:lvl w:ilvl="4" w:tplc="08090003" w:tentative="1">
+      <w:start w:val="1"/>
+      <w:numFmt w:val="bullet"/>
+      <w:lvlText w:val="o"/>
+      <w:lvlJc w:val="left"/>
+      <w:pPr>
+        <w:ind w:left="3600" w:hanging="360"/>
+      </w:pPr>
+      <w:rPr>
+        <w:rFonts w:ascii="Courier New" w:hAnsi="Courier New" w:cs="Courier New" w:hint="default"/>
+      </w:rPr>
+    </w:lvl>
+    <w:lvl w:ilvl="5" w:tplc="08090005" w:tentative="1">
+      <w:start w:val="1"/>
+      <w:numFmt w:val="bullet"/>
+      <w:lvlText w:val=""/>
+      <w:lvlJc w:val="left"/>
+      <w:pPr>
+        <w:ind w:left="4320" w:hanging="360"/>
+      </w:pPr>
+      <w:rPr>
+        <w:rFonts w:ascii="Wingdings" w:hAnsi="Wingdings" w:hint="default"/>
+      </w:rPr>
+    </w:lvl>
+    <w:lvl w:ilvl="6" w:tplc="08090001" w:tentative="1">
+      <w:start w:val="1"/>
+      <w:numFmt w:val="bullet"/>
+      <w:lvlText w:val=""/>
+      <w:lvlJc w:val="left"/>
+      <w:pPr>
+        <w:ind w:left="5040" w:hanging="360"/>
+      </w:pPr>
+      <w:rPr>
+        <w:rFonts w:ascii="Symbol" w:hAnsi="Symbol" w:hint="default"/>
+      </w:rPr>
+    </w:lvl>
+    <w:lvl w:ilvl="7" w:tplc="08090003" w:tentative="1">
+      <w:start w:val="1"/>
+      <w:numFmt w:val="bullet"/>
+      <w:lvlText w:val="o"/>
+      <w:lvlJc w:val="left"/>
+      <w:pPr>
+        <w:ind w:left="5760" w:hanging="360"/>
+      </w:pPr>
+      <w:rPr>
+        <w:rFonts w:ascii="Courier New" w:hAnsi="Courier New" w:cs="Courier New" w:hint="default"/>
+      </w:rPr>
+    </w:lvl>
+    <w:lvl w:ilvl="8" w:tplc="08090005" w:tentative="1">
+      <w:start w:val="1"/>
+      <w:numFmt w:val="bullet"/>
+      <w:lvlText w:val=""/>
+      <w:lvlJc w:val="left"/>
+      <w:pPr>
+        <w:ind w:left="6480" w:hanging="360"/>
+      </w:pPr>
+      <w:rPr>
+        <w:rFonts w:ascii="Wingdings" w:hAnsi="Wingdings" w:hint="default"/>
+      </w:rPr>
+    </w:lvl>
+  </w:abstractNum>
+  <w:abstractNum w:abstractNumId="4" w15:restartNumberingAfterBreak="0">
     <w:nsid w:val="2C556DF7"/>
     <w:multiLevelType w:val="hybridMultilevel"/>
     <w:tmpl w:val="F014E8C6"/>
@@ -2607,7 +2951,7 @@
       </w:rPr>
     </w:lvl>
   </w:abstractNum>
-  <w:abstractNum w:abstractNumId="4" w15:restartNumberingAfterBreak="0">
+  <w:abstractNum w:abstractNumId="5" w15:restartNumberingAfterBreak="0">
     <w:nsid w:val="38055110"/>
     <w:multiLevelType w:val="hybridMultilevel"/>
     <w:tmpl w:val="26F4B950"/>
@@ -2720,7 +3064,7 @@
       </w:rPr>
     </w:lvl>
   </w:abstractNum>
-  <w:abstractNum w:abstractNumId="5" w15:restartNumberingAfterBreak="0">
+  <w:abstractNum w:abstractNumId="6" w15:restartNumberingAfterBreak="0">
     <w:nsid w:val="3FA964EA"/>
     <w:multiLevelType w:val="hybridMultilevel"/>
     <w:tmpl w:val="809ECBF0"/>
@@ -2833,7 +3177,7 @@
       </w:rPr>
     </w:lvl>
   </w:abstractNum>
-  <w:abstractNum w:abstractNumId="6" w15:restartNumberingAfterBreak="0">
+  <w:abstractNum w:abstractNumId="7" w15:restartNumberingAfterBreak="0">
     <w:nsid w:val="3FAB42BA"/>
     <w:multiLevelType w:val="hybridMultilevel"/>
     <w:tmpl w:val="A61E5D7C"/>
@@ -2946,7 +3290,7 @@
       </w:rPr>
     </w:lvl>
   </w:abstractNum>
-  <w:abstractNum w:abstractNumId="7" w15:restartNumberingAfterBreak="0">
+  <w:abstractNum w:abstractNumId="8" w15:restartNumberingAfterBreak="0">
     <w:nsid w:val="5698607E"/>
     <w:multiLevelType w:val="hybridMultilevel"/>
     <w:tmpl w:val="0FB01968"/>
@@ -3059,7 +3403,7 @@
       </w:rPr>
     </w:lvl>
   </w:abstractNum>
-  <w:abstractNum w:abstractNumId="8" w15:restartNumberingAfterBreak="0">
+  <w:abstractNum w:abstractNumId="9" w15:restartNumberingAfterBreak="0">
     <w:nsid w:val="5CE32F9C"/>
     <w:multiLevelType w:val="hybridMultilevel"/>
     <w:tmpl w:val="80FA7DA2"/>
@@ -3172,7 +3516,7 @@
       </w:rPr>
     </w:lvl>
   </w:abstractNum>
-  <w:abstractNum w:abstractNumId="9" w15:restartNumberingAfterBreak="0">
+  <w:abstractNum w:abstractNumId="10" w15:restartNumberingAfterBreak="0">
     <w:nsid w:val="5FFE5792"/>
     <w:multiLevelType w:val="hybridMultilevel"/>
     <w:tmpl w:val="A7B2081A"/>
@@ -3285,7 +3629,7 @@
       </w:rPr>
     </w:lvl>
   </w:abstractNum>
-  <w:abstractNum w:abstractNumId="10" w15:restartNumberingAfterBreak="0">
+  <w:abstractNum w:abstractNumId="11" w15:restartNumberingAfterBreak="0">
     <w:nsid w:val="6D564357"/>
     <w:multiLevelType w:val="hybridMultilevel"/>
     <w:tmpl w:val="4CE45274"/>
@@ -3398,7 +3742,7 @@
       </w:rPr>
     </w:lvl>
   </w:abstractNum>
-  <w:abstractNum w:abstractNumId="11" w15:restartNumberingAfterBreak="0">
+  <w:abstractNum w:abstractNumId="12" w15:restartNumberingAfterBreak="0">
     <w:nsid w:val="70594C6A"/>
     <w:multiLevelType w:val="hybridMultilevel"/>
     <w:tmpl w:val="6CF2DC34"/>
@@ -3511,7 +3855,7 @@
       </w:rPr>
     </w:lvl>
   </w:abstractNum>
-  <w:abstractNum w:abstractNumId="12" w15:restartNumberingAfterBreak="0">
+  <w:abstractNum w:abstractNumId="13" w15:restartNumberingAfterBreak="0">
     <w:nsid w:val="77ED1E28"/>
     <w:multiLevelType w:val="hybridMultilevel"/>
     <w:tmpl w:val="53B85070"/>
@@ -3624,7 +3968,7 @@
       </w:rPr>
     </w:lvl>
   </w:abstractNum>
-  <w:abstractNum w:abstractNumId="13" w15:restartNumberingAfterBreak="0">
+  <w:abstractNum w:abstractNumId="14" w15:restartNumberingAfterBreak="0">
     <w:nsid w:val="78D137E4"/>
     <w:multiLevelType w:val="hybridMultilevel"/>
     <w:tmpl w:val="CE68295A"/>
@@ -3737,7 +4081,7 @@
       </w:rPr>
     </w:lvl>
   </w:abstractNum>
-  <w:abstractNum w:abstractNumId="14" w15:restartNumberingAfterBreak="0">
+  <w:abstractNum w:abstractNumId="15" w15:restartNumberingAfterBreak="0">
     <w:nsid w:val="7D241EEC"/>
     <w:multiLevelType w:val="hybridMultilevel"/>
     <w:tmpl w:val="5FB662E0"/>
@@ -3851,49 +4195,52 @@
     </w:lvl>
   </w:abstractNum>
   <w:num w:numId="1" w16cid:durableId="406078792">
-    <w:abstractNumId w:val="3"/>
+    <w:abstractNumId w:val="4"/>
   </w:num>
   <w:num w:numId="2" w16cid:durableId="789935706">
     <w:abstractNumId w:val="2"/>
   </w:num>
   <w:num w:numId="3" w16cid:durableId="1504124390">
-    <w:abstractNumId w:val="5"/>
+    <w:abstractNumId w:val="6"/>
   </w:num>
   <w:num w:numId="4" w16cid:durableId="1709791611">
     <w:abstractNumId w:val="1"/>
   </w:num>
   <w:num w:numId="5" w16cid:durableId="916090045">
-    <w:abstractNumId w:val="11"/>
+    <w:abstractNumId w:val="12"/>
   </w:num>
   <w:num w:numId="6" w16cid:durableId="1811438454">
-    <w:abstractNumId w:val="12"/>
+    <w:abstractNumId w:val="13"/>
   </w:num>
   <w:num w:numId="7" w16cid:durableId="440688469">
     <w:abstractNumId w:val="0"/>
   </w:num>
   <w:num w:numId="8" w16cid:durableId="1625236047">
+    <w:abstractNumId w:val="9"/>
+  </w:num>
+  <w:num w:numId="9" w16cid:durableId="431706260">
+    <w:abstractNumId w:val="15"/>
+  </w:num>
+  <w:num w:numId="10" w16cid:durableId="984578941">
+    <w:abstractNumId w:val="7"/>
+  </w:num>
+  <w:num w:numId="11" w16cid:durableId="1696878759">
+    <w:abstractNumId w:val="11"/>
+  </w:num>
+  <w:num w:numId="12" w16cid:durableId="769592479">
     <w:abstractNumId w:val="8"/>
   </w:num>
-  <w:num w:numId="9" w16cid:durableId="431706260">
+  <w:num w:numId="13" w16cid:durableId="457796227">
+    <w:abstractNumId w:val="10"/>
+  </w:num>
+  <w:num w:numId="14" w16cid:durableId="1261714483">
+    <w:abstractNumId w:val="5"/>
+  </w:num>
+  <w:num w:numId="15" w16cid:durableId="1305545394">
     <w:abstractNumId w:val="14"/>
   </w:num>
-  <w:num w:numId="10" w16cid:durableId="984578941">
-    <w:abstractNumId w:val="6"/>
-  </w:num>
-  <w:num w:numId="11" w16cid:durableId="1696878759">
-    <w:abstractNumId w:val="10"/>
-  </w:num>
-  <w:num w:numId="12" w16cid:durableId="769592479">
-    <w:abstractNumId w:val="7"/>
-  </w:num>
-  <w:num w:numId="13" w16cid:durableId="457796227">
-    <w:abstractNumId w:val="9"/>
-  </w:num>
-  <w:num w:numId="14" w16cid:durableId="1261714483">
-    <w:abstractNumId w:val="4"/>
-  </w:num>
-  <w:num w:numId="15" w16cid:durableId="1305545394">
-    <w:abstractNumId w:val="13"/>
+  <w:num w:numId="16" w16cid:durableId="643317878">
+    <w:abstractNumId w:val="3"/>
   </w:num>
 </w:numbering>
 </file>

</xml_diff>

<commit_message>
Updated December and Christmas break meeting logs.
</commit_message>
<xml_diff>
--- a/Planning Docs/Group_Meeting_Logs.docx
+++ b/Planning Docs/Group_Meeting_Logs.docx
@@ -861,25 +861,7 @@
           <w:sz w:val="22"/>
           <w:szCs w:val="22"/>
         </w:rPr>
-        <w:t xml:space="preserve">Been going through discussions on security- passwords and sensitive </w:t>
-      </w:r>
-      <w:proofErr w:type="spellStart"/>
-      <w:r>
-        <w:rPr>
-          <w:rFonts w:ascii="Calibri" w:hAnsi="Calibri" w:cs="Calibri"/>
-          <w:sz w:val="22"/>
-          <w:szCs w:val="22"/>
-        </w:rPr>
-        <w:t>infomation</w:t>
-      </w:r>
-      <w:proofErr w:type="spellEnd"/>
-      <w:r>
-        <w:rPr>
-          <w:rFonts w:ascii="Calibri" w:hAnsi="Calibri" w:cs="Calibri"/>
-          <w:sz w:val="22"/>
-          <w:szCs w:val="22"/>
-        </w:rPr>
-        <w:t xml:space="preserve"> </w:t>
+        <w:t xml:space="preserve">Been going through discussions on security- passwords and sensitive infomation </w:t>
       </w:r>
     </w:p>
     <w:p>
@@ -1201,13 +1183,8 @@
       <w:r>
         <w:t>.</w:t>
       </w:r>
-      <w:proofErr w:type="spellStart"/>
-      <w:r>
-        <w:t>htaccess</w:t>
-      </w:r>
-      <w:proofErr w:type="spellEnd"/>
-      <w:r>
-        <w:t xml:space="preserve"> file. Error 404: Access is Forbidden.</w:t>
+      <w:r>
+        <w:t>htaccess file. Error 404: Access is Forbidden.</w:t>
       </w:r>
       <w:r>
         <w:t xml:space="preserve"> Need to contact CEMS IT if they can assist</w:t>
@@ -1568,15 +1545,7 @@
         </w:numPr>
       </w:pPr>
       <w:r>
-        <w:t xml:space="preserve">Dan needs to enter in </w:t>
-      </w:r>
-      <w:proofErr w:type="spellStart"/>
-      <w:r>
-        <w:t>a</w:t>
-      </w:r>
-      <w:proofErr w:type="spellEnd"/>
-      <w:r>
-        <w:t xml:space="preserve"> error message that appears when the incorrect details</w:t>
+        <w:t>Dan needs to enter in a error message that appears when the incorrect details</w:t>
       </w:r>
       <w:r>
         <w:t xml:space="preserve"> have been entered on the login page</w:t>
@@ -1599,11 +1568,9 @@
       <w:r>
         <w:t>the ‘show()’ function. Also added ‘</w:t>
       </w:r>
-      <w:proofErr w:type="spellStart"/>
       <w:r>
         <w:t>getProfit</w:t>
       </w:r>
-      <w:proofErr w:type="spellEnd"/>
       <w:r>
         <w:t>()’ function to  tally up money made over a year or month</w:t>
       </w:r>
@@ -1758,31 +1725,7 @@
         <w:t>an</w:t>
       </w:r>
       <w:r>
-        <w:t xml:space="preserve"> access level for the new employee whether there are </w:t>
-      </w:r>
-      <w:proofErr w:type="spellStart"/>
-      <w:r>
-        <w:t>a</w:t>
-      </w:r>
-      <w:proofErr w:type="spellEnd"/>
-      <w:r>
-        <w:t xml:space="preserve"> employee or a manager. After breaking down the code and removing the </w:t>
-      </w:r>
-      <w:proofErr w:type="spellStart"/>
-      <w:r>
-        <w:t>css</w:t>
-      </w:r>
-      <w:proofErr w:type="spellEnd"/>
-      <w:r>
-        <w:t xml:space="preserve"> the code is functional, it’s the </w:t>
-      </w:r>
-      <w:proofErr w:type="spellStart"/>
-      <w:r>
-        <w:t>css</w:t>
-      </w:r>
-      <w:proofErr w:type="spellEnd"/>
-      <w:r>
-        <w:t xml:space="preserve"> properties from showing the tick next to the selected option.</w:t>
+        <w:t xml:space="preserve"> access level for the new employee whether there are a employee or a manager. After breaking down the code and removing the css the code is functional, it’s the css properties from showing the tick next to the selected option.</w:t>
       </w:r>
     </w:p>
     <w:p>
@@ -2097,11 +2040,9 @@
       <w:r>
         <w:t xml:space="preserve"> This is because that </w:t>
       </w:r>
-      <w:proofErr w:type="spellStart"/>
-      <w:r>
-        <w:t>its</w:t>
-      </w:r>
-      <w:proofErr w:type="spellEnd"/>
+      <w:r>
+        <w:t>it’s</w:t>
+      </w:r>
       <w:r>
         <w:t xml:space="preserve"> trying to load up html and Java</w:t>
       </w:r>
@@ -2169,6 +2110,1058 @@
       <w:r>
         <w:t>Erol, Kieran and Joel are all working to make sure the code that was implemented for the calendar can work when pushed over to the group shared drive.</w:t>
       </w:r>
+    </w:p>
+    <w:p>
+      <w:pPr>
+        <w:rPr>
+          <w:u w:val="single"/>
+        </w:rPr>
+      </w:pPr>
+      <w:r>
+        <w:rPr>
+          <w:u w:val="single"/>
+        </w:rPr>
+        <w:t>29/12-</w:t>
+      </w:r>
+      <w:r>
+        <w:rPr>
+          <w:u w:val="single"/>
+        </w:rPr>
+        <w:t xml:space="preserve"> </w:t>
+      </w:r>
+      <w:r>
+        <w:rPr>
+          <w:u w:val="single"/>
+        </w:rPr>
+        <w:t>Group Meeting /w Supervisors</w:t>
+      </w:r>
+    </w:p>
+    <w:p>
+      <w:pPr>
+        <w:pStyle w:val="ListParagraph"/>
+        <w:numPr>
+          <w:ilvl w:val="0"/>
+          <w:numId w:val="17"/>
+        </w:numPr>
+        <w:rPr>
+          <w:u w:val="single"/>
+        </w:rPr>
+      </w:pPr>
+      <w:r>
+        <w:t xml:space="preserve">All members of the team showed their current progress </w:t>
+      </w:r>
+    </w:p>
+    <w:p>
+      <w:pPr>
+        <w:pStyle w:val="ListParagraph"/>
+        <w:numPr>
+          <w:ilvl w:val="0"/>
+          <w:numId w:val="17"/>
+        </w:numPr>
+        <w:rPr>
+          <w:u w:val="single"/>
+        </w:rPr>
+      </w:pPr>
+      <w:r>
+        <w:t>Erol, Kieran and Joel managed to upload the push on the progress made for the calendar view and the backend of storing events.</w:t>
+      </w:r>
+    </w:p>
+    <w:p>
+      <w:pPr>
+        <w:pStyle w:val="ListParagraph"/>
+        <w:numPr>
+          <w:ilvl w:val="0"/>
+          <w:numId w:val="17"/>
+        </w:numPr>
+        <w:rPr>
+          <w:u w:val="single"/>
+        </w:rPr>
+      </w:pPr>
+      <w:r>
+        <w:t>Kabeerat fixed the login page</w:t>
+      </w:r>
+      <w:r>
+        <w:t xml:space="preserve"> which was regarding the existing credentials that we entered in to make sure the login page works </w:t>
+      </w:r>
+    </w:p>
+    <w:p>
+      <w:pPr>
+        <w:rPr>
+          <w:u w:val="single"/>
+        </w:rPr>
+      </w:pPr>
+      <w:r>
+        <w:rPr>
+          <w:u w:val="single"/>
+        </w:rPr>
+        <w:t>1</w:t>
+      </w:r>
+      <w:r>
+        <w:rPr>
+          <w:u w:val="single"/>
+        </w:rPr>
+        <w:t>/12</w:t>
+      </w:r>
+      <w:r>
+        <w:rPr>
+          <w:u w:val="single"/>
+        </w:rPr>
+        <w:t>- Scrum Meeting</w:t>
+      </w:r>
+    </w:p>
+    <w:p>
+      <w:pPr>
+        <w:pStyle w:val="ListParagraph"/>
+        <w:numPr>
+          <w:ilvl w:val="0"/>
+          <w:numId w:val="19"/>
+        </w:numPr>
+        <w:rPr>
+          <w:u w:val="single"/>
+        </w:rPr>
+      </w:pPr>
+      <w:r>
+        <w:t xml:space="preserve">Dan had a look through the CO323- Database systems module to link the database together with the Signup controller and </w:t>
+      </w:r>
+      <w:r>
+        <w:t>would not</w:t>
+      </w:r>
+      <w:r>
+        <w:t xml:space="preserve"> enter in any data into the table. Made sure the headings match with the columns so it can be allocated under the correct tuple.</w:t>
+      </w:r>
+      <w:r>
+        <w:t xml:space="preserve"> Erol assisted and was a format error.</w:t>
+      </w:r>
+    </w:p>
+    <w:p>
+      <w:pPr>
+        <w:pStyle w:val="ListParagraph"/>
+        <w:numPr>
+          <w:ilvl w:val="0"/>
+          <w:numId w:val="19"/>
+        </w:numPr>
+        <w:rPr>
+          <w:u w:val="single"/>
+        </w:rPr>
+      </w:pPr>
+      <w:r>
+        <w:lastRenderedPageBreak/>
+        <w:t>With the calendar nearly finished, Erol and Kieran assisted Joel with showing new and existing entries appear on the calendar</w:t>
+      </w:r>
+      <w:r>
+        <w:t>.</w:t>
+      </w:r>
+    </w:p>
+    <w:p>
+      <w:pPr>
+        <w:pStyle w:val="ListParagraph"/>
+        <w:numPr>
+          <w:ilvl w:val="0"/>
+          <w:numId w:val="19"/>
+        </w:numPr>
+        <w:rPr>
+          <w:u w:val="single"/>
+        </w:rPr>
+      </w:pPr>
+      <w:r>
+        <w:t xml:space="preserve">Kabeerat noticed the login page looked incorrect and not uniformed with the CSS script. </w:t>
+      </w:r>
+    </w:p>
+    <w:p>
+      <w:pPr>
+        <w:rPr>
+          <w:u w:val="single"/>
+        </w:rPr>
+      </w:pPr>
+      <w:r>
+        <w:rPr>
+          <w:u w:val="single"/>
+        </w:rPr>
+        <w:t>6/12-</w:t>
+      </w:r>
+      <w:r>
+        <w:rPr>
+          <w:u w:val="single"/>
+        </w:rPr>
+        <w:t xml:space="preserve"> </w:t>
+      </w:r>
+      <w:r>
+        <w:rPr>
+          <w:u w:val="single"/>
+        </w:rPr>
+        <w:t>Group Meeting /w Supervisors</w:t>
+      </w:r>
+    </w:p>
+    <w:p>
+      <w:pPr>
+        <w:pStyle w:val="ListParagraph"/>
+        <w:numPr>
+          <w:ilvl w:val="0"/>
+          <w:numId w:val="20"/>
+        </w:numPr>
+      </w:pPr>
+      <w:r>
+        <w:t>Showed our current progress to Lisa and David</w:t>
+      </w:r>
+    </w:p>
+    <w:p>
+      <w:pPr>
+        <w:pStyle w:val="ListParagraph"/>
+        <w:numPr>
+          <w:ilvl w:val="0"/>
+          <w:numId w:val="20"/>
+        </w:numPr>
+      </w:pPr>
+      <w:r>
+        <w:t>Ran through any tasks to prevent them from overrunning into sprint 4</w:t>
+      </w:r>
+    </w:p>
+    <w:p>
+      <w:pPr>
+        <w:pStyle w:val="ListParagraph"/>
+        <w:numPr>
+          <w:ilvl w:val="0"/>
+          <w:numId w:val="20"/>
+        </w:numPr>
+      </w:pPr>
+      <w:r>
+        <w:t>Tested as a group that new entries poll through onto the staff table.</w:t>
+      </w:r>
+    </w:p>
+    <w:p>
+      <w:pPr>
+        <w:rPr>
+          <w:u w:val="single"/>
+        </w:rPr>
+      </w:pPr>
+      <w:r>
+        <w:rPr>
+          <w:u w:val="single"/>
+        </w:rPr>
+        <w:t>8</w:t>
+      </w:r>
+      <w:r>
+        <w:rPr>
+          <w:u w:val="single"/>
+        </w:rPr>
+        <w:t>/12- Scrum Meeting</w:t>
+      </w:r>
+    </w:p>
+    <w:p>
+      <w:pPr>
+        <w:pStyle w:val="ListParagraph"/>
+        <w:numPr>
+          <w:ilvl w:val="0"/>
+          <w:numId w:val="21"/>
+        </w:numPr>
+        <w:rPr>
+          <w:u w:val="single"/>
+        </w:rPr>
+      </w:pPr>
+      <w:r>
+        <w:t>Kieran was able to complete manager’s function of creating posts on the forum page</w:t>
+      </w:r>
+    </w:p>
+    <w:p>
+      <w:pPr>
+        <w:pStyle w:val="ListParagraph"/>
+        <w:numPr>
+          <w:ilvl w:val="0"/>
+          <w:numId w:val="21"/>
+        </w:numPr>
+        <w:rPr>
+          <w:u w:val="single"/>
+        </w:rPr>
+      </w:pPr>
+      <w:r>
+        <w:t>Dan was</w:t>
+      </w:r>
+      <w:r>
+        <w:t xml:space="preserve"> able to access the database via Putty and confirm staff entry shows in the table.</w:t>
+      </w:r>
+    </w:p>
+    <w:p>
+      <w:pPr>
+        <w:pStyle w:val="ListParagraph"/>
+        <w:numPr>
+          <w:ilvl w:val="0"/>
+          <w:numId w:val="21"/>
+        </w:numPr>
+        <w:rPr>
+          <w:u w:val="single"/>
+        </w:rPr>
+      </w:pPr>
+      <w:r>
+        <w:t>All discussed our tasks for the next sprint.</w:t>
+      </w:r>
+    </w:p>
+    <w:p>
+      <w:pPr>
+        <w:pStyle w:val="ListParagraph"/>
+        <w:numPr>
+          <w:ilvl w:val="0"/>
+          <w:numId w:val="21"/>
+        </w:numPr>
+        <w:rPr>
+          <w:u w:val="single"/>
+        </w:rPr>
+      </w:pPr>
+      <w:r>
+        <w:t>Kabeerat</w:t>
+      </w:r>
+      <w:r>
+        <w:t xml:space="preserve"> will focus on payroll page for </w:t>
+      </w:r>
+      <w:r>
+        <w:t>managers</w:t>
+      </w:r>
+      <w:r>
+        <w:t xml:space="preserve"> to upload their employee’s payslips to see</w:t>
+      </w:r>
+    </w:p>
+    <w:p>
+      <w:pPr>
+        <w:pStyle w:val="ListParagraph"/>
+        <w:numPr>
+          <w:ilvl w:val="0"/>
+          <w:numId w:val="21"/>
+        </w:numPr>
+        <w:rPr>
+          <w:u w:val="single"/>
+        </w:rPr>
+      </w:pPr>
+      <w:r>
+        <w:t xml:space="preserve">Dan will focus on the </w:t>
+      </w:r>
+      <w:r>
+        <w:t>Poster for the Faire, contact us page which can be found on the login page so members of staff can contact the IT team to assist with resetting their password.</w:t>
+      </w:r>
+    </w:p>
+    <w:p>
+      <w:pPr>
+        <w:pStyle w:val="ListParagraph"/>
+        <w:numPr>
+          <w:ilvl w:val="0"/>
+          <w:numId w:val="21"/>
+        </w:numPr>
+        <w:rPr>
+          <w:u w:val="single"/>
+        </w:rPr>
+      </w:pPr>
+      <w:r>
+        <w:t xml:space="preserve">Kieran will focus on the </w:t>
+      </w:r>
+      <w:r>
+        <w:t xml:space="preserve">making sure manager functionality is only used by </w:t>
+      </w:r>
+      <w:r>
+        <w:t>managers</w:t>
+      </w:r>
+      <w:r>
+        <w:t xml:space="preserve"> only.</w:t>
+      </w:r>
+    </w:p>
+    <w:p>
+      <w:pPr>
+        <w:pStyle w:val="ListParagraph"/>
+        <w:numPr>
+          <w:ilvl w:val="0"/>
+          <w:numId w:val="21"/>
+        </w:numPr>
+        <w:rPr>
+          <w:highlight w:val="yellow"/>
+          <w:u w:val="single"/>
+        </w:rPr>
+      </w:pPr>
+      <w:r>
+        <w:rPr>
+          <w:highlight w:val="yellow"/>
+        </w:rPr>
+        <w:t>Erol</w:t>
+      </w:r>
+    </w:p>
+    <w:p>
+      <w:pPr>
+        <w:pStyle w:val="ListParagraph"/>
+        <w:numPr>
+          <w:ilvl w:val="0"/>
+          <w:numId w:val="21"/>
+        </w:numPr>
+        <w:rPr>
+          <w:highlight w:val="yellow"/>
+          <w:u w:val="single"/>
+        </w:rPr>
+      </w:pPr>
+      <w:r>
+        <w:rPr>
+          <w:highlight w:val="yellow"/>
+        </w:rPr>
+        <w:t>Joel</w:t>
+      </w:r>
+    </w:p>
+    <w:p>
+      <w:pPr>
+        <w:rPr>
+          <w:u w:val="single"/>
+        </w:rPr>
+      </w:pPr>
+      <w:r>
+        <w:rPr>
+          <w:u w:val="single"/>
+        </w:rPr>
+        <w:t>13</w:t>
+      </w:r>
+      <w:r>
+        <w:rPr>
+          <w:u w:val="single"/>
+        </w:rPr>
+        <w:t>/12-</w:t>
+      </w:r>
+      <w:r>
+        <w:rPr>
+          <w:u w:val="single"/>
+        </w:rPr>
+        <w:t xml:space="preserve"> </w:t>
+      </w:r>
+      <w:r>
+        <w:rPr>
+          <w:u w:val="single"/>
+        </w:rPr>
+        <w:t>Group Meeting /w Supervisors</w:t>
+      </w:r>
+    </w:p>
+    <w:p>
+      <w:pPr>
+        <w:pStyle w:val="ListParagraph"/>
+        <w:numPr>
+          <w:ilvl w:val="0"/>
+          <w:numId w:val="22"/>
+        </w:numPr>
+        <w:rPr>
+          <w:u w:val="single"/>
+        </w:rPr>
+      </w:pPr>
+      <w:r>
+        <w:t>Showed end results of Sprint 4</w:t>
+      </w:r>
+    </w:p>
+    <w:p>
+      <w:pPr>
+        <w:pStyle w:val="ListParagraph"/>
+        <w:numPr>
+          <w:ilvl w:val="0"/>
+          <w:numId w:val="22"/>
+        </w:numPr>
+        <w:rPr>
+          <w:u w:val="single"/>
+        </w:rPr>
+      </w:pPr>
+      <w:r>
+        <w:t>Assignments were all due round the last week of term and agreed to continue the 22</w:t>
+      </w:r>
+      <w:r>
+        <w:rPr>
+          <w:vertAlign w:val="superscript"/>
+        </w:rPr>
+        <w:t>nd</w:t>
+      </w:r>
+      <w:r>
+        <w:t xml:space="preserve"> of December</w:t>
+      </w:r>
+    </w:p>
+    <w:p>
+      <w:pPr>
+        <w:rPr>
+          <w:b/>
+          <w:bCs/>
+        </w:rPr>
+      </w:pPr>
+      <w:r>
+        <w:rPr>
+          <w:b/>
+          <w:bCs/>
+        </w:rPr>
+        <w:t>15</w:t>
+      </w:r>
+      <w:r>
+        <w:rPr>
+          <w:b/>
+          <w:bCs/>
+        </w:rPr>
+        <w:t xml:space="preserve">/12- </w:t>
+      </w:r>
+      <w:r>
+        <w:rPr>
+          <w:b/>
+          <w:bCs/>
+        </w:rPr>
+        <w:t xml:space="preserve">NO </w:t>
+      </w:r>
+      <w:r>
+        <w:rPr>
+          <w:b/>
+          <w:bCs/>
+        </w:rPr>
+        <w:t>Scrum Meeting</w:t>
+      </w:r>
+      <w:r>
+        <w:rPr>
+          <w:b/>
+          <w:bCs/>
+        </w:rPr>
+        <w:t xml:space="preserve"> due to Assignments</w:t>
+      </w:r>
+    </w:p>
+    <w:p>
+      <w:pPr>
+        <w:rPr>
+          <w:u w:val="single"/>
+        </w:rPr>
+      </w:pPr>
+      <w:r>
+        <w:rPr>
+          <w:b/>
+          <w:bCs/>
+        </w:rPr>
+        <w:t>20</w:t>
+      </w:r>
+      <w:r>
+        <w:rPr>
+          <w:b/>
+          <w:bCs/>
+        </w:rPr>
+        <w:t>/12- NO MEETING/W SUPERVISOR</w:t>
+      </w:r>
+    </w:p>
+    <w:p>
+      <w:pPr>
+        <w:rPr>
+          <w:u w:val="single"/>
+        </w:rPr>
+      </w:pPr>
+      <w:r>
+        <w:rPr>
+          <w:u w:val="single"/>
+        </w:rPr>
+        <w:t>22</w:t>
+      </w:r>
+      <w:r>
+        <w:rPr>
+          <w:u w:val="single"/>
+        </w:rPr>
+        <w:t>/12- Scrum Meeting</w:t>
+      </w:r>
+    </w:p>
+    <w:p>
+      <w:pPr>
+        <w:pStyle w:val="ListParagraph"/>
+        <w:numPr>
+          <w:ilvl w:val="0"/>
+          <w:numId w:val="23"/>
+        </w:numPr>
+        <w:rPr>
+          <w:u w:val="single"/>
+        </w:rPr>
+      </w:pPr>
+      <w:r>
+        <w:t xml:space="preserve">Kieran has implemented session variables and continue to make sure employees </w:t>
+      </w:r>
+      <w:r>
+        <w:t>do not</w:t>
+      </w:r>
+      <w:r>
+        <w:t xml:space="preserve"> have manager functions.</w:t>
+      </w:r>
+    </w:p>
+    <w:p>
+      <w:pPr>
+        <w:pStyle w:val="ListParagraph"/>
+        <w:numPr>
+          <w:ilvl w:val="0"/>
+          <w:numId w:val="23"/>
+        </w:numPr>
+        <w:rPr>
+          <w:u w:val="single"/>
+        </w:rPr>
+      </w:pPr>
+      <w:r>
+        <w:t xml:space="preserve">Dan has created the need help page. However, having a problem uploading it as every time he logs onto the VPN the laptop crashes. Mentioned he will upload the html page when he’s back on campus. </w:t>
+      </w:r>
+    </w:p>
+    <w:p>
+      <w:pPr>
+        <w:pStyle w:val="ListParagraph"/>
+        <w:numPr>
+          <w:ilvl w:val="0"/>
+          <w:numId w:val="23"/>
+        </w:numPr>
+        <w:rPr>
+          <w:u w:val="single"/>
+        </w:rPr>
+      </w:pPr>
+      <w:r>
+        <w:t>Erol noticed a few calendar errors where the view of multiple events wont show within the same month.</w:t>
+      </w:r>
+    </w:p>
+    <w:p>
+      <w:pPr>
+        <w:pStyle w:val="ListParagraph"/>
+        <w:numPr>
+          <w:ilvl w:val="0"/>
+          <w:numId w:val="23"/>
+        </w:numPr>
+        <w:rPr>
+          <w:highlight w:val="yellow"/>
+          <w:u w:val="single"/>
+        </w:rPr>
+      </w:pPr>
+      <w:r>
+        <w:rPr>
+          <w:highlight w:val="yellow"/>
+        </w:rPr>
+        <w:t>Joel</w:t>
+      </w:r>
+    </w:p>
+    <w:p>
+      <w:pPr>
+        <w:pStyle w:val="ListParagraph"/>
+        <w:numPr>
+          <w:ilvl w:val="0"/>
+          <w:numId w:val="23"/>
+        </w:numPr>
+        <w:rPr>
+          <w:highlight w:val="yellow"/>
+          <w:u w:val="single"/>
+        </w:rPr>
+      </w:pPr>
+      <w:r>
+        <w:rPr>
+          <w:highlight w:val="yellow"/>
+        </w:rPr>
+        <w:t>Kabeerat</w:t>
+      </w:r>
+    </w:p>
+    <w:p>
+      <w:pPr>
+        <w:rPr>
+          <w:b/>
+          <w:bCs/>
+        </w:rPr>
+      </w:pPr>
+      <w:r>
+        <w:rPr>
+          <w:b/>
+          <w:bCs/>
+        </w:rPr>
+        <w:t>27/12- NO MEETING/W SUPERVISOR</w:t>
+      </w:r>
+    </w:p>
+    <w:p>
+      <w:pPr>
+        <w:rPr>
+          <w:u w:val="single"/>
+        </w:rPr>
+      </w:pPr>
+      <w:r>
+        <w:rPr>
+          <w:u w:val="single"/>
+        </w:rPr>
+        <w:t>2</w:t>
+      </w:r>
+      <w:r>
+        <w:rPr>
+          <w:u w:val="single"/>
+        </w:rPr>
+        <w:t>9</w:t>
+      </w:r>
+      <w:r>
+        <w:rPr>
+          <w:u w:val="single"/>
+        </w:rPr>
+        <w:t>/12- Scrum Meeting</w:t>
+      </w:r>
+    </w:p>
+    <w:p>
+      <w:pPr>
+        <w:pStyle w:val="ListParagraph"/>
+        <w:numPr>
+          <w:ilvl w:val="0"/>
+          <w:numId w:val="24"/>
+        </w:numPr>
+        <w:rPr>
+          <w:u w:val="single"/>
+        </w:rPr>
+      </w:pPr>
+      <w:r>
+        <w:t xml:space="preserve">Kieran was able to able to show the user that is logged in to send the role to the view however errors still appear when trying to view if </w:t>
+      </w:r>
+      <w:r>
+        <w:t>they are</w:t>
+      </w:r>
+      <w:r>
+        <w:t xml:space="preserve"> </w:t>
+      </w:r>
+      <w:r>
+        <w:t>an</w:t>
+      </w:r>
+      <w:r>
+        <w:t xml:space="preserve"> employee or manager.</w:t>
+      </w:r>
+    </w:p>
+    <w:p>
+      <w:pPr>
+        <w:pStyle w:val="ListParagraph"/>
+        <w:numPr>
+          <w:ilvl w:val="0"/>
+          <w:numId w:val="24"/>
+        </w:numPr>
+        <w:rPr>
+          <w:u w:val="single"/>
+        </w:rPr>
+      </w:pPr>
+      <w:r>
+        <w:t>Dan has completed both research documents for Fourth and ResDiary</w:t>
+      </w:r>
+      <w:r>
+        <w:t>. Plan to make options for the team to pick on the best design for the poster Faire.</w:t>
+      </w:r>
+    </w:p>
+    <w:p>
+      <w:pPr>
+        <w:pStyle w:val="ListParagraph"/>
+        <w:numPr>
+          <w:ilvl w:val="0"/>
+          <w:numId w:val="24"/>
+        </w:numPr>
+        <w:rPr>
+          <w:highlight w:val="yellow"/>
+          <w:u w:val="single"/>
+        </w:rPr>
+      </w:pPr>
+      <w:r>
+        <w:rPr>
+          <w:highlight w:val="yellow"/>
+        </w:rPr>
+        <w:t>Erol</w:t>
+      </w:r>
+    </w:p>
+    <w:p>
+      <w:pPr>
+        <w:pStyle w:val="ListParagraph"/>
+        <w:numPr>
+          <w:ilvl w:val="0"/>
+          <w:numId w:val="24"/>
+        </w:numPr>
+        <w:rPr>
+          <w:highlight w:val="yellow"/>
+          <w:u w:val="single"/>
+        </w:rPr>
+      </w:pPr>
+      <w:r>
+        <w:rPr>
+          <w:highlight w:val="yellow"/>
+        </w:rPr>
+        <w:lastRenderedPageBreak/>
+        <w:t>Joel</w:t>
+      </w:r>
+    </w:p>
+    <w:p>
+      <w:pPr>
+        <w:pStyle w:val="ListParagraph"/>
+        <w:numPr>
+          <w:ilvl w:val="0"/>
+          <w:numId w:val="24"/>
+        </w:numPr>
+        <w:rPr>
+          <w:highlight w:val="yellow"/>
+          <w:u w:val="single"/>
+        </w:rPr>
+      </w:pPr>
+      <w:r>
+        <w:rPr>
+          <w:highlight w:val="yellow"/>
+        </w:rPr>
+        <w:t>K</w:t>
+      </w:r>
+      <w:r>
+        <w:rPr>
+          <w:highlight w:val="yellow"/>
+        </w:rPr>
+        <w:t>abeerat</w:t>
+      </w:r>
+    </w:p>
+    <w:p>
+      <w:pPr>
+        <w:rPr>
+          <w:b/>
+          <w:bCs/>
+        </w:rPr>
+      </w:pPr>
+      <w:r>
+        <w:rPr>
+          <w:b/>
+          <w:bCs/>
+        </w:rPr>
+        <w:t>3</w:t>
+      </w:r>
+      <w:r>
+        <w:rPr>
+          <w:b/>
+          <w:bCs/>
+        </w:rPr>
+        <w:t>/</w:t>
+      </w:r>
+      <w:r>
+        <w:rPr>
+          <w:b/>
+          <w:bCs/>
+        </w:rPr>
+        <w:t>01/23</w:t>
+      </w:r>
+      <w:r>
+        <w:rPr>
+          <w:b/>
+          <w:bCs/>
+        </w:rPr>
+        <w:t>- NO MEETING/W SUPERVISOR</w:t>
+      </w:r>
+    </w:p>
+    <w:p>
+      <w:pPr>
+        <w:rPr>
+          <w:u w:val="single"/>
+        </w:rPr>
+      </w:pPr>
+      <w:r>
+        <w:rPr>
+          <w:u w:val="single"/>
+        </w:rPr>
+        <w:t>5/01-Scrum Meeting</w:t>
+      </w:r>
+    </w:p>
+    <w:p>
+      <w:pPr>
+        <w:pStyle w:val="ListParagraph"/>
+        <w:numPr>
+          <w:ilvl w:val="0"/>
+          <w:numId w:val="25"/>
+        </w:numPr>
+        <w:rPr>
+          <w:u w:val="single"/>
+        </w:rPr>
+      </w:pPr>
+      <w:r>
+        <w:t>Kieran has completed the role to view when the person logged in indicating what level of access they require. Kieran will finish the forum page by creating a function to allow staff to edit posts if a mistake or typo has been entered.</w:t>
+      </w:r>
+    </w:p>
+    <w:p>
+      <w:pPr>
+        <w:pStyle w:val="ListParagraph"/>
+        <w:numPr>
+          <w:ilvl w:val="0"/>
+          <w:numId w:val="25"/>
+        </w:numPr>
+        <w:rPr>
+          <w:u w:val="single"/>
+        </w:rPr>
+      </w:pPr>
+      <w:r>
+        <w:t xml:space="preserve">Dan has created poster ideas for the team to decide on the ideal one to use or to make alterations if needed. Also finished the need help page so its ready to be uploaded onto Git. </w:t>
+      </w:r>
+    </w:p>
+    <w:p>
+      <w:pPr>
+        <w:pStyle w:val="ListParagraph"/>
+        <w:numPr>
+          <w:ilvl w:val="0"/>
+          <w:numId w:val="25"/>
+        </w:numPr>
+        <w:rPr>
+          <w:u w:val="single"/>
+        </w:rPr>
+      </w:pPr>
+      <w:r>
+        <w:t xml:space="preserve">Kabeerat has started working on the payslip page </w:t>
+      </w:r>
+    </w:p>
+    <w:p>
+      <w:pPr>
+        <w:rPr>
+          <w:b/>
+          <w:bCs/>
+        </w:rPr>
+      </w:pPr>
+      <w:r>
+        <w:rPr>
+          <w:b/>
+          <w:bCs/>
+        </w:rPr>
+        <w:t>10</w:t>
+      </w:r>
+      <w:r>
+        <w:rPr>
+          <w:b/>
+          <w:bCs/>
+        </w:rPr>
+        <w:t>/0</w:t>
+      </w:r>
+      <w:r>
+        <w:rPr>
+          <w:b/>
+          <w:bCs/>
+        </w:rPr>
+        <w:t>1</w:t>
+      </w:r>
+      <w:r>
+        <w:rPr>
+          <w:b/>
+          <w:bCs/>
+        </w:rPr>
+        <w:t>- NO MEETING/W SUPERVISOR</w:t>
+      </w:r>
+    </w:p>
+    <w:p>
+      <w:pPr>
+        <w:rPr>
+          <w:u w:val="single"/>
+        </w:rPr>
+      </w:pPr>
+      <w:r>
+        <w:rPr>
+          <w:u w:val="single"/>
+        </w:rPr>
+        <w:t>12/01- Scrum Meeting</w:t>
+      </w:r>
+    </w:p>
+    <w:p>
+      <w:pPr>
+        <w:pStyle w:val="ListParagraph"/>
+        <w:numPr>
+          <w:ilvl w:val="0"/>
+          <w:numId w:val="18"/>
+        </w:numPr>
+        <w:rPr>
+          <w:u w:val="single"/>
+        </w:rPr>
+      </w:pPr>
+      <w:r>
+        <w:t>Kieran was unable to see or view entries into any database. Managed t</w:t>
+      </w:r>
+      <w:r>
+        <w:t>o resolve it to identify the table in question by using Backtick (</w:t>
+      </w:r>
+      <w:r>
+        <w:rPr>
+          <w:b/>
+          <w:bCs/>
+        </w:rPr>
+        <w:t>`</w:t>
+      </w:r>
+      <w:r>
+        <w:t>)</w:t>
+      </w:r>
+    </w:p>
+    <w:p>
+      <w:pPr>
+        <w:pStyle w:val="ListParagraph"/>
+        <w:numPr>
+          <w:ilvl w:val="0"/>
+          <w:numId w:val="18"/>
+        </w:numPr>
+        <w:rPr>
+          <w:u w:val="single"/>
+        </w:rPr>
+      </w:pPr>
+      <w:r>
+        <w:t>Made sure all team members have typed out their Sprint 4 review and retrospective.</w:t>
+      </w:r>
+    </w:p>
+    <w:p>
+      <w:pPr>
+        <w:pStyle w:val="ListParagraph"/>
+        <w:numPr>
+          <w:ilvl w:val="0"/>
+          <w:numId w:val="18"/>
+        </w:numPr>
+        <w:rPr>
+          <w:u w:val="single"/>
+        </w:rPr>
+      </w:pPr>
+      <w:r>
+        <w:t>Updated Taiga’s story line for Sprint 5.</w:t>
+      </w:r>
+    </w:p>
+    <w:p>
+      <w:pPr>
+        <w:pStyle w:val="ListParagraph"/>
+        <w:numPr>
+          <w:ilvl w:val="0"/>
+          <w:numId w:val="18"/>
+        </w:numPr>
+        <w:rPr>
+          <w:u w:val="single"/>
+        </w:rPr>
+      </w:pPr>
+      <w:r>
+        <w:t>Kabeerat has created the functionality for payslips to be uploaded and should progress onto a confirmation page to say that the payslip has been uploaded successfully.</w:t>
+      </w:r>
+    </w:p>
+    <w:p>
+      <w:pPr>
+        <w:pStyle w:val="ListParagraph"/>
+        <w:numPr>
+          <w:ilvl w:val="0"/>
+          <w:numId w:val="18"/>
+        </w:numPr>
+        <w:rPr>
+          <w:u w:val="single"/>
+        </w:rPr>
+      </w:pPr>
+      <w:r>
+        <w:t>Joel created a add event button so new events can be added to the calendar.</w:t>
+      </w:r>
+    </w:p>
+    <w:p>
+      <w:pPr>
+        <w:rPr>
+          <w:u w:val="single"/>
+        </w:rPr>
+      </w:pPr>
+    </w:p>
+    <w:p>
+      <w:pPr>
+        <w:rPr>
+          <w:u w:val="single"/>
+        </w:rPr>
+      </w:pPr>
+    </w:p>
+    <w:p>
+      <w:pPr>
+        <w:rPr>
+          <w:u w:val="single"/>
+        </w:rPr>
+      </w:pPr>
+    </w:p>
+    <w:p>
+      <w:pPr>
+        <w:rPr>
+          <w:u w:val="single"/>
+        </w:rPr>
+      </w:pPr>
+    </w:p>
+    <w:p>
+      <w:pPr>
+        <w:rPr>
+          <w:u w:val="single"/>
+        </w:rPr>
+      </w:pPr>
+    </w:p>
+    <w:p>
+      <w:pPr>
+        <w:rPr>
+          <w:u w:val="single"/>
+        </w:rPr>
+      </w:pPr>
     </w:p>
     <w:p>
       <w:pPr>
@@ -2225,7 +3218,6 @@
         <w:docPartUnique/>
       </w:docPartObj>
     </w:sdtPr>
-    <w:sdtEndPr/>
     <w:sdtContent>
       <w:sdt>
         <w:sdtPr>
@@ -2235,7 +3227,6 @@
             <w:docPartUnique/>
           </w:docPartObj>
         </w:sdtPr>
-        <w:sdtEndPr/>
         <w:sdtContent>
           <w:p>
             <w:pPr>
@@ -2612,6 +3603,119 @@
     </w:lvl>
   </w:abstractNum>
   <w:abstractNum w:abstractNumId="2" w15:restartNumberingAfterBreak="0">
+    <w:nsid w:val="18925AFC"/>
+    <w:multiLevelType w:val="hybridMultilevel"/>
+    <w:tmpl w:val="87C045CA"/>
+    <w:lvl w:ilvl="0" w:tplc="08090001">
+      <w:start w:val="1"/>
+      <w:numFmt w:val="bullet"/>
+      <w:lvlText w:val=""/>
+      <w:lvlJc w:val="left"/>
+      <w:pPr>
+        <w:ind w:left="720" w:hanging="360"/>
+      </w:pPr>
+      <w:rPr>
+        <w:rFonts w:ascii="Symbol" w:hAnsi="Symbol" w:hint="default"/>
+      </w:rPr>
+    </w:lvl>
+    <w:lvl w:ilvl="1" w:tplc="08090003" w:tentative="1">
+      <w:start w:val="1"/>
+      <w:numFmt w:val="bullet"/>
+      <w:lvlText w:val="o"/>
+      <w:lvlJc w:val="left"/>
+      <w:pPr>
+        <w:ind w:left="1440" w:hanging="360"/>
+      </w:pPr>
+      <w:rPr>
+        <w:rFonts w:ascii="Courier New" w:hAnsi="Courier New" w:cs="Courier New" w:hint="default"/>
+      </w:rPr>
+    </w:lvl>
+    <w:lvl w:ilvl="2" w:tplc="08090005" w:tentative="1">
+      <w:start w:val="1"/>
+      <w:numFmt w:val="bullet"/>
+      <w:lvlText w:val=""/>
+      <w:lvlJc w:val="left"/>
+      <w:pPr>
+        <w:ind w:left="2160" w:hanging="360"/>
+      </w:pPr>
+      <w:rPr>
+        <w:rFonts w:ascii="Wingdings" w:hAnsi="Wingdings" w:hint="default"/>
+      </w:rPr>
+    </w:lvl>
+    <w:lvl w:ilvl="3" w:tplc="08090001" w:tentative="1">
+      <w:start w:val="1"/>
+      <w:numFmt w:val="bullet"/>
+      <w:lvlText w:val=""/>
+      <w:lvlJc w:val="left"/>
+      <w:pPr>
+        <w:ind w:left="2880" w:hanging="360"/>
+      </w:pPr>
+      <w:rPr>
+        <w:rFonts w:ascii="Symbol" w:hAnsi="Symbol" w:hint="default"/>
+      </w:rPr>
+    </w:lvl>
+    <w:lvl w:ilvl="4" w:tplc="08090003" w:tentative="1">
+      <w:start w:val="1"/>
+      <w:numFmt w:val="bullet"/>
+      <w:lvlText w:val="o"/>
+      <w:lvlJc w:val="left"/>
+      <w:pPr>
+        <w:ind w:left="3600" w:hanging="360"/>
+      </w:pPr>
+      <w:rPr>
+        <w:rFonts w:ascii="Courier New" w:hAnsi="Courier New" w:cs="Courier New" w:hint="default"/>
+      </w:rPr>
+    </w:lvl>
+    <w:lvl w:ilvl="5" w:tplc="08090005" w:tentative="1">
+      <w:start w:val="1"/>
+      <w:numFmt w:val="bullet"/>
+      <w:lvlText w:val=""/>
+      <w:lvlJc w:val="left"/>
+      <w:pPr>
+        <w:ind w:left="4320" w:hanging="360"/>
+      </w:pPr>
+      <w:rPr>
+        <w:rFonts w:ascii="Wingdings" w:hAnsi="Wingdings" w:hint="default"/>
+      </w:rPr>
+    </w:lvl>
+    <w:lvl w:ilvl="6" w:tplc="08090001" w:tentative="1">
+      <w:start w:val="1"/>
+      <w:numFmt w:val="bullet"/>
+      <w:lvlText w:val=""/>
+      <w:lvlJc w:val="left"/>
+      <w:pPr>
+        <w:ind w:left="5040" w:hanging="360"/>
+      </w:pPr>
+      <w:rPr>
+        <w:rFonts w:ascii="Symbol" w:hAnsi="Symbol" w:hint="default"/>
+      </w:rPr>
+    </w:lvl>
+    <w:lvl w:ilvl="7" w:tplc="08090003" w:tentative="1">
+      <w:start w:val="1"/>
+      <w:numFmt w:val="bullet"/>
+      <w:lvlText w:val="o"/>
+      <w:lvlJc w:val="left"/>
+      <w:pPr>
+        <w:ind w:left="5760" w:hanging="360"/>
+      </w:pPr>
+      <w:rPr>
+        <w:rFonts w:ascii="Courier New" w:hAnsi="Courier New" w:cs="Courier New" w:hint="default"/>
+      </w:rPr>
+    </w:lvl>
+    <w:lvl w:ilvl="8" w:tplc="08090005" w:tentative="1">
+      <w:start w:val="1"/>
+      <w:numFmt w:val="bullet"/>
+      <w:lvlText w:val=""/>
+      <w:lvlJc w:val="left"/>
+      <w:pPr>
+        <w:ind w:left="6480" w:hanging="360"/>
+      </w:pPr>
+      <w:rPr>
+        <w:rFonts w:ascii="Wingdings" w:hAnsi="Wingdings" w:hint="default"/>
+      </w:rPr>
+    </w:lvl>
+  </w:abstractNum>
+  <w:abstractNum w:abstractNumId="3" w15:restartNumberingAfterBreak="0">
     <w:nsid w:val="1AAF6D9D"/>
     <w:multiLevelType w:val="hybridMultilevel"/>
     <w:tmpl w:val="E722A5CE"/>
@@ -2724,7 +3828,459 @@
       </w:rPr>
     </w:lvl>
   </w:abstractNum>
-  <w:abstractNum w:abstractNumId="3" w15:restartNumberingAfterBreak="0">
+  <w:abstractNum w:abstractNumId="4" w15:restartNumberingAfterBreak="0">
+    <w:nsid w:val="1BED770B"/>
+    <w:multiLevelType w:val="hybridMultilevel"/>
+    <w:tmpl w:val="4CD6FFDA"/>
+    <w:lvl w:ilvl="0" w:tplc="08090001">
+      <w:start w:val="1"/>
+      <w:numFmt w:val="bullet"/>
+      <w:lvlText w:val=""/>
+      <w:lvlJc w:val="left"/>
+      <w:pPr>
+        <w:ind w:left="720" w:hanging="360"/>
+      </w:pPr>
+      <w:rPr>
+        <w:rFonts w:ascii="Symbol" w:hAnsi="Symbol" w:hint="default"/>
+      </w:rPr>
+    </w:lvl>
+    <w:lvl w:ilvl="1" w:tplc="08090003" w:tentative="1">
+      <w:start w:val="1"/>
+      <w:numFmt w:val="bullet"/>
+      <w:lvlText w:val="o"/>
+      <w:lvlJc w:val="left"/>
+      <w:pPr>
+        <w:ind w:left="1440" w:hanging="360"/>
+      </w:pPr>
+      <w:rPr>
+        <w:rFonts w:ascii="Courier New" w:hAnsi="Courier New" w:cs="Courier New" w:hint="default"/>
+      </w:rPr>
+    </w:lvl>
+    <w:lvl w:ilvl="2" w:tplc="08090005" w:tentative="1">
+      <w:start w:val="1"/>
+      <w:numFmt w:val="bullet"/>
+      <w:lvlText w:val=""/>
+      <w:lvlJc w:val="left"/>
+      <w:pPr>
+        <w:ind w:left="2160" w:hanging="360"/>
+      </w:pPr>
+      <w:rPr>
+        <w:rFonts w:ascii="Wingdings" w:hAnsi="Wingdings" w:hint="default"/>
+      </w:rPr>
+    </w:lvl>
+    <w:lvl w:ilvl="3" w:tplc="08090001" w:tentative="1">
+      <w:start w:val="1"/>
+      <w:numFmt w:val="bullet"/>
+      <w:lvlText w:val=""/>
+      <w:lvlJc w:val="left"/>
+      <w:pPr>
+        <w:ind w:left="2880" w:hanging="360"/>
+      </w:pPr>
+      <w:rPr>
+        <w:rFonts w:ascii="Symbol" w:hAnsi="Symbol" w:hint="default"/>
+      </w:rPr>
+    </w:lvl>
+    <w:lvl w:ilvl="4" w:tplc="08090003" w:tentative="1">
+      <w:start w:val="1"/>
+      <w:numFmt w:val="bullet"/>
+      <w:lvlText w:val="o"/>
+      <w:lvlJc w:val="left"/>
+      <w:pPr>
+        <w:ind w:left="3600" w:hanging="360"/>
+      </w:pPr>
+      <w:rPr>
+        <w:rFonts w:ascii="Courier New" w:hAnsi="Courier New" w:cs="Courier New" w:hint="default"/>
+      </w:rPr>
+    </w:lvl>
+    <w:lvl w:ilvl="5" w:tplc="08090005" w:tentative="1">
+      <w:start w:val="1"/>
+      <w:numFmt w:val="bullet"/>
+      <w:lvlText w:val=""/>
+      <w:lvlJc w:val="left"/>
+      <w:pPr>
+        <w:ind w:left="4320" w:hanging="360"/>
+      </w:pPr>
+      <w:rPr>
+        <w:rFonts w:ascii="Wingdings" w:hAnsi="Wingdings" w:hint="default"/>
+      </w:rPr>
+    </w:lvl>
+    <w:lvl w:ilvl="6" w:tplc="08090001" w:tentative="1">
+      <w:start w:val="1"/>
+      <w:numFmt w:val="bullet"/>
+      <w:lvlText w:val=""/>
+      <w:lvlJc w:val="left"/>
+      <w:pPr>
+        <w:ind w:left="5040" w:hanging="360"/>
+      </w:pPr>
+      <w:rPr>
+        <w:rFonts w:ascii="Symbol" w:hAnsi="Symbol" w:hint="default"/>
+      </w:rPr>
+    </w:lvl>
+    <w:lvl w:ilvl="7" w:tplc="08090003" w:tentative="1">
+      <w:start w:val="1"/>
+      <w:numFmt w:val="bullet"/>
+      <w:lvlText w:val="o"/>
+      <w:lvlJc w:val="left"/>
+      <w:pPr>
+        <w:ind w:left="5760" w:hanging="360"/>
+      </w:pPr>
+      <w:rPr>
+        <w:rFonts w:ascii="Courier New" w:hAnsi="Courier New" w:cs="Courier New" w:hint="default"/>
+      </w:rPr>
+    </w:lvl>
+    <w:lvl w:ilvl="8" w:tplc="08090005" w:tentative="1">
+      <w:start w:val="1"/>
+      <w:numFmt w:val="bullet"/>
+      <w:lvlText w:val=""/>
+      <w:lvlJc w:val="left"/>
+      <w:pPr>
+        <w:ind w:left="6480" w:hanging="360"/>
+      </w:pPr>
+      <w:rPr>
+        <w:rFonts w:ascii="Wingdings" w:hAnsi="Wingdings" w:hint="default"/>
+      </w:rPr>
+    </w:lvl>
+  </w:abstractNum>
+  <w:abstractNum w:abstractNumId="5" w15:restartNumberingAfterBreak="0">
+    <w:nsid w:val="201A4DF1"/>
+    <w:multiLevelType w:val="hybridMultilevel"/>
+    <w:tmpl w:val="A7C8409A"/>
+    <w:lvl w:ilvl="0" w:tplc="08090001">
+      <w:start w:val="1"/>
+      <w:numFmt w:val="bullet"/>
+      <w:lvlText w:val=""/>
+      <w:lvlJc w:val="left"/>
+      <w:pPr>
+        <w:ind w:left="720" w:hanging="360"/>
+      </w:pPr>
+      <w:rPr>
+        <w:rFonts w:ascii="Symbol" w:hAnsi="Symbol" w:hint="default"/>
+      </w:rPr>
+    </w:lvl>
+    <w:lvl w:ilvl="1" w:tplc="08090003" w:tentative="1">
+      <w:start w:val="1"/>
+      <w:numFmt w:val="bullet"/>
+      <w:lvlText w:val="o"/>
+      <w:lvlJc w:val="left"/>
+      <w:pPr>
+        <w:ind w:left="1440" w:hanging="360"/>
+      </w:pPr>
+      <w:rPr>
+        <w:rFonts w:ascii="Courier New" w:hAnsi="Courier New" w:cs="Courier New" w:hint="default"/>
+      </w:rPr>
+    </w:lvl>
+    <w:lvl w:ilvl="2" w:tplc="08090005" w:tentative="1">
+      <w:start w:val="1"/>
+      <w:numFmt w:val="bullet"/>
+      <w:lvlText w:val=""/>
+      <w:lvlJc w:val="left"/>
+      <w:pPr>
+        <w:ind w:left="2160" w:hanging="360"/>
+      </w:pPr>
+      <w:rPr>
+        <w:rFonts w:ascii="Wingdings" w:hAnsi="Wingdings" w:hint="default"/>
+      </w:rPr>
+    </w:lvl>
+    <w:lvl w:ilvl="3" w:tplc="08090001" w:tentative="1">
+      <w:start w:val="1"/>
+      <w:numFmt w:val="bullet"/>
+      <w:lvlText w:val=""/>
+      <w:lvlJc w:val="left"/>
+      <w:pPr>
+        <w:ind w:left="2880" w:hanging="360"/>
+      </w:pPr>
+      <w:rPr>
+        <w:rFonts w:ascii="Symbol" w:hAnsi="Symbol" w:hint="default"/>
+      </w:rPr>
+    </w:lvl>
+    <w:lvl w:ilvl="4" w:tplc="08090003" w:tentative="1">
+      <w:start w:val="1"/>
+      <w:numFmt w:val="bullet"/>
+      <w:lvlText w:val="o"/>
+      <w:lvlJc w:val="left"/>
+      <w:pPr>
+        <w:ind w:left="3600" w:hanging="360"/>
+      </w:pPr>
+      <w:rPr>
+        <w:rFonts w:ascii="Courier New" w:hAnsi="Courier New" w:cs="Courier New" w:hint="default"/>
+      </w:rPr>
+    </w:lvl>
+    <w:lvl w:ilvl="5" w:tplc="08090005" w:tentative="1">
+      <w:start w:val="1"/>
+      <w:numFmt w:val="bullet"/>
+      <w:lvlText w:val=""/>
+      <w:lvlJc w:val="left"/>
+      <w:pPr>
+        <w:ind w:left="4320" w:hanging="360"/>
+      </w:pPr>
+      <w:rPr>
+        <w:rFonts w:ascii="Wingdings" w:hAnsi="Wingdings" w:hint="default"/>
+      </w:rPr>
+    </w:lvl>
+    <w:lvl w:ilvl="6" w:tplc="08090001" w:tentative="1">
+      <w:start w:val="1"/>
+      <w:numFmt w:val="bullet"/>
+      <w:lvlText w:val=""/>
+      <w:lvlJc w:val="left"/>
+      <w:pPr>
+        <w:ind w:left="5040" w:hanging="360"/>
+      </w:pPr>
+      <w:rPr>
+        <w:rFonts w:ascii="Symbol" w:hAnsi="Symbol" w:hint="default"/>
+      </w:rPr>
+    </w:lvl>
+    <w:lvl w:ilvl="7" w:tplc="08090003" w:tentative="1">
+      <w:start w:val="1"/>
+      <w:numFmt w:val="bullet"/>
+      <w:lvlText w:val="o"/>
+      <w:lvlJc w:val="left"/>
+      <w:pPr>
+        <w:ind w:left="5760" w:hanging="360"/>
+      </w:pPr>
+      <w:rPr>
+        <w:rFonts w:ascii="Courier New" w:hAnsi="Courier New" w:cs="Courier New" w:hint="default"/>
+      </w:rPr>
+    </w:lvl>
+    <w:lvl w:ilvl="8" w:tplc="08090005" w:tentative="1">
+      <w:start w:val="1"/>
+      <w:numFmt w:val="bullet"/>
+      <w:lvlText w:val=""/>
+      <w:lvlJc w:val="left"/>
+      <w:pPr>
+        <w:ind w:left="6480" w:hanging="360"/>
+      </w:pPr>
+      <w:rPr>
+        <w:rFonts w:ascii="Wingdings" w:hAnsi="Wingdings" w:hint="default"/>
+      </w:rPr>
+    </w:lvl>
+  </w:abstractNum>
+  <w:abstractNum w:abstractNumId="6" w15:restartNumberingAfterBreak="0">
+    <w:nsid w:val="210E5869"/>
+    <w:multiLevelType w:val="hybridMultilevel"/>
+    <w:tmpl w:val="16F4EA9E"/>
+    <w:lvl w:ilvl="0" w:tplc="08090001">
+      <w:start w:val="1"/>
+      <w:numFmt w:val="bullet"/>
+      <w:lvlText w:val=""/>
+      <w:lvlJc w:val="left"/>
+      <w:pPr>
+        <w:ind w:left="720" w:hanging="360"/>
+      </w:pPr>
+      <w:rPr>
+        <w:rFonts w:ascii="Symbol" w:hAnsi="Symbol" w:hint="default"/>
+      </w:rPr>
+    </w:lvl>
+    <w:lvl w:ilvl="1" w:tplc="08090003" w:tentative="1">
+      <w:start w:val="1"/>
+      <w:numFmt w:val="bullet"/>
+      <w:lvlText w:val="o"/>
+      <w:lvlJc w:val="left"/>
+      <w:pPr>
+        <w:ind w:left="1440" w:hanging="360"/>
+      </w:pPr>
+      <w:rPr>
+        <w:rFonts w:ascii="Courier New" w:hAnsi="Courier New" w:cs="Courier New" w:hint="default"/>
+      </w:rPr>
+    </w:lvl>
+    <w:lvl w:ilvl="2" w:tplc="08090005" w:tentative="1">
+      <w:start w:val="1"/>
+      <w:numFmt w:val="bullet"/>
+      <w:lvlText w:val=""/>
+      <w:lvlJc w:val="left"/>
+      <w:pPr>
+        <w:ind w:left="2160" w:hanging="360"/>
+      </w:pPr>
+      <w:rPr>
+        <w:rFonts w:ascii="Wingdings" w:hAnsi="Wingdings" w:hint="default"/>
+      </w:rPr>
+    </w:lvl>
+    <w:lvl w:ilvl="3" w:tplc="08090001" w:tentative="1">
+      <w:start w:val="1"/>
+      <w:numFmt w:val="bullet"/>
+      <w:lvlText w:val=""/>
+      <w:lvlJc w:val="left"/>
+      <w:pPr>
+        <w:ind w:left="2880" w:hanging="360"/>
+      </w:pPr>
+      <w:rPr>
+        <w:rFonts w:ascii="Symbol" w:hAnsi="Symbol" w:hint="default"/>
+      </w:rPr>
+    </w:lvl>
+    <w:lvl w:ilvl="4" w:tplc="08090003" w:tentative="1">
+      <w:start w:val="1"/>
+      <w:numFmt w:val="bullet"/>
+      <w:lvlText w:val="o"/>
+      <w:lvlJc w:val="left"/>
+      <w:pPr>
+        <w:ind w:left="3600" w:hanging="360"/>
+      </w:pPr>
+      <w:rPr>
+        <w:rFonts w:ascii="Courier New" w:hAnsi="Courier New" w:cs="Courier New" w:hint="default"/>
+      </w:rPr>
+    </w:lvl>
+    <w:lvl w:ilvl="5" w:tplc="08090005" w:tentative="1">
+      <w:start w:val="1"/>
+      <w:numFmt w:val="bullet"/>
+      <w:lvlText w:val=""/>
+      <w:lvlJc w:val="left"/>
+      <w:pPr>
+        <w:ind w:left="4320" w:hanging="360"/>
+      </w:pPr>
+      <w:rPr>
+        <w:rFonts w:ascii="Wingdings" w:hAnsi="Wingdings" w:hint="default"/>
+      </w:rPr>
+    </w:lvl>
+    <w:lvl w:ilvl="6" w:tplc="08090001" w:tentative="1">
+      <w:start w:val="1"/>
+      <w:numFmt w:val="bullet"/>
+      <w:lvlText w:val=""/>
+      <w:lvlJc w:val="left"/>
+      <w:pPr>
+        <w:ind w:left="5040" w:hanging="360"/>
+      </w:pPr>
+      <w:rPr>
+        <w:rFonts w:ascii="Symbol" w:hAnsi="Symbol" w:hint="default"/>
+      </w:rPr>
+    </w:lvl>
+    <w:lvl w:ilvl="7" w:tplc="08090003" w:tentative="1">
+      <w:start w:val="1"/>
+      <w:numFmt w:val="bullet"/>
+      <w:lvlText w:val="o"/>
+      <w:lvlJc w:val="left"/>
+      <w:pPr>
+        <w:ind w:left="5760" w:hanging="360"/>
+      </w:pPr>
+      <w:rPr>
+        <w:rFonts w:ascii="Courier New" w:hAnsi="Courier New" w:cs="Courier New" w:hint="default"/>
+      </w:rPr>
+    </w:lvl>
+    <w:lvl w:ilvl="8" w:tplc="08090005" w:tentative="1">
+      <w:start w:val="1"/>
+      <w:numFmt w:val="bullet"/>
+      <w:lvlText w:val=""/>
+      <w:lvlJc w:val="left"/>
+      <w:pPr>
+        <w:ind w:left="6480" w:hanging="360"/>
+      </w:pPr>
+      <w:rPr>
+        <w:rFonts w:ascii="Wingdings" w:hAnsi="Wingdings" w:hint="default"/>
+      </w:rPr>
+    </w:lvl>
+  </w:abstractNum>
+  <w:abstractNum w:abstractNumId="7" w15:restartNumberingAfterBreak="0">
+    <w:nsid w:val="28F27D32"/>
+    <w:multiLevelType w:val="hybridMultilevel"/>
+    <w:tmpl w:val="7B724AC6"/>
+    <w:lvl w:ilvl="0" w:tplc="08090001">
+      <w:start w:val="1"/>
+      <w:numFmt w:val="bullet"/>
+      <w:lvlText w:val=""/>
+      <w:lvlJc w:val="left"/>
+      <w:pPr>
+        <w:ind w:left="720" w:hanging="360"/>
+      </w:pPr>
+      <w:rPr>
+        <w:rFonts w:ascii="Symbol" w:hAnsi="Symbol" w:hint="default"/>
+      </w:rPr>
+    </w:lvl>
+    <w:lvl w:ilvl="1" w:tplc="08090003" w:tentative="1">
+      <w:start w:val="1"/>
+      <w:numFmt w:val="bullet"/>
+      <w:lvlText w:val="o"/>
+      <w:lvlJc w:val="left"/>
+      <w:pPr>
+        <w:ind w:left="1440" w:hanging="360"/>
+      </w:pPr>
+      <w:rPr>
+        <w:rFonts w:ascii="Courier New" w:hAnsi="Courier New" w:cs="Courier New" w:hint="default"/>
+      </w:rPr>
+    </w:lvl>
+    <w:lvl w:ilvl="2" w:tplc="08090005" w:tentative="1">
+      <w:start w:val="1"/>
+      <w:numFmt w:val="bullet"/>
+      <w:lvlText w:val=""/>
+      <w:lvlJc w:val="left"/>
+      <w:pPr>
+        <w:ind w:left="2160" w:hanging="360"/>
+      </w:pPr>
+      <w:rPr>
+        <w:rFonts w:ascii="Wingdings" w:hAnsi="Wingdings" w:hint="default"/>
+      </w:rPr>
+    </w:lvl>
+    <w:lvl w:ilvl="3" w:tplc="08090001" w:tentative="1">
+      <w:start w:val="1"/>
+      <w:numFmt w:val="bullet"/>
+      <w:lvlText w:val=""/>
+      <w:lvlJc w:val="left"/>
+      <w:pPr>
+        <w:ind w:left="2880" w:hanging="360"/>
+      </w:pPr>
+      <w:rPr>
+        <w:rFonts w:ascii="Symbol" w:hAnsi="Symbol" w:hint="default"/>
+      </w:rPr>
+    </w:lvl>
+    <w:lvl w:ilvl="4" w:tplc="08090003" w:tentative="1">
+      <w:start w:val="1"/>
+      <w:numFmt w:val="bullet"/>
+      <w:lvlText w:val="o"/>
+      <w:lvlJc w:val="left"/>
+      <w:pPr>
+        <w:ind w:left="3600" w:hanging="360"/>
+      </w:pPr>
+      <w:rPr>
+        <w:rFonts w:ascii="Courier New" w:hAnsi="Courier New" w:cs="Courier New" w:hint="default"/>
+      </w:rPr>
+    </w:lvl>
+    <w:lvl w:ilvl="5" w:tplc="08090005" w:tentative="1">
+      <w:start w:val="1"/>
+      <w:numFmt w:val="bullet"/>
+      <w:lvlText w:val=""/>
+      <w:lvlJc w:val="left"/>
+      <w:pPr>
+        <w:ind w:left="4320" w:hanging="360"/>
+      </w:pPr>
+      <w:rPr>
+        <w:rFonts w:ascii="Wingdings" w:hAnsi="Wingdings" w:hint="default"/>
+      </w:rPr>
+    </w:lvl>
+    <w:lvl w:ilvl="6" w:tplc="08090001" w:tentative="1">
+      <w:start w:val="1"/>
+      <w:numFmt w:val="bullet"/>
+      <w:lvlText w:val=""/>
+      <w:lvlJc w:val="left"/>
+      <w:pPr>
+        <w:ind w:left="5040" w:hanging="360"/>
+      </w:pPr>
+      <w:rPr>
+        <w:rFonts w:ascii="Symbol" w:hAnsi="Symbol" w:hint="default"/>
+      </w:rPr>
+    </w:lvl>
+    <w:lvl w:ilvl="7" w:tplc="08090003" w:tentative="1">
+      <w:start w:val="1"/>
+      <w:numFmt w:val="bullet"/>
+      <w:lvlText w:val="o"/>
+      <w:lvlJc w:val="left"/>
+      <w:pPr>
+        <w:ind w:left="5760" w:hanging="360"/>
+      </w:pPr>
+      <w:rPr>
+        <w:rFonts w:ascii="Courier New" w:hAnsi="Courier New" w:cs="Courier New" w:hint="default"/>
+      </w:rPr>
+    </w:lvl>
+    <w:lvl w:ilvl="8" w:tplc="08090005" w:tentative="1">
+      <w:start w:val="1"/>
+      <w:numFmt w:val="bullet"/>
+      <w:lvlText w:val=""/>
+      <w:lvlJc w:val="left"/>
+      <w:pPr>
+        <w:ind w:left="6480" w:hanging="360"/>
+      </w:pPr>
+      <w:rPr>
+        <w:rFonts w:ascii="Wingdings" w:hAnsi="Wingdings" w:hint="default"/>
+      </w:rPr>
+    </w:lvl>
+  </w:abstractNum>
+  <w:abstractNum w:abstractNumId="8" w15:restartNumberingAfterBreak="0">
     <w:nsid w:val="2A9F6166"/>
     <w:multiLevelType w:val="hybridMultilevel"/>
     <w:tmpl w:val="E864C54C"/>
@@ -2838,7 +4394,7 @@
       </w:rPr>
     </w:lvl>
   </w:abstractNum>
-  <w:abstractNum w:abstractNumId="4" w15:restartNumberingAfterBreak="0">
+  <w:abstractNum w:abstractNumId="9" w15:restartNumberingAfterBreak="0">
     <w:nsid w:val="2C556DF7"/>
     <w:multiLevelType w:val="hybridMultilevel"/>
     <w:tmpl w:val="F014E8C6"/>
@@ -2951,7 +4507,7 @@
       </w:rPr>
     </w:lvl>
   </w:abstractNum>
-  <w:abstractNum w:abstractNumId="5" w15:restartNumberingAfterBreak="0">
+  <w:abstractNum w:abstractNumId="10" w15:restartNumberingAfterBreak="0">
     <w:nsid w:val="38055110"/>
     <w:multiLevelType w:val="hybridMultilevel"/>
     <w:tmpl w:val="26F4B950"/>
@@ -3064,7 +4620,7 @@
       </w:rPr>
     </w:lvl>
   </w:abstractNum>
-  <w:abstractNum w:abstractNumId="6" w15:restartNumberingAfterBreak="0">
+  <w:abstractNum w:abstractNumId="11" w15:restartNumberingAfterBreak="0">
     <w:nsid w:val="3FA964EA"/>
     <w:multiLevelType w:val="hybridMultilevel"/>
     <w:tmpl w:val="809ECBF0"/>
@@ -3177,7 +4733,7 @@
       </w:rPr>
     </w:lvl>
   </w:abstractNum>
-  <w:abstractNum w:abstractNumId="7" w15:restartNumberingAfterBreak="0">
+  <w:abstractNum w:abstractNumId="12" w15:restartNumberingAfterBreak="0">
     <w:nsid w:val="3FAB42BA"/>
     <w:multiLevelType w:val="hybridMultilevel"/>
     <w:tmpl w:val="A61E5D7C"/>
@@ -3290,7 +4846,120 @@
       </w:rPr>
     </w:lvl>
   </w:abstractNum>
-  <w:abstractNum w:abstractNumId="8" w15:restartNumberingAfterBreak="0">
+  <w:abstractNum w:abstractNumId="13" w15:restartNumberingAfterBreak="0">
+    <w:nsid w:val="42DB139E"/>
+    <w:multiLevelType w:val="hybridMultilevel"/>
+    <w:tmpl w:val="702002D6"/>
+    <w:lvl w:ilvl="0" w:tplc="08090001">
+      <w:start w:val="1"/>
+      <w:numFmt w:val="bullet"/>
+      <w:lvlText w:val=""/>
+      <w:lvlJc w:val="left"/>
+      <w:pPr>
+        <w:ind w:left="720" w:hanging="360"/>
+      </w:pPr>
+      <w:rPr>
+        <w:rFonts w:ascii="Symbol" w:hAnsi="Symbol" w:hint="default"/>
+      </w:rPr>
+    </w:lvl>
+    <w:lvl w:ilvl="1" w:tplc="08090003" w:tentative="1">
+      <w:start w:val="1"/>
+      <w:numFmt w:val="bullet"/>
+      <w:lvlText w:val="o"/>
+      <w:lvlJc w:val="left"/>
+      <w:pPr>
+        <w:ind w:left="1440" w:hanging="360"/>
+      </w:pPr>
+      <w:rPr>
+        <w:rFonts w:ascii="Courier New" w:hAnsi="Courier New" w:cs="Courier New" w:hint="default"/>
+      </w:rPr>
+    </w:lvl>
+    <w:lvl w:ilvl="2" w:tplc="08090005" w:tentative="1">
+      <w:start w:val="1"/>
+      <w:numFmt w:val="bullet"/>
+      <w:lvlText w:val=""/>
+      <w:lvlJc w:val="left"/>
+      <w:pPr>
+        <w:ind w:left="2160" w:hanging="360"/>
+      </w:pPr>
+      <w:rPr>
+        <w:rFonts w:ascii="Wingdings" w:hAnsi="Wingdings" w:hint="default"/>
+      </w:rPr>
+    </w:lvl>
+    <w:lvl w:ilvl="3" w:tplc="08090001" w:tentative="1">
+      <w:start w:val="1"/>
+      <w:numFmt w:val="bullet"/>
+      <w:lvlText w:val=""/>
+      <w:lvlJc w:val="left"/>
+      <w:pPr>
+        <w:ind w:left="2880" w:hanging="360"/>
+      </w:pPr>
+      <w:rPr>
+        <w:rFonts w:ascii="Symbol" w:hAnsi="Symbol" w:hint="default"/>
+      </w:rPr>
+    </w:lvl>
+    <w:lvl w:ilvl="4" w:tplc="08090003" w:tentative="1">
+      <w:start w:val="1"/>
+      <w:numFmt w:val="bullet"/>
+      <w:lvlText w:val="o"/>
+      <w:lvlJc w:val="left"/>
+      <w:pPr>
+        <w:ind w:left="3600" w:hanging="360"/>
+      </w:pPr>
+      <w:rPr>
+        <w:rFonts w:ascii="Courier New" w:hAnsi="Courier New" w:cs="Courier New" w:hint="default"/>
+      </w:rPr>
+    </w:lvl>
+    <w:lvl w:ilvl="5" w:tplc="08090005" w:tentative="1">
+      <w:start w:val="1"/>
+      <w:numFmt w:val="bullet"/>
+      <w:lvlText w:val=""/>
+      <w:lvlJc w:val="left"/>
+      <w:pPr>
+        <w:ind w:left="4320" w:hanging="360"/>
+      </w:pPr>
+      <w:rPr>
+        <w:rFonts w:ascii="Wingdings" w:hAnsi="Wingdings" w:hint="default"/>
+      </w:rPr>
+    </w:lvl>
+    <w:lvl w:ilvl="6" w:tplc="08090001" w:tentative="1">
+      <w:start w:val="1"/>
+      <w:numFmt w:val="bullet"/>
+      <w:lvlText w:val=""/>
+      <w:lvlJc w:val="left"/>
+      <w:pPr>
+        <w:ind w:left="5040" w:hanging="360"/>
+      </w:pPr>
+      <w:rPr>
+        <w:rFonts w:ascii="Symbol" w:hAnsi="Symbol" w:hint="default"/>
+      </w:rPr>
+    </w:lvl>
+    <w:lvl w:ilvl="7" w:tplc="08090003" w:tentative="1">
+      <w:start w:val="1"/>
+      <w:numFmt w:val="bullet"/>
+      <w:lvlText w:val="o"/>
+      <w:lvlJc w:val="left"/>
+      <w:pPr>
+        <w:ind w:left="5760" w:hanging="360"/>
+      </w:pPr>
+      <w:rPr>
+        <w:rFonts w:ascii="Courier New" w:hAnsi="Courier New" w:cs="Courier New" w:hint="default"/>
+      </w:rPr>
+    </w:lvl>
+    <w:lvl w:ilvl="8" w:tplc="08090005" w:tentative="1">
+      <w:start w:val="1"/>
+      <w:numFmt w:val="bullet"/>
+      <w:lvlText w:val=""/>
+      <w:lvlJc w:val="left"/>
+      <w:pPr>
+        <w:ind w:left="6480" w:hanging="360"/>
+      </w:pPr>
+      <w:rPr>
+        <w:rFonts w:ascii="Wingdings" w:hAnsi="Wingdings" w:hint="default"/>
+      </w:rPr>
+    </w:lvl>
+  </w:abstractNum>
+  <w:abstractNum w:abstractNumId="14" w15:restartNumberingAfterBreak="0">
     <w:nsid w:val="5698607E"/>
     <w:multiLevelType w:val="hybridMultilevel"/>
     <w:tmpl w:val="0FB01968"/>
@@ -3403,7 +5072,7 @@
       </w:rPr>
     </w:lvl>
   </w:abstractNum>
-  <w:abstractNum w:abstractNumId="9" w15:restartNumberingAfterBreak="0">
+  <w:abstractNum w:abstractNumId="15" w15:restartNumberingAfterBreak="0">
     <w:nsid w:val="5CE32F9C"/>
     <w:multiLevelType w:val="hybridMultilevel"/>
     <w:tmpl w:val="80FA7DA2"/>
@@ -3516,7 +5185,7 @@
       </w:rPr>
     </w:lvl>
   </w:abstractNum>
-  <w:abstractNum w:abstractNumId="10" w15:restartNumberingAfterBreak="0">
+  <w:abstractNum w:abstractNumId="16" w15:restartNumberingAfterBreak="0">
     <w:nsid w:val="5FFE5792"/>
     <w:multiLevelType w:val="hybridMultilevel"/>
     <w:tmpl w:val="A7B2081A"/>
@@ -3629,7 +5298,120 @@
       </w:rPr>
     </w:lvl>
   </w:abstractNum>
-  <w:abstractNum w:abstractNumId="11" w15:restartNumberingAfterBreak="0">
+  <w:abstractNum w:abstractNumId="17" w15:restartNumberingAfterBreak="0">
+    <w:nsid w:val="6CA245A5"/>
+    <w:multiLevelType w:val="hybridMultilevel"/>
+    <w:tmpl w:val="03263FCA"/>
+    <w:lvl w:ilvl="0" w:tplc="08090001">
+      <w:start w:val="1"/>
+      <w:numFmt w:val="bullet"/>
+      <w:lvlText w:val=""/>
+      <w:lvlJc w:val="left"/>
+      <w:pPr>
+        <w:ind w:left="720" w:hanging="360"/>
+      </w:pPr>
+      <w:rPr>
+        <w:rFonts w:ascii="Symbol" w:hAnsi="Symbol" w:hint="default"/>
+      </w:rPr>
+    </w:lvl>
+    <w:lvl w:ilvl="1" w:tplc="08090003" w:tentative="1">
+      <w:start w:val="1"/>
+      <w:numFmt w:val="bullet"/>
+      <w:lvlText w:val="o"/>
+      <w:lvlJc w:val="left"/>
+      <w:pPr>
+        <w:ind w:left="1440" w:hanging="360"/>
+      </w:pPr>
+      <w:rPr>
+        <w:rFonts w:ascii="Courier New" w:hAnsi="Courier New" w:cs="Courier New" w:hint="default"/>
+      </w:rPr>
+    </w:lvl>
+    <w:lvl w:ilvl="2" w:tplc="08090005" w:tentative="1">
+      <w:start w:val="1"/>
+      <w:numFmt w:val="bullet"/>
+      <w:lvlText w:val=""/>
+      <w:lvlJc w:val="left"/>
+      <w:pPr>
+        <w:ind w:left="2160" w:hanging="360"/>
+      </w:pPr>
+      <w:rPr>
+        <w:rFonts w:ascii="Wingdings" w:hAnsi="Wingdings" w:hint="default"/>
+      </w:rPr>
+    </w:lvl>
+    <w:lvl w:ilvl="3" w:tplc="08090001" w:tentative="1">
+      <w:start w:val="1"/>
+      <w:numFmt w:val="bullet"/>
+      <w:lvlText w:val=""/>
+      <w:lvlJc w:val="left"/>
+      <w:pPr>
+        <w:ind w:left="2880" w:hanging="360"/>
+      </w:pPr>
+      <w:rPr>
+        <w:rFonts w:ascii="Symbol" w:hAnsi="Symbol" w:hint="default"/>
+      </w:rPr>
+    </w:lvl>
+    <w:lvl w:ilvl="4" w:tplc="08090003" w:tentative="1">
+      <w:start w:val="1"/>
+      <w:numFmt w:val="bullet"/>
+      <w:lvlText w:val="o"/>
+      <w:lvlJc w:val="left"/>
+      <w:pPr>
+        <w:ind w:left="3600" w:hanging="360"/>
+      </w:pPr>
+      <w:rPr>
+        <w:rFonts w:ascii="Courier New" w:hAnsi="Courier New" w:cs="Courier New" w:hint="default"/>
+      </w:rPr>
+    </w:lvl>
+    <w:lvl w:ilvl="5" w:tplc="08090005" w:tentative="1">
+      <w:start w:val="1"/>
+      <w:numFmt w:val="bullet"/>
+      <w:lvlText w:val=""/>
+      <w:lvlJc w:val="left"/>
+      <w:pPr>
+        <w:ind w:left="4320" w:hanging="360"/>
+      </w:pPr>
+      <w:rPr>
+        <w:rFonts w:ascii="Wingdings" w:hAnsi="Wingdings" w:hint="default"/>
+      </w:rPr>
+    </w:lvl>
+    <w:lvl w:ilvl="6" w:tplc="08090001" w:tentative="1">
+      <w:start w:val="1"/>
+      <w:numFmt w:val="bullet"/>
+      <w:lvlText w:val=""/>
+      <w:lvlJc w:val="left"/>
+      <w:pPr>
+        <w:ind w:left="5040" w:hanging="360"/>
+      </w:pPr>
+      <w:rPr>
+        <w:rFonts w:ascii="Symbol" w:hAnsi="Symbol" w:hint="default"/>
+      </w:rPr>
+    </w:lvl>
+    <w:lvl w:ilvl="7" w:tplc="08090003" w:tentative="1">
+      <w:start w:val="1"/>
+      <w:numFmt w:val="bullet"/>
+      <w:lvlText w:val="o"/>
+      <w:lvlJc w:val="left"/>
+      <w:pPr>
+        <w:ind w:left="5760" w:hanging="360"/>
+      </w:pPr>
+      <w:rPr>
+        <w:rFonts w:ascii="Courier New" w:hAnsi="Courier New" w:cs="Courier New" w:hint="default"/>
+      </w:rPr>
+    </w:lvl>
+    <w:lvl w:ilvl="8" w:tplc="08090005" w:tentative="1">
+      <w:start w:val="1"/>
+      <w:numFmt w:val="bullet"/>
+      <w:lvlText w:val=""/>
+      <w:lvlJc w:val="left"/>
+      <w:pPr>
+        <w:ind w:left="6480" w:hanging="360"/>
+      </w:pPr>
+      <w:rPr>
+        <w:rFonts w:ascii="Wingdings" w:hAnsi="Wingdings" w:hint="default"/>
+      </w:rPr>
+    </w:lvl>
+  </w:abstractNum>
+  <w:abstractNum w:abstractNumId="18" w15:restartNumberingAfterBreak="0">
     <w:nsid w:val="6D564357"/>
     <w:multiLevelType w:val="hybridMultilevel"/>
     <w:tmpl w:val="4CE45274"/>
@@ -3742,7 +5524,7 @@
       </w:rPr>
     </w:lvl>
   </w:abstractNum>
-  <w:abstractNum w:abstractNumId="12" w15:restartNumberingAfterBreak="0">
+  <w:abstractNum w:abstractNumId="19" w15:restartNumberingAfterBreak="0">
     <w:nsid w:val="70594C6A"/>
     <w:multiLevelType w:val="hybridMultilevel"/>
     <w:tmpl w:val="6CF2DC34"/>
@@ -3855,7 +5637,120 @@
       </w:rPr>
     </w:lvl>
   </w:abstractNum>
-  <w:abstractNum w:abstractNumId="13" w15:restartNumberingAfterBreak="0">
+  <w:abstractNum w:abstractNumId="20" w15:restartNumberingAfterBreak="0">
+    <w:nsid w:val="77635856"/>
+    <w:multiLevelType w:val="hybridMultilevel"/>
+    <w:tmpl w:val="25440388"/>
+    <w:lvl w:ilvl="0" w:tplc="08090001">
+      <w:start w:val="1"/>
+      <w:numFmt w:val="bullet"/>
+      <w:lvlText w:val=""/>
+      <w:lvlJc w:val="left"/>
+      <w:pPr>
+        <w:ind w:left="720" w:hanging="360"/>
+      </w:pPr>
+      <w:rPr>
+        <w:rFonts w:ascii="Symbol" w:hAnsi="Symbol" w:hint="default"/>
+      </w:rPr>
+    </w:lvl>
+    <w:lvl w:ilvl="1" w:tplc="08090003" w:tentative="1">
+      <w:start w:val="1"/>
+      <w:numFmt w:val="bullet"/>
+      <w:lvlText w:val="o"/>
+      <w:lvlJc w:val="left"/>
+      <w:pPr>
+        <w:ind w:left="1440" w:hanging="360"/>
+      </w:pPr>
+      <w:rPr>
+        <w:rFonts w:ascii="Courier New" w:hAnsi="Courier New" w:cs="Courier New" w:hint="default"/>
+      </w:rPr>
+    </w:lvl>
+    <w:lvl w:ilvl="2" w:tplc="08090005" w:tentative="1">
+      <w:start w:val="1"/>
+      <w:numFmt w:val="bullet"/>
+      <w:lvlText w:val=""/>
+      <w:lvlJc w:val="left"/>
+      <w:pPr>
+        <w:ind w:left="2160" w:hanging="360"/>
+      </w:pPr>
+      <w:rPr>
+        <w:rFonts w:ascii="Wingdings" w:hAnsi="Wingdings" w:hint="default"/>
+      </w:rPr>
+    </w:lvl>
+    <w:lvl w:ilvl="3" w:tplc="08090001" w:tentative="1">
+      <w:start w:val="1"/>
+      <w:numFmt w:val="bullet"/>
+      <w:lvlText w:val=""/>
+      <w:lvlJc w:val="left"/>
+      <w:pPr>
+        <w:ind w:left="2880" w:hanging="360"/>
+      </w:pPr>
+      <w:rPr>
+        <w:rFonts w:ascii="Symbol" w:hAnsi="Symbol" w:hint="default"/>
+      </w:rPr>
+    </w:lvl>
+    <w:lvl w:ilvl="4" w:tplc="08090003" w:tentative="1">
+      <w:start w:val="1"/>
+      <w:numFmt w:val="bullet"/>
+      <w:lvlText w:val="o"/>
+      <w:lvlJc w:val="left"/>
+      <w:pPr>
+        <w:ind w:left="3600" w:hanging="360"/>
+      </w:pPr>
+      <w:rPr>
+        <w:rFonts w:ascii="Courier New" w:hAnsi="Courier New" w:cs="Courier New" w:hint="default"/>
+      </w:rPr>
+    </w:lvl>
+    <w:lvl w:ilvl="5" w:tplc="08090005" w:tentative="1">
+      <w:start w:val="1"/>
+      <w:numFmt w:val="bullet"/>
+      <w:lvlText w:val=""/>
+      <w:lvlJc w:val="left"/>
+      <w:pPr>
+        <w:ind w:left="4320" w:hanging="360"/>
+      </w:pPr>
+      <w:rPr>
+        <w:rFonts w:ascii="Wingdings" w:hAnsi="Wingdings" w:hint="default"/>
+      </w:rPr>
+    </w:lvl>
+    <w:lvl w:ilvl="6" w:tplc="08090001" w:tentative="1">
+      <w:start w:val="1"/>
+      <w:numFmt w:val="bullet"/>
+      <w:lvlText w:val=""/>
+      <w:lvlJc w:val="left"/>
+      <w:pPr>
+        <w:ind w:left="5040" w:hanging="360"/>
+      </w:pPr>
+      <w:rPr>
+        <w:rFonts w:ascii="Symbol" w:hAnsi="Symbol" w:hint="default"/>
+      </w:rPr>
+    </w:lvl>
+    <w:lvl w:ilvl="7" w:tplc="08090003" w:tentative="1">
+      <w:start w:val="1"/>
+      <w:numFmt w:val="bullet"/>
+      <w:lvlText w:val="o"/>
+      <w:lvlJc w:val="left"/>
+      <w:pPr>
+        <w:ind w:left="5760" w:hanging="360"/>
+      </w:pPr>
+      <w:rPr>
+        <w:rFonts w:ascii="Courier New" w:hAnsi="Courier New" w:cs="Courier New" w:hint="default"/>
+      </w:rPr>
+    </w:lvl>
+    <w:lvl w:ilvl="8" w:tplc="08090005" w:tentative="1">
+      <w:start w:val="1"/>
+      <w:numFmt w:val="bullet"/>
+      <w:lvlText w:val=""/>
+      <w:lvlJc w:val="left"/>
+      <w:pPr>
+        <w:ind w:left="6480" w:hanging="360"/>
+      </w:pPr>
+      <w:rPr>
+        <w:rFonts w:ascii="Wingdings" w:hAnsi="Wingdings" w:hint="default"/>
+      </w:rPr>
+    </w:lvl>
+  </w:abstractNum>
+  <w:abstractNum w:abstractNumId="21" w15:restartNumberingAfterBreak="0">
     <w:nsid w:val="77ED1E28"/>
     <w:multiLevelType w:val="hybridMultilevel"/>
     <w:tmpl w:val="53B85070"/>
@@ -3968,7 +5863,7 @@
       </w:rPr>
     </w:lvl>
   </w:abstractNum>
-  <w:abstractNum w:abstractNumId="14" w15:restartNumberingAfterBreak="0">
+  <w:abstractNum w:abstractNumId="22" w15:restartNumberingAfterBreak="0">
     <w:nsid w:val="78D137E4"/>
     <w:multiLevelType w:val="hybridMultilevel"/>
     <w:tmpl w:val="CE68295A"/>
@@ -4081,7 +5976,7 @@
       </w:rPr>
     </w:lvl>
   </w:abstractNum>
-  <w:abstractNum w:abstractNumId="15" w15:restartNumberingAfterBreak="0">
+  <w:abstractNum w:abstractNumId="23" w15:restartNumberingAfterBreak="0">
     <w:nsid w:val="7D241EEC"/>
     <w:multiLevelType w:val="hybridMultilevel"/>
     <w:tmpl w:val="5FB662E0"/>
@@ -4194,53 +6089,193 @@
       </w:rPr>
     </w:lvl>
   </w:abstractNum>
+  <w:abstractNum w:abstractNumId="24" w15:restartNumberingAfterBreak="0">
+    <w:nsid w:val="7D72539B"/>
+    <w:multiLevelType w:val="hybridMultilevel"/>
+    <w:tmpl w:val="3F6809AA"/>
+    <w:lvl w:ilvl="0" w:tplc="08090001">
+      <w:start w:val="1"/>
+      <w:numFmt w:val="bullet"/>
+      <w:lvlText w:val=""/>
+      <w:lvlJc w:val="left"/>
+      <w:pPr>
+        <w:ind w:left="720" w:hanging="360"/>
+      </w:pPr>
+      <w:rPr>
+        <w:rFonts w:ascii="Symbol" w:hAnsi="Symbol" w:hint="default"/>
+      </w:rPr>
+    </w:lvl>
+    <w:lvl w:ilvl="1" w:tplc="08090003" w:tentative="1">
+      <w:start w:val="1"/>
+      <w:numFmt w:val="bullet"/>
+      <w:lvlText w:val="o"/>
+      <w:lvlJc w:val="left"/>
+      <w:pPr>
+        <w:ind w:left="1440" w:hanging="360"/>
+      </w:pPr>
+      <w:rPr>
+        <w:rFonts w:ascii="Courier New" w:hAnsi="Courier New" w:cs="Courier New" w:hint="default"/>
+      </w:rPr>
+    </w:lvl>
+    <w:lvl w:ilvl="2" w:tplc="08090005" w:tentative="1">
+      <w:start w:val="1"/>
+      <w:numFmt w:val="bullet"/>
+      <w:lvlText w:val=""/>
+      <w:lvlJc w:val="left"/>
+      <w:pPr>
+        <w:ind w:left="2160" w:hanging="360"/>
+      </w:pPr>
+      <w:rPr>
+        <w:rFonts w:ascii="Wingdings" w:hAnsi="Wingdings" w:hint="default"/>
+      </w:rPr>
+    </w:lvl>
+    <w:lvl w:ilvl="3" w:tplc="08090001" w:tentative="1">
+      <w:start w:val="1"/>
+      <w:numFmt w:val="bullet"/>
+      <w:lvlText w:val=""/>
+      <w:lvlJc w:val="left"/>
+      <w:pPr>
+        <w:ind w:left="2880" w:hanging="360"/>
+      </w:pPr>
+      <w:rPr>
+        <w:rFonts w:ascii="Symbol" w:hAnsi="Symbol" w:hint="default"/>
+      </w:rPr>
+    </w:lvl>
+    <w:lvl w:ilvl="4" w:tplc="08090003" w:tentative="1">
+      <w:start w:val="1"/>
+      <w:numFmt w:val="bullet"/>
+      <w:lvlText w:val="o"/>
+      <w:lvlJc w:val="left"/>
+      <w:pPr>
+        <w:ind w:left="3600" w:hanging="360"/>
+      </w:pPr>
+      <w:rPr>
+        <w:rFonts w:ascii="Courier New" w:hAnsi="Courier New" w:cs="Courier New" w:hint="default"/>
+      </w:rPr>
+    </w:lvl>
+    <w:lvl w:ilvl="5" w:tplc="08090005" w:tentative="1">
+      <w:start w:val="1"/>
+      <w:numFmt w:val="bullet"/>
+      <w:lvlText w:val=""/>
+      <w:lvlJc w:val="left"/>
+      <w:pPr>
+        <w:ind w:left="4320" w:hanging="360"/>
+      </w:pPr>
+      <w:rPr>
+        <w:rFonts w:ascii="Wingdings" w:hAnsi="Wingdings" w:hint="default"/>
+      </w:rPr>
+    </w:lvl>
+    <w:lvl w:ilvl="6" w:tplc="08090001" w:tentative="1">
+      <w:start w:val="1"/>
+      <w:numFmt w:val="bullet"/>
+      <w:lvlText w:val=""/>
+      <w:lvlJc w:val="left"/>
+      <w:pPr>
+        <w:ind w:left="5040" w:hanging="360"/>
+      </w:pPr>
+      <w:rPr>
+        <w:rFonts w:ascii="Symbol" w:hAnsi="Symbol" w:hint="default"/>
+      </w:rPr>
+    </w:lvl>
+    <w:lvl w:ilvl="7" w:tplc="08090003" w:tentative="1">
+      <w:start w:val="1"/>
+      <w:numFmt w:val="bullet"/>
+      <w:lvlText w:val="o"/>
+      <w:lvlJc w:val="left"/>
+      <w:pPr>
+        <w:ind w:left="5760" w:hanging="360"/>
+      </w:pPr>
+      <w:rPr>
+        <w:rFonts w:ascii="Courier New" w:hAnsi="Courier New" w:cs="Courier New" w:hint="default"/>
+      </w:rPr>
+    </w:lvl>
+    <w:lvl w:ilvl="8" w:tplc="08090005" w:tentative="1">
+      <w:start w:val="1"/>
+      <w:numFmt w:val="bullet"/>
+      <w:lvlText w:val=""/>
+      <w:lvlJc w:val="left"/>
+      <w:pPr>
+        <w:ind w:left="6480" w:hanging="360"/>
+      </w:pPr>
+      <w:rPr>
+        <w:rFonts w:ascii="Wingdings" w:hAnsi="Wingdings" w:hint="default"/>
+      </w:rPr>
+    </w:lvl>
+  </w:abstractNum>
   <w:num w:numId="1" w16cid:durableId="406078792">
-    <w:abstractNumId w:val="4"/>
+    <w:abstractNumId w:val="9"/>
   </w:num>
   <w:num w:numId="2" w16cid:durableId="789935706">
-    <w:abstractNumId w:val="2"/>
+    <w:abstractNumId w:val="3"/>
   </w:num>
   <w:num w:numId="3" w16cid:durableId="1504124390">
-    <w:abstractNumId w:val="6"/>
+    <w:abstractNumId w:val="11"/>
   </w:num>
   <w:num w:numId="4" w16cid:durableId="1709791611">
     <w:abstractNumId w:val="1"/>
   </w:num>
   <w:num w:numId="5" w16cid:durableId="916090045">
-    <w:abstractNumId w:val="12"/>
+    <w:abstractNumId w:val="19"/>
   </w:num>
   <w:num w:numId="6" w16cid:durableId="1811438454">
-    <w:abstractNumId w:val="13"/>
+    <w:abstractNumId w:val="21"/>
   </w:num>
   <w:num w:numId="7" w16cid:durableId="440688469">
     <w:abstractNumId w:val="0"/>
   </w:num>
   <w:num w:numId="8" w16cid:durableId="1625236047">
-    <w:abstractNumId w:val="9"/>
+    <w:abstractNumId w:val="15"/>
   </w:num>
   <w:num w:numId="9" w16cid:durableId="431706260">
-    <w:abstractNumId w:val="15"/>
+    <w:abstractNumId w:val="23"/>
   </w:num>
   <w:num w:numId="10" w16cid:durableId="984578941">
+    <w:abstractNumId w:val="12"/>
+  </w:num>
+  <w:num w:numId="11" w16cid:durableId="1696878759">
+    <w:abstractNumId w:val="18"/>
+  </w:num>
+  <w:num w:numId="12" w16cid:durableId="769592479">
+    <w:abstractNumId w:val="14"/>
+  </w:num>
+  <w:num w:numId="13" w16cid:durableId="457796227">
+    <w:abstractNumId w:val="16"/>
+  </w:num>
+  <w:num w:numId="14" w16cid:durableId="1261714483">
+    <w:abstractNumId w:val="10"/>
+  </w:num>
+  <w:num w:numId="15" w16cid:durableId="1305545394">
+    <w:abstractNumId w:val="22"/>
+  </w:num>
+  <w:num w:numId="16" w16cid:durableId="643317878">
+    <w:abstractNumId w:val="8"/>
+  </w:num>
+  <w:num w:numId="17" w16cid:durableId="174467562">
+    <w:abstractNumId w:val="13"/>
+  </w:num>
+  <w:num w:numId="18" w16cid:durableId="35008891">
+    <w:abstractNumId w:val="20"/>
+  </w:num>
+  <w:num w:numId="19" w16cid:durableId="1759326154">
+    <w:abstractNumId w:val="6"/>
+  </w:num>
+  <w:num w:numId="20" w16cid:durableId="277761526">
+    <w:abstractNumId w:val="2"/>
+  </w:num>
+  <w:num w:numId="21" w16cid:durableId="270481665">
+    <w:abstractNumId w:val="4"/>
+  </w:num>
+  <w:num w:numId="22" w16cid:durableId="136535597">
     <w:abstractNumId w:val="7"/>
   </w:num>
-  <w:num w:numId="11" w16cid:durableId="1696878759">
-    <w:abstractNumId w:val="11"/>
+  <w:num w:numId="23" w16cid:durableId="929772476">
+    <w:abstractNumId w:val="24"/>
   </w:num>
-  <w:num w:numId="12" w16cid:durableId="769592479">
-    <w:abstractNumId w:val="8"/>
-  </w:num>
-  <w:num w:numId="13" w16cid:durableId="457796227">
-    <w:abstractNumId w:val="10"/>
-  </w:num>
-  <w:num w:numId="14" w16cid:durableId="1261714483">
+  <w:num w:numId="24" w16cid:durableId="569342697">
     <w:abstractNumId w:val="5"/>
   </w:num>
-  <w:num w:numId="15" w16cid:durableId="1305545394">
-    <w:abstractNumId w:val="14"/>
-  </w:num>
-  <w:num w:numId="16" w16cid:durableId="643317878">
-    <w:abstractNumId w:val="3"/>
+  <w:num w:numId="25" w16cid:durableId="838616424">
+    <w:abstractNumId w:val="17"/>
   </w:num>
 </w:numbering>
 </file>

</xml_diff>

<commit_message>
Added 17 and 19/01 Logs
</commit_message>
<xml_diff>
--- a/Planning Docs/Group_Meeting_Logs.docx
+++ b/Planning Docs/Group_Meeting_Logs.docx
@@ -861,7 +861,25 @@
           <w:sz w:val="22"/>
           <w:szCs w:val="22"/>
         </w:rPr>
-        <w:t xml:space="preserve">Been going through discussions on security- passwords and sensitive infomation </w:t>
+        <w:t xml:space="preserve">Been going through discussions on security- passwords and sensitive </w:t>
+      </w:r>
+      <w:proofErr w:type="spellStart"/>
+      <w:r>
+        <w:rPr>
+          <w:rFonts w:ascii="Calibri" w:hAnsi="Calibri" w:cs="Calibri"/>
+          <w:sz w:val="22"/>
+          <w:szCs w:val="22"/>
+        </w:rPr>
+        <w:t>infomation</w:t>
+      </w:r>
+      <w:proofErr w:type="spellEnd"/>
+      <w:r>
+        <w:rPr>
+          <w:rFonts w:ascii="Calibri" w:hAnsi="Calibri" w:cs="Calibri"/>
+          <w:sz w:val="22"/>
+          <w:szCs w:val="22"/>
+        </w:rPr>
+        <w:t xml:space="preserve"> </w:t>
       </w:r>
     </w:p>
     <w:p>
@@ -1183,8 +1201,13 @@
       <w:r>
         <w:t>.</w:t>
       </w:r>
-      <w:r>
-        <w:t>htaccess file. Error 404: Access is Forbidden.</w:t>
+      <w:proofErr w:type="spellStart"/>
+      <w:r>
+        <w:t>htaccess</w:t>
+      </w:r>
+      <w:proofErr w:type="spellEnd"/>
+      <w:r>
+        <w:t xml:space="preserve"> file. Error 404: Access is Forbidden.</w:t>
       </w:r>
       <w:r>
         <w:t xml:space="preserve"> Need to contact CEMS IT if they can assist</w:t>
@@ -1545,7 +1568,15 @@
         </w:numPr>
       </w:pPr>
       <w:r>
-        <w:t>Dan needs to enter in a error message that appears when the incorrect details</w:t>
+        <w:t xml:space="preserve">Dan needs to enter in </w:t>
+      </w:r>
+      <w:proofErr w:type="spellStart"/>
+      <w:r>
+        <w:t>a</w:t>
+      </w:r>
+      <w:proofErr w:type="spellEnd"/>
+      <w:r>
+        <w:t xml:space="preserve"> error message that appears when the incorrect details</w:t>
       </w:r>
       <w:r>
         <w:t xml:space="preserve"> have been entered on the login page</w:t>
@@ -1568,9 +1599,11 @@
       <w:r>
         <w:t>the ‘show()’ function. Also added ‘</w:t>
       </w:r>
+      <w:proofErr w:type="spellStart"/>
       <w:r>
         <w:t>getProfit</w:t>
       </w:r>
+      <w:proofErr w:type="spellEnd"/>
       <w:r>
         <w:t>()’ function to  tally up money made over a year or month</w:t>
       </w:r>
@@ -1725,7 +1758,31 @@
         <w:t>an</w:t>
       </w:r>
       <w:r>
-        <w:t xml:space="preserve"> access level for the new employee whether there are a employee or a manager. After breaking down the code and removing the css the code is functional, it’s the css properties from showing the tick next to the selected option.</w:t>
+        <w:t xml:space="preserve"> access level for the new employee whether there are </w:t>
+      </w:r>
+      <w:proofErr w:type="spellStart"/>
+      <w:r>
+        <w:t>a</w:t>
+      </w:r>
+      <w:proofErr w:type="spellEnd"/>
+      <w:r>
+        <w:t xml:space="preserve"> employee or a manager. After breaking down the code and removing the </w:t>
+      </w:r>
+      <w:proofErr w:type="spellStart"/>
+      <w:r>
+        <w:t>css</w:t>
+      </w:r>
+      <w:proofErr w:type="spellEnd"/>
+      <w:r>
+        <w:t xml:space="preserve"> the code is functional, it’s the </w:t>
+      </w:r>
+      <w:proofErr w:type="spellStart"/>
+      <w:r>
+        <w:t>css</w:t>
+      </w:r>
+      <w:proofErr w:type="spellEnd"/>
+      <w:r>
+        <w:t xml:space="preserve"> properties from showing the tick next to the selected option.</w:t>
       </w:r>
     </w:p>
     <w:p>
@@ -1886,7 +1943,15 @@
         <w:t xml:space="preserve"> empty area that might be entered into the field</w:t>
       </w:r>
       <w:r>
-        <w:t>(‘testUser’)</w:t>
+        <w:t>(‘</w:t>
+      </w:r>
+      <w:proofErr w:type="spellStart"/>
+      <w:r>
+        <w:t>testUser</w:t>
+      </w:r>
+      <w:proofErr w:type="spellEnd"/>
+      <w:r>
+        <w:t>’)</w:t>
       </w:r>
       <w:r>
         <w:t>.</w:t>
@@ -1987,7 +2052,15 @@
         </w:rPr>
       </w:pPr>
       <w:r>
-        <w:t>Erol managed to fix the login view so that we’re able to login as the ‘testUser’, this was due to one of the functions named correctly and using Capitalisation for the for first letter in the Model’s code.</w:t>
+        <w:t>Erol managed to fix the login view so that we’re able to login as the ‘</w:t>
+      </w:r>
+      <w:proofErr w:type="spellStart"/>
+      <w:r>
+        <w:t>testUser</w:t>
+      </w:r>
+      <w:proofErr w:type="spellEnd"/>
+      <w:r>
+        <w:t>’, this was due to one of the functions named correctly and using Capitalisation for the for first letter in the Model’s code.</w:t>
       </w:r>
     </w:p>
     <w:p>
@@ -2017,8 +2090,13 @@
         <w:t xml:space="preserve"> inside the</w:t>
       </w:r>
       <w:r>
-        <w:t xml:space="preserve"> echo base_url</w:t>
-      </w:r>
+        <w:t xml:space="preserve"> echo </w:t>
+      </w:r>
+      <w:proofErr w:type="spellStart"/>
+      <w:r>
+        <w:t>base_url</w:t>
+      </w:r>
+      <w:proofErr w:type="spellEnd"/>
       <w:r>
         <w:t xml:space="preserve"> function</w:t>
       </w:r>
@@ -2059,7 +2137,15 @@
         </w:rPr>
       </w:pPr>
       <w:r>
-        <w:t>‘Calender_Model.php’ was typed i</w:t>
+        <w:t>‘</w:t>
+      </w:r>
+      <w:proofErr w:type="spellStart"/>
+      <w:r>
+        <w:t>Calender_Model.php</w:t>
+      </w:r>
+      <w:proofErr w:type="spellEnd"/>
+      <w:r>
+        <w:t>’ was typed i</w:t>
       </w:r>
       <w:r>
         <w:t xml:space="preserve">n correctly as the model pages need to have a </w:t>
@@ -2093,7 +2179,23 @@
           <w:b/>
           <w:bCs/>
         </w:rPr>
-        <w:t>*Check Codeignitor website for further guidance.*</w:t>
+        <w:t xml:space="preserve">*Check </w:t>
+      </w:r>
+      <w:proofErr w:type="spellStart"/>
+      <w:r>
+        <w:rPr>
+          <w:b/>
+          <w:bCs/>
+        </w:rPr>
+        <w:t>Codeignitor</w:t>
+      </w:r>
+      <w:proofErr w:type="spellEnd"/>
+      <w:r>
+        <w:rPr>
+          <w:b/>
+          <w:bCs/>
+        </w:rPr>
+        <w:t xml:space="preserve"> website for further guidance.*</w:t>
       </w:r>
     </w:p>
     <w:p>
@@ -2338,13 +2440,7 @@
         <w:rPr>
           <w:u w:val="single"/>
         </w:rPr>
-        <w:t>8</w:t>
-      </w:r>
-      <w:r>
-        <w:rPr>
-          <w:u w:val="single"/>
-        </w:rPr>
-        <w:t>/12- Scrum Meeting</w:t>
+        <w:t>8/12- Scrum Meeting</w:t>
       </w:r>
     </w:p>
     <w:p>
@@ -2509,13 +2605,7 @@
         <w:rPr>
           <w:u w:val="single"/>
         </w:rPr>
-        <w:t>13</w:t>
-      </w:r>
-      <w:r>
-        <w:rPr>
-          <w:u w:val="single"/>
-        </w:rPr>
-        <w:t>/12-</w:t>
+        <w:t>13/12-</w:t>
       </w:r>
       <w:r>
         <w:rPr>
@@ -2581,134 +2671,238 @@
           <w:b/>
           <w:bCs/>
         </w:rPr>
-        <w:t>15</w:t>
+        <w:t xml:space="preserve">15/12- </w:t>
       </w:r>
       <w:r>
         <w:rPr>
           <w:b/>
           <w:bCs/>
         </w:rPr>
-        <w:t xml:space="preserve">/12- </w:t>
+        <w:t xml:space="preserve">NO </w:t>
       </w:r>
       <w:r>
         <w:rPr>
           <w:b/>
           <w:bCs/>
         </w:rPr>
-        <w:t xml:space="preserve">NO </w:t>
+        <w:t>Scrum Meeting</w:t>
       </w:r>
       <w:r>
         <w:rPr>
           <w:b/>
           <w:bCs/>
         </w:rPr>
-        <w:t>Scrum Meeting</w:t>
-      </w:r>
+        <w:t xml:space="preserve"> due to Assignments</w:t>
+      </w:r>
+    </w:p>
+    <w:p>
+      <w:pPr>
+        <w:rPr>
+          <w:u w:val="single"/>
+        </w:rPr>
+      </w:pPr>
       <w:r>
         <w:rPr>
           <w:b/>
           <w:bCs/>
         </w:rPr>
-        <w:t xml:space="preserve"> due to Assignments</w:t>
-      </w:r>
-    </w:p>
-    <w:p>
-      <w:pPr>
-        <w:rPr>
-          <w:u w:val="single"/>
-        </w:rPr>
-      </w:pPr>
-      <w:r>
+        <w:t>20/12- NO MEETING/W SUPERVISOR</w:t>
+      </w:r>
+    </w:p>
+    <w:p>
+      <w:pPr>
+        <w:rPr>
+          <w:u w:val="single"/>
+        </w:rPr>
+      </w:pPr>
+      <w:r>
+        <w:rPr>
+          <w:u w:val="single"/>
+        </w:rPr>
+        <w:t>22/12- Scrum Meeting</w:t>
+      </w:r>
+    </w:p>
+    <w:p>
+      <w:pPr>
+        <w:pStyle w:val="ListParagraph"/>
+        <w:numPr>
+          <w:ilvl w:val="0"/>
+          <w:numId w:val="23"/>
+        </w:numPr>
+        <w:rPr>
+          <w:u w:val="single"/>
+        </w:rPr>
+      </w:pPr>
+      <w:r>
+        <w:t xml:space="preserve">Kieran has implemented session variables and continue to make sure employees </w:t>
+      </w:r>
+      <w:r>
+        <w:t>do not</w:t>
+      </w:r>
+      <w:r>
+        <w:t xml:space="preserve"> have manager functions.</w:t>
+      </w:r>
+    </w:p>
+    <w:p>
+      <w:pPr>
+        <w:pStyle w:val="ListParagraph"/>
+        <w:numPr>
+          <w:ilvl w:val="0"/>
+          <w:numId w:val="23"/>
+        </w:numPr>
+        <w:rPr>
+          <w:u w:val="single"/>
+        </w:rPr>
+      </w:pPr>
+      <w:r>
+        <w:t xml:space="preserve">Dan has created the need help page. However, having a problem uploading it as every time he logs onto the VPN the laptop crashes. Mentioned he will upload the html page when he’s back on campus. </w:t>
+      </w:r>
+    </w:p>
+    <w:p>
+      <w:pPr>
+        <w:pStyle w:val="ListParagraph"/>
+        <w:numPr>
+          <w:ilvl w:val="0"/>
+          <w:numId w:val="23"/>
+        </w:numPr>
+        <w:rPr>
+          <w:u w:val="single"/>
+        </w:rPr>
+      </w:pPr>
+      <w:r>
+        <w:t xml:space="preserve">Erol noticed a few calendar errors where the view of multiple events </w:t>
+      </w:r>
+      <w:proofErr w:type="spellStart"/>
+      <w:r>
+        <w:t>wont</w:t>
+      </w:r>
+      <w:proofErr w:type="spellEnd"/>
+      <w:r>
+        <w:t xml:space="preserve"> show within the same month.</w:t>
+      </w:r>
+    </w:p>
+    <w:p>
+      <w:pPr>
+        <w:pStyle w:val="ListParagraph"/>
+        <w:numPr>
+          <w:ilvl w:val="0"/>
+          <w:numId w:val="23"/>
+        </w:numPr>
+        <w:rPr>
+          <w:highlight w:val="yellow"/>
+          <w:u w:val="single"/>
+        </w:rPr>
+      </w:pPr>
+      <w:r>
+        <w:rPr>
+          <w:highlight w:val="yellow"/>
+        </w:rPr>
+        <w:t>Joel</w:t>
+      </w:r>
+    </w:p>
+    <w:p>
+      <w:pPr>
+        <w:pStyle w:val="ListParagraph"/>
+        <w:numPr>
+          <w:ilvl w:val="0"/>
+          <w:numId w:val="23"/>
+        </w:numPr>
+        <w:rPr>
+          <w:highlight w:val="yellow"/>
+          <w:u w:val="single"/>
+        </w:rPr>
+      </w:pPr>
+      <w:r>
+        <w:rPr>
+          <w:highlight w:val="yellow"/>
+        </w:rPr>
+        <w:t>Kabeerat</w:t>
+      </w:r>
+    </w:p>
+    <w:p>
+      <w:pPr>
         <w:rPr>
           <w:b/>
           <w:bCs/>
         </w:rPr>
-        <w:t>20</w:t>
-      </w:r>
+      </w:pPr>
       <w:r>
         <w:rPr>
           <w:b/>
           <w:bCs/>
         </w:rPr>
-        <w:t>/12- NO MEETING/W SUPERVISOR</w:t>
-      </w:r>
-    </w:p>
-    <w:p>
-      <w:pPr>
-        <w:rPr>
-          <w:u w:val="single"/>
-        </w:rPr>
-      </w:pPr>
-      <w:r>
-        <w:rPr>
-          <w:u w:val="single"/>
-        </w:rPr>
-        <w:t>22</w:t>
-      </w:r>
-      <w:r>
-        <w:rPr>
-          <w:u w:val="single"/>
-        </w:rPr>
-        <w:t>/12- Scrum Meeting</w:t>
-      </w:r>
-    </w:p>
-    <w:p>
-      <w:pPr>
-        <w:pStyle w:val="ListParagraph"/>
-        <w:numPr>
-          <w:ilvl w:val="0"/>
-          <w:numId w:val="23"/>
-        </w:numPr>
-        <w:rPr>
-          <w:u w:val="single"/>
-        </w:rPr>
-      </w:pPr>
-      <w:r>
-        <w:t xml:space="preserve">Kieran has implemented session variables and continue to make sure employees </w:t>
-      </w:r>
-      <w:r>
-        <w:t>do not</w:t>
-      </w:r>
-      <w:r>
-        <w:t xml:space="preserve"> have manager functions.</w:t>
-      </w:r>
-    </w:p>
-    <w:p>
-      <w:pPr>
-        <w:pStyle w:val="ListParagraph"/>
-        <w:numPr>
-          <w:ilvl w:val="0"/>
-          <w:numId w:val="23"/>
-        </w:numPr>
-        <w:rPr>
-          <w:u w:val="single"/>
-        </w:rPr>
-      </w:pPr>
-      <w:r>
-        <w:t xml:space="preserve">Dan has created the need help page. However, having a problem uploading it as every time he logs onto the VPN the laptop crashes. Mentioned he will upload the html page when he’s back on campus. </w:t>
-      </w:r>
-    </w:p>
-    <w:p>
-      <w:pPr>
-        <w:pStyle w:val="ListParagraph"/>
-        <w:numPr>
-          <w:ilvl w:val="0"/>
-          <w:numId w:val="23"/>
-        </w:numPr>
-        <w:rPr>
-          <w:u w:val="single"/>
-        </w:rPr>
-      </w:pPr>
-      <w:r>
-        <w:t>Erol noticed a few calendar errors where the view of multiple events wont show within the same month.</w:t>
-      </w:r>
-    </w:p>
-    <w:p>
-      <w:pPr>
-        <w:pStyle w:val="ListParagraph"/>
-        <w:numPr>
-          <w:ilvl w:val="0"/>
-          <w:numId w:val="23"/>
+        <w:t>27/12- NO MEETING/W SUPERVISOR</w:t>
+      </w:r>
+    </w:p>
+    <w:p>
+      <w:pPr>
+        <w:rPr>
+          <w:u w:val="single"/>
+        </w:rPr>
+      </w:pPr>
+      <w:r>
+        <w:rPr>
+          <w:u w:val="single"/>
+        </w:rPr>
+        <w:t>29/12- Scrum Meeting</w:t>
+      </w:r>
+    </w:p>
+    <w:p>
+      <w:pPr>
+        <w:pStyle w:val="ListParagraph"/>
+        <w:numPr>
+          <w:ilvl w:val="0"/>
+          <w:numId w:val="24"/>
+        </w:numPr>
+        <w:rPr>
+          <w:u w:val="single"/>
+        </w:rPr>
+      </w:pPr>
+      <w:r>
+        <w:t xml:space="preserve">Kieran was able to able to show the user that is logged in to send the role to the view however errors still appear when trying to view if </w:t>
+      </w:r>
+      <w:r>
+        <w:t>they are</w:t>
+      </w:r>
+      <w:r>
+        <w:t xml:space="preserve"> </w:t>
+      </w:r>
+      <w:r>
+        <w:t>an</w:t>
+      </w:r>
+      <w:r>
+        <w:t xml:space="preserve"> employee or manager.</w:t>
+      </w:r>
+    </w:p>
+    <w:p>
+      <w:pPr>
+        <w:pStyle w:val="ListParagraph"/>
+        <w:numPr>
+          <w:ilvl w:val="0"/>
+          <w:numId w:val="24"/>
+        </w:numPr>
+        <w:rPr>
+          <w:u w:val="single"/>
+        </w:rPr>
+      </w:pPr>
+      <w:r>
+        <w:t xml:space="preserve">Dan has completed both research documents for Fourth and </w:t>
+      </w:r>
+      <w:proofErr w:type="spellStart"/>
+      <w:r>
+        <w:t>ResDiary</w:t>
+      </w:r>
+      <w:proofErr w:type="spellEnd"/>
+      <w:r>
+        <w:t>. Plan to make options for the team to pick on the best design for the poster Faire.</w:t>
+      </w:r>
+    </w:p>
+    <w:p>
+      <w:pPr>
+        <w:pStyle w:val="ListParagraph"/>
+        <w:numPr>
+          <w:ilvl w:val="0"/>
+          <w:numId w:val="24"/>
         </w:numPr>
         <w:rPr>
           <w:highlight w:val="yellow"/>
@@ -2719,6 +2913,26 @@
         <w:rPr>
           <w:highlight w:val="yellow"/>
         </w:rPr>
+        <w:t>Erol</w:t>
+      </w:r>
+    </w:p>
+    <w:p>
+      <w:pPr>
+        <w:pStyle w:val="ListParagraph"/>
+        <w:numPr>
+          <w:ilvl w:val="0"/>
+          <w:numId w:val="24"/>
+        </w:numPr>
+        <w:rPr>
+          <w:highlight w:val="yellow"/>
+          <w:u w:val="single"/>
+        </w:rPr>
+      </w:pPr>
+      <w:r>
+        <w:rPr>
+          <w:highlight w:val="yellow"/>
+        </w:rPr>
+        <w:lastRenderedPageBreak/>
         <w:t>Joel</w:t>
       </w:r>
     </w:p>
@@ -2727,7 +2941,7 @@
         <w:pStyle w:val="ListParagraph"/>
         <w:numPr>
           <w:ilvl w:val="0"/>
-          <w:numId w:val="23"/>
+          <w:numId w:val="24"/>
         </w:numPr>
         <w:rPr>
           <w:highlight w:val="yellow"/>
@@ -2738,7 +2952,13 @@
         <w:rPr>
           <w:highlight w:val="yellow"/>
         </w:rPr>
-        <w:t>Kabeerat</w:t>
+        <w:t>K</w:t>
+      </w:r>
+      <w:r>
+        <w:rPr>
+          <w:highlight w:val="yellow"/>
+        </w:rPr>
+        <w:t>abeerat</w:t>
       </w:r>
     </w:p>
     <w:p>
@@ -2753,141 +2973,71 @@
           <w:b/>
           <w:bCs/>
         </w:rPr>
-        <w:t>27/12- NO MEETING/W SUPERVISOR</w:t>
-      </w:r>
-    </w:p>
-    <w:p>
-      <w:pPr>
-        <w:rPr>
-          <w:u w:val="single"/>
-        </w:rPr>
-      </w:pPr>
-      <w:r>
-        <w:rPr>
-          <w:u w:val="single"/>
-        </w:rPr>
-        <w:t>2</w:t>
-      </w:r>
-      <w:r>
-        <w:rPr>
-          <w:u w:val="single"/>
-        </w:rPr>
-        <w:t>9</w:t>
-      </w:r>
-      <w:r>
-        <w:rPr>
-          <w:u w:val="single"/>
-        </w:rPr>
-        <w:t>/12- Scrum Meeting</w:t>
-      </w:r>
-    </w:p>
-    <w:p>
-      <w:pPr>
-        <w:pStyle w:val="ListParagraph"/>
-        <w:numPr>
-          <w:ilvl w:val="0"/>
-          <w:numId w:val="24"/>
-        </w:numPr>
-        <w:rPr>
-          <w:u w:val="single"/>
-        </w:rPr>
-      </w:pPr>
-      <w:r>
-        <w:t xml:space="preserve">Kieran was able to able to show the user that is logged in to send the role to the view however errors still appear when trying to view if </w:t>
-      </w:r>
-      <w:r>
-        <w:t>they are</w:t>
-      </w:r>
-      <w:r>
-        <w:t xml:space="preserve"> </w:t>
-      </w:r>
-      <w:r>
-        <w:t>an</w:t>
-      </w:r>
-      <w:r>
-        <w:t xml:space="preserve"> employee or manager.</w:t>
-      </w:r>
-    </w:p>
-    <w:p>
-      <w:pPr>
-        <w:pStyle w:val="ListParagraph"/>
-        <w:numPr>
-          <w:ilvl w:val="0"/>
-          <w:numId w:val="24"/>
-        </w:numPr>
-        <w:rPr>
-          <w:u w:val="single"/>
-        </w:rPr>
-      </w:pPr>
-      <w:r>
-        <w:t>Dan has completed both research documents for Fourth and ResDiary</w:t>
-      </w:r>
-      <w:r>
-        <w:t>. Plan to make options for the team to pick on the best design for the poster Faire.</w:t>
-      </w:r>
-    </w:p>
-    <w:p>
-      <w:pPr>
-        <w:pStyle w:val="ListParagraph"/>
-        <w:numPr>
-          <w:ilvl w:val="0"/>
-          <w:numId w:val="24"/>
-        </w:numPr>
-        <w:rPr>
-          <w:highlight w:val="yellow"/>
-          <w:u w:val="single"/>
-        </w:rPr>
-      </w:pPr>
-      <w:r>
-        <w:rPr>
-          <w:highlight w:val="yellow"/>
-        </w:rPr>
-        <w:t>Erol</w:t>
-      </w:r>
-    </w:p>
-    <w:p>
-      <w:pPr>
-        <w:pStyle w:val="ListParagraph"/>
-        <w:numPr>
-          <w:ilvl w:val="0"/>
-          <w:numId w:val="24"/>
-        </w:numPr>
-        <w:rPr>
-          <w:highlight w:val="yellow"/>
-          <w:u w:val="single"/>
-        </w:rPr>
-      </w:pPr>
-      <w:r>
-        <w:rPr>
-          <w:highlight w:val="yellow"/>
-        </w:rPr>
-        <w:lastRenderedPageBreak/>
-        <w:t>Joel</w:t>
-      </w:r>
-    </w:p>
-    <w:p>
-      <w:pPr>
-        <w:pStyle w:val="ListParagraph"/>
-        <w:numPr>
-          <w:ilvl w:val="0"/>
-          <w:numId w:val="24"/>
-        </w:numPr>
-        <w:rPr>
-          <w:highlight w:val="yellow"/>
-          <w:u w:val="single"/>
-        </w:rPr>
-      </w:pPr>
-      <w:r>
-        <w:rPr>
-          <w:highlight w:val="yellow"/>
-        </w:rPr>
-        <w:t>K</w:t>
-      </w:r>
-      <w:r>
-        <w:rPr>
-          <w:highlight w:val="yellow"/>
-        </w:rPr>
-        <w:t>abeerat</w:t>
+        <w:t>3/01/23- NO MEETING/W SUPERVISOR</w:t>
+      </w:r>
+    </w:p>
+    <w:p>
+      <w:pPr>
+        <w:rPr>
+          <w:u w:val="single"/>
+        </w:rPr>
+      </w:pPr>
+      <w:r>
+        <w:rPr>
+          <w:u w:val="single"/>
+        </w:rPr>
+        <w:t>5/01-Scrum Meeting</w:t>
+      </w:r>
+    </w:p>
+    <w:p>
+      <w:pPr>
+        <w:pStyle w:val="ListParagraph"/>
+        <w:numPr>
+          <w:ilvl w:val="0"/>
+          <w:numId w:val="25"/>
+        </w:numPr>
+        <w:rPr>
+          <w:u w:val="single"/>
+        </w:rPr>
+      </w:pPr>
+      <w:r>
+        <w:t>Kieran has completed the role to view when the person logged in indicating what level of access they require. Kieran will finish the forum page by creating a function to allow staff to edit posts if a mistake or typo has been entered.</w:t>
+      </w:r>
+    </w:p>
+    <w:p>
+      <w:pPr>
+        <w:pStyle w:val="ListParagraph"/>
+        <w:numPr>
+          <w:ilvl w:val="0"/>
+          <w:numId w:val="25"/>
+        </w:numPr>
+        <w:rPr>
+          <w:u w:val="single"/>
+        </w:rPr>
+      </w:pPr>
+      <w:r>
+        <w:t xml:space="preserve">Dan has created poster ideas for the team to decide on the ideal one to use or to make alterations if needed. Also finished the need help page so </w:t>
+      </w:r>
+      <w:r>
+        <w:t>it’s</w:t>
+      </w:r>
+      <w:r>
+        <w:t xml:space="preserve"> ready to be uploaded onto Git. </w:t>
+      </w:r>
+    </w:p>
+    <w:p>
+      <w:pPr>
+        <w:pStyle w:val="ListParagraph"/>
+        <w:numPr>
+          <w:ilvl w:val="0"/>
+          <w:numId w:val="25"/>
+        </w:numPr>
+        <w:rPr>
+          <w:u w:val="single"/>
+        </w:rPr>
+      </w:pPr>
+      <w:r>
+        <w:t xml:space="preserve">Kabeerat has started working on the payslip page </w:t>
       </w:r>
     </w:p>
     <w:p>
@@ -2902,231 +3052,226 @@
           <w:b/>
           <w:bCs/>
         </w:rPr>
-        <w:t>3</w:t>
+        <w:t>10/01- NO MEETING/W SUPERVISOR</w:t>
+      </w:r>
+    </w:p>
+    <w:p>
+      <w:pPr>
+        <w:rPr>
+          <w:u w:val="single"/>
+        </w:rPr>
+      </w:pPr>
+      <w:r>
+        <w:rPr>
+          <w:u w:val="single"/>
+        </w:rPr>
+        <w:t>12/01- Scrum Meeting</w:t>
+      </w:r>
+    </w:p>
+    <w:p>
+      <w:pPr>
+        <w:pStyle w:val="ListParagraph"/>
+        <w:numPr>
+          <w:ilvl w:val="0"/>
+          <w:numId w:val="18"/>
+        </w:numPr>
+        <w:rPr>
+          <w:u w:val="single"/>
+        </w:rPr>
+      </w:pPr>
+      <w:r>
+        <w:t>Kieran was unable to see or view entries into any database. Managed t</w:t>
+      </w:r>
+      <w:r>
+        <w:t>o resolve it to identify the table in question by using Backtick (</w:t>
       </w:r>
       <w:r>
         <w:rPr>
           <w:b/>
           <w:bCs/>
         </w:rPr>
-        <w:t>/</w:t>
-      </w:r>
-      <w:r>
+        <w:t>`</w:t>
+      </w:r>
+      <w:r>
+        <w:t>)</w:t>
+      </w:r>
+    </w:p>
+    <w:p>
+      <w:pPr>
+        <w:pStyle w:val="ListParagraph"/>
+        <w:numPr>
+          <w:ilvl w:val="0"/>
+          <w:numId w:val="18"/>
+        </w:numPr>
+        <w:rPr>
+          <w:u w:val="single"/>
+        </w:rPr>
+      </w:pPr>
+      <w:r>
+        <w:t>Made sure all team members have typed out their Sprint 4 review and retrospective.</w:t>
+      </w:r>
+    </w:p>
+    <w:p>
+      <w:pPr>
+        <w:pStyle w:val="ListParagraph"/>
+        <w:numPr>
+          <w:ilvl w:val="0"/>
+          <w:numId w:val="18"/>
+        </w:numPr>
+        <w:rPr>
+          <w:u w:val="single"/>
+        </w:rPr>
+      </w:pPr>
+      <w:r>
+        <w:t>Updated Taiga’s story line for Sprint 5.</w:t>
+      </w:r>
+    </w:p>
+    <w:p>
+      <w:pPr>
+        <w:pStyle w:val="ListParagraph"/>
+        <w:numPr>
+          <w:ilvl w:val="0"/>
+          <w:numId w:val="18"/>
+        </w:numPr>
+        <w:rPr>
+          <w:u w:val="single"/>
+        </w:rPr>
+      </w:pPr>
+      <w:r>
+        <w:t>Kabeerat has created the functionality for payslips to be uploaded and should progress onto a confirmation page to say that the payslip has been uploaded successfully.</w:t>
+      </w:r>
+    </w:p>
+    <w:p>
+      <w:pPr>
+        <w:pStyle w:val="ListParagraph"/>
+        <w:numPr>
+          <w:ilvl w:val="0"/>
+          <w:numId w:val="18"/>
+        </w:numPr>
+        <w:rPr>
+          <w:u w:val="single"/>
+        </w:rPr>
+      </w:pPr>
+      <w:r>
+        <w:t>Joel created a add event button so new events can be added to the calendar.</w:t>
+      </w:r>
+    </w:p>
+    <w:p>
+      <w:pPr>
         <w:rPr>
           <w:b/>
           <w:bCs/>
         </w:rPr>
-        <w:t>01/23</w:t>
-      </w:r>
+      </w:pPr>
       <w:r>
         <w:rPr>
           <w:b/>
           <w:bCs/>
         </w:rPr>
-        <w:t>- NO MEETING/W SUPERVISOR</w:t>
-      </w:r>
-    </w:p>
-    <w:p>
-      <w:pPr>
-        <w:rPr>
-          <w:u w:val="single"/>
-        </w:rPr>
-      </w:pPr>
-      <w:r>
-        <w:rPr>
-          <w:u w:val="single"/>
-        </w:rPr>
-        <w:t>5/01-Scrum Meeting</w:t>
-      </w:r>
-    </w:p>
-    <w:p>
-      <w:pPr>
-        <w:pStyle w:val="ListParagraph"/>
-        <w:numPr>
-          <w:ilvl w:val="0"/>
-          <w:numId w:val="25"/>
-        </w:numPr>
-        <w:rPr>
-          <w:u w:val="single"/>
-        </w:rPr>
-      </w:pPr>
-      <w:r>
-        <w:t>Kieran has completed the role to view when the person logged in indicating what level of access they require. Kieran will finish the forum page by creating a function to allow staff to edit posts if a mistake or typo has been entered.</w:t>
-      </w:r>
-    </w:p>
-    <w:p>
-      <w:pPr>
-        <w:pStyle w:val="ListParagraph"/>
-        <w:numPr>
-          <w:ilvl w:val="0"/>
-          <w:numId w:val="25"/>
-        </w:numPr>
-        <w:rPr>
-          <w:u w:val="single"/>
-        </w:rPr>
-      </w:pPr>
-      <w:r>
-        <w:t xml:space="preserve">Dan has created poster ideas for the team to decide on the ideal one to use or to make alterations if needed. Also finished the need help page so its ready to be uploaded onto Git. </w:t>
-      </w:r>
-    </w:p>
-    <w:p>
-      <w:pPr>
-        <w:pStyle w:val="ListParagraph"/>
-        <w:numPr>
-          <w:ilvl w:val="0"/>
-          <w:numId w:val="25"/>
-        </w:numPr>
-        <w:rPr>
-          <w:u w:val="single"/>
-        </w:rPr>
-      </w:pPr>
-      <w:r>
-        <w:t xml:space="preserve">Kabeerat has started working on the payslip page </w:t>
-      </w:r>
-    </w:p>
-    <w:p>
-      <w:pPr>
+        <w:t>1</w:t>
+      </w:r>
+      <w:r>
         <w:rPr>
           <w:b/>
           <w:bCs/>
         </w:rPr>
-      </w:pPr>
+        <w:t>7</w:t>
+      </w:r>
       <w:r>
         <w:rPr>
           <w:b/>
           <w:bCs/>
         </w:rPr>
-        <w:t>10</w:t>
-      </w:r>
-      <w:r>
-        <w:rPr>
-          <w:b/>
-          <w:bCs/>
-        </w:rPr>
-        <w:t>/0</w:t>
-      </w:r>
-      <w:r>
-        <w:rPr>
-          <w:b/>
-          <w:bCs/>
-        </w:rPr>
-        <w:t>1</w:t>
-      </w:r>
-      <w:r>
-        <w:rPr>
-          <w:b/>
-          <w:bCs/>
-        </w:rPr>
-        <w:t>- NO MEETING/W SUPERVISOR</w:t>
-      </w:r>
-    </w:p>
-    <w:p>
-      <w:pPr>
-        <w:rPr>
-          <w:u w:val="single"/>
-        </w:rPr>
-      </w:pPr>
-      <w:r>
-        <w:rPr>
-          <w:u w:val="single"/>
-        </w:rPr>
-        <w:t>12/01- Scrum Meeting</w:t>
-      </w:r>
-    </w:p>
-    <w:p>
-      <w:pPr>
-        <w:pStyle w:val="ListParagraph"/>
-        <w:numPr>
-          <w:ilvl w:val="0"/>
-          <w:numId w:val="18"/>
-        </w:numPr>
-        <w:rPr>
-          <w:u w:val="single"/>
-        </w:rPr>
-      </w:pPr>
-      <w:r>
-        <w:t>Kieran was unable to see or view entries into any database. Managed t</w:t>
-      </w:r>
-      <w:r>
-        <w:t>o resolve it to identify the table in question by using Backtick (</w:t>
-      </w:r>
-      <w:r>
-        <w:rPr>
-          <w:b/>
-          <w:bCs/>
-        </w:rPr>
-        <w:t>`</w:t>
-      </w:r>
-      <w:r>
-        <w:t>)</w:t>
-      </w:r>
-    </w:p>
-    <w:p>
-      <w:pPr>
-        <w:pStyle w:val="ListParagraph"/>
-        <w:numPr>
-          <w:ilvl w:val="0"/>
-          <w:numId w:val="18"/>
-        </w:numPr>
-        <w:rPr>
-          <w:u w:val="single"/>
-        </w:rPr>
-      </w:pPr>
-      <w:r>
-        <w:t>Made sure all team members have typed out their Sprint 4 review and retrospective.</w:t>
-      </w:r>
-    </w:p>
-    <w:p>
-      <w:pPr>
-        <w:pStyle w:val="ListParagraph"/>
-        <w:numPr>
-          <w:ilvl w:val="0"/>
-          <w:numId w:val="18"/>
-        </w:numPr>
-        <w:rPr>
-          <w:u w:val="single"/>
-        </w:rPr>
-      </w:pPr>
-      <w:r>
-        <w:t>Updated Taiga’s story line for Sprint 5.</w:t>
-      </w:r>
-    </w:p>
-    <w:p>
-      <w:pPr>
-        <w:pStyle w:val="ListParagraph"/>
-        <w:numPr>
-          <w:ilvl w:val="0"/>
-          <w:numId w:val="18"/>
-        </w:numPr>
-        <w:rPr>
-          <w:u w:val="single"/>
-        </w:rPr>
-      </w:pPr>
-      <w:r>
-        <w:t>Kabeerat has created the functionality for payslips to be uploaded and should progress onto a confirmation page to say that the payslip has been uploaded successfully.</w:t>
-      </w:r>
-    </w:p>
-    <w:p>
-      <w:pPr>
-        <w:pStyle w:val="ListParagraph"/>
-        <w:numPr>
-          <w:ilvl w:val="0"/>
-          <w:numId w:val="18"/>
-        </w:numPr>
-        <w:rPr>
-          <w:u w:val="single"/>
-        </w:rPr>
-      </w:pPr>
-      <w:r>
-        <w:t>Joel created a add event button so new events can be added to the calendar.</w:t>
-      </w:r>
-    </w:p>
-    <w:p>
-      <w:pPr>
-        <w:rPr>
-          <w:u w:val="single"/>
-        </w:rPr>
-      </w:pPr>
+        <w:t>/01- NO MEETING/W SUPERVISOR</w:t>
+      </w:r>
+    </w:p>
+    <w:p>
+      <w:pPr>
+        <w:rPr>
+          <w:u w:val="single"/>
+        </w:rPr>
+      </w:pPr>
+      <w:r>
+        <w:rPr>
+          <w:u w:val="single"/>
+        </w:rPr>
+        <w:t>19/01 – Scrum Meeting</w:t>
+      </w:r>
+    </w:p>
+    <w:p>
+      <w:pPr>
+        <w:pStyle w:val="ListParagraph"/>
+        <w:numPr>
+          <w:ilvl w:val="0"/>
+          <w:numId w:val="26"/>
+        </w:numPr>
+        <w:rPr>
+          <w:u w:val="single"/>
+        </w:rPr>
+      </w:pPr>
+      <w:r>
+        <w:t>Team all agreed to design 4:</w:t>
+      </w:r>
+    </w:p>
+    <w:p>
+      <w:pPr>
+        <w:rPr>
+          <w:u w:val="single"/>
+        </w:rPr>
+      </w:pPr>
+      <w:r>
+        <w:rPr>
+          <w:noProof/>
+        </w:rPr>
+        <w:drawing>
+          <wp:inline distT="0" distB="0" distL="0" distR="0" wp14:anchorId="7C6634EC" wp14:editId="6CCEFD17">
+            <wp:extent cx="2381250" cy="2696060"/>
+            <wp:effectExtent l="0" t="0" r="0" b="9525"/>
+            <wp:docPr id="1" name="Picture 1" descr="Diagram&#10;&#10;Description automatically generated"/>
+            <wp:cNvGraphicFramePr>
+              <a:graphicFrameLocks xmlns:a="http://schemas.openxmlformats.org/drawingml/2006/main" noChangeAspect="1"/>
+            </wp:cNvGraphicFramePr>
+            <a:graphic xmlns:a="http://schemas.openxmlformats.org/drawingml/2006/main">
+              <a:graphicData uri="http://schemas.openxmlformats.org/drawingml/2006/picture">
+                <pic:pic xmlns:pic="http://schemas.openxmlformats.org/drawingml/2006/picture">
+                  <pic:nvPicPr>
+                    <pic:cNvPr id="1" name="Picture 1" descr="Diagram&#10;&#10;Description automatically generated"/>
+                    <pic:cNvPicPr>
+                      <a:picLocks noChangeAspect="1" noChangeArrowheads="1"/>
+                    </pic:cNvPicPr>
+                  </pic:nvPicPr>
+                  <pic:blipFill>
+                    <a:blip r:embed="rId8" cstate="print">
+                      <a:extLst>
+                        <a:ext uri="{28A0092B-C50C-407E-A947-70E740481C1C}">
+                          <a14:useLocalDpi xmlns:a14="http://schemas.microsoft.com/office/drawing/2010/main" val="0"/>
+                        </a:ext>
+                      </a:extLst>
+                    </a:blip>
+                    <a:srcRect/>
+                    <a:stretch>
+                      <a:fillRect/>
+                    </a:stretch>
+                  </pic:blipFill>
+                  <pic:spPr bwMode="auto">
+                    <a:xfrm>
+                      <a:off x="0" y="0"/>
+                      <a:ext cx="2392269" cy="2708536"/>
+                    </a:xfrm>
+                    <a:prstGeom prst="rect">
+                      <a:avLst/>
+                    </a:prstGeom>
+                    <a:noFill/>
+                    <a:ln>
+                      <a:noFill/>
+                    </a:ln>
+                  </pic:spPr>
+                </pic:pic>
+              </a:graphicData>
+            </a:graphic>
+          </wp:inline>
+        </w:drawing>
+      </w:r>
     </w:p>
     <w:p>
       <w:pPr>
@@ -3172,8 +3317,8 @@
       </w:pPr>
     </w:p>
     <w:sectPr>
-      <w:headerReference w:type="default" r:id="rId8"/>
-      <w:footerReference w:type="default" r:id="rId9"/>
+      <w:headerReference w:type="default" r:id="rId9"/>
+      <w:footerReference w:type="default" r:id="rId10"/>
       <w:pgSz w:w="11906" w:h="16838"/>
       <w:pgMar w:top="1440" w:right="1440" w:bottom="1440" w:left="1440" w:header="708" w:footer="708" w:gutter="0"/>
       <w:cols w:space="708"/>
@@ -3218,6 +3363,7 @@
         <w:docPartUnique/>
       </w:docPartObj>
     </w:sdtPr>
+    <w:sdtEndPr/>
     <w:sdtContent>
       <w:sdt>
         <w:sdtPr>
@@ -3227,6 +3373,7 @@
             <w:docPartUnique/>
           </w:docPartObj>
         </w:sdtPr>
+        <w:sdtEndPr/>
         <w:sdtContent>
           <w:p>
             <w:pPr>
@@ -4508,6 +4655,119 @@
     </w:lvl>
   </w:abstractNum>
   <w:abstractNum w:abstractNumId="10" w15:restartNumberingAfterBreak="0">
+    <w:nsid w:val="350E29CE"/>
+    <w:multiLevelType w:val="hybridMultilevel"/>
+    <w:tmpl w:val="CA465554"/>
+    <w:lvl w:ilvl="0" w:tplc="08090001">
+      <w:start w:val="1"/>
+      <w:numFmt w:val="bullet"/>
+      <w:lvlText w:val=""/>
+      <w:lvlJc w:val="left"/>
+      <w:pPr>
+        <w:ind w:left="720" w:hanging="360"/>
+      </w:pPr>
+      <w:rPr>
+        <w:rFonts w:ascii="Symbol" w:hAnsi="Symbol" w:hint="default"/>
+      </w:rPr>
+    </w:lvl>
+    <w:lvl w:ilvl="1" w:tplc="08090003" w:tentative="1">
+      <w:start w:val="1"/>
+      <w:numFmt w:val="bullet"/>
+      <w:lvlText w:val="o"/>
+      <w:lvlJc w:val="left"/>
+      <w:pPr>
+        <w:ind w:left="1440" w:hanging="360"/>
+      </w:pPr>
+      <w:rPr>
+        <w:rFonts w:ascii="Courier New" w:hAnsi="Courier New" w:cs="Courier New" w:hint="default"/>
+      </w:rPr>
+    </w:lvl>
+    <w:lvl w:ilvl="2" w:tplc="08090005" w:tentative="1">
+      <w:start w:val="1"/>
+      <w:numFmt w:val="bullet"/>
+      <w:lvlText w:val=""/>
+      <w:lvlJc w:val="left"/>
+      <w:pPr>
+        <w:ind w:left="2160" w:hanging="360"/>
+      </w:pPr>
+      <w:rPr>
+        <w:rFonts w:ascii="Wingdings" w:hAnsi="Wingdings" w:hint="default"/>
+      </w:rPr>
+    </w:lvl>
+    <w:lvl w:ilvl="3" w:tplc="08090001" w:tentative="1">
+      <w:start w:val="1"/>
+      <w:numFmt w:val="bullet"/>
+      <w:lvlText w:val=""/>
+      <w:lvlJc w:val="left"/>
+      <w:pPr>
+        <w:ind w:left="2880" w:hanging="360"/>
+      </w:pPr>
+      <w:rPr>
+        <w:rFonts w:ascii="Symbol" w:hAnsi="Symbol" w:hint="default"/>
+      </w:rPr>
+    </w:lvl>
+    <w:lvl w:ilvl="4" w:tplc="08090003" w:tentative="1">
+      <w:start w:val="1"/>
+      <w:numFmt w:val="bullet"/>
+      <w:lvlText w:val="o"/>
+      <w:lvlJc w:val="left"/>
+      <w:pPr>
+        <w:ind w:left="3600" w:hanging="360"/>
+      </w:pPr>
+      <w:rPr>
+        <w:rFonts w:ascii="Courier New" w:hAnsi="Courier New" w:cs="Courier New" w:hint="default"/>
+      </w:rPr>
+    </w:lvl>
+    <w:lvl w:ilvl="5" w:tplc="08090005" w:tentative="1">
+      <w:start w:val="1"/>
+      <w:numFmt w:val="bullet"/>
+      <w:lvlText w:val=""/>
+      <w:lvlJc w:val="left"/>
+      <w:pPr>
+        <w:ind w:left="4320" w:hanging="360"/>
+      </w:pPr>
+      <w:rPr>
+        <w:rFonts w:ascii="Wingdings" w:hAnsi="Wingdings" w:hint="default"/>
+      </w:rPr>
+    </w:lvl>
+    <w:lvl w:ilvl="6" w:tplc="08090001" w:tentative="1">
+      <w:start w:val="1"/>
+      <w:numFmt w:val="bullet"/>
+      <w:lvlText w:val=""/>
+      <w:lvlJc w:val="left"/>
+      <w:pPr>
+        <w:ind w:left="5040" w:hanging="360"/>
+      </w:pPr>
+      <w:rPr>
+        <w:rFonts w:ascii="Symbol" w:hAnsi="Symbol" w:hint="default"/>
+      </w:rPr>
+    </w:lvl>
+    <w:lvl w:ilvl="7" w:tplc="08090003" w:tentative="1">
+      <w:start w:val="1"/>
+      <w:numFmt w:val="bullet"/>
+      <w:lvlText w:val="o"/>
+      <w:lvlJc w:val="left"/>
+      <w:pPr>
+        <w:ind w:left="5760" w:hanging="360"/>
+      </w:pPr>
+      <w:rPr>
+        <w:rFonts w:ascii="Courier New" w:hAnsi="Courier New" w:cs="Courier New" w:hint="default"/>
+      </w:rPr>
+    </w:lvl>
+    <w:lvl w:ilvl="8" w:tplc="08090005" w:tentative="1">
+      <w:start w:val="1"/>
+      <w:numFmt w:val="bullet"/>
+      <w:lvlText w:val=""/>
+      <w:lvlJc w:val="left"/>
+      <w:pPr>
+        <w:ind w:left="6480" w:hanging="360"/>
+      </w:pPr>
+      <w:rPr>
+        <w:rFonts w:ascii="Wingdings" w:hAnsi="Wingdings" w:hint="default"/>
+      </w:rPr>
+    </w:lvl>
+  </w:abstractNum>
+  <w:abstractNum w:abstractNumId="11" w15:restartNumberingAfterBreak="0">
     <w:nsid w:val="38055110"/>
     <w:multiLevelType w:val="hybridMultilevel"/>
     <w:tmpl w:val="26F4B950"/>
@@ -4620,7 +4880,7 @@
       </w:rPr>
     </w:lvl>
   </w:abstractNum>
-  <w:abstractNum w:abstractNumId="11" w15:restartNumberingAfterBreak="0">
+  <w:abstractNum w:abstractNumId="12" w15:restartNumberingAfterBreak="0">
     <w:nsid w:val="3FA964EA"/>
     <w:multiLevelType w:val="hybridMultilevel"/>
     <w:tmpl w:val="809ECBF0"/>
@@ -4733,7 +4993,7 @@
       </w:rPr>
     </w:lvl>
   </w:abstractNum>
-  <w:abstractNum w:abstractNumId="12" w15:restartNumberingAfterBreak="0">
+  <w:abstractNum w:abstractNumId="13" w15:restartNumberingAfterBreak="0">
     <w:nsid w:val="3FAB42BA"/>
     <w:multiLevelType w:val="hybridMultilevel"/>
     <w:tmpl w:val="A61E5D7C"/>
@@ -4846,7 +5106,7 @@
       </w:rPr>
     </w:lvl>
   </w:abstractNum>
-  <w:abstractNum w:abstractNumId="13" w15:restartNumberingAfterBreak="0">
+  <w:abstractNum w:abstractNumId="14" w15:restartNumberingAfterBreak="0">
     <w:nsid w:val="42DB139E"/>
     <w:multiLevelType w:val="hybridMultilevel"/>
     <w:tmpl w:val="702002D6"/>
@@ -4959,7 +5219,7 @@
       </w:rPr>
     </w:lvl>
   </w:abstractNum>
-  <w:abstractNum w:abstractNumId="14" w15:restartNumberingAfterBreak="0">
+  <w:abstractNum w:abstractNumId="15" w15:restartNumberingAfterBreak="0">
     <w:nsid w:val="5698607E"/>
     <w:multiLevelType w:val="hybridMultilevel"/>
     <w:tmpl w:val="0FB01968"/>
@@ -5072,7 +5332,7 @@
       </w:rPr>
     </w:lvl>
   </w:abstractNum>
-  <w:abstractNum w:abstractNumId="15" w15:restartNumberingAfterBreak="0">
+  <w:abstractNum w:abstractNumId="16" w15:restartNumberingAfterBreak="0">
     <w:nsid w:val="5CE32F9C"/>
     <w:multiLevelType w:val="hybridMultilevel"/>
     <w:tmpl w:val="80FA7DA2"/>
@@ -5185,7 +5445,7 @@
       </w:rPr>
     </w:lvl>
   </w:abstractNum>
-  <w:abstractNum w:abstractNumId="16" w15:restartNumberingAfterBreak="0">
+  <w:abstractNum w:abstractNumId="17" w15:restartNumberingAfterBreak="0">
     <w:nsid w:val="5FFE5792"/>
     <w:multiLevelType w:val="hybridMultilevel"/>
     <w:tmpl w:val="A7B2081A"/>
@@ -5298,7 +5558,7 @@
       </w:rPr>
     </w:lvl>
   </w:abstractNum>
-  <w:abstractNum w:abstractNumId="17" w15:restartNumberingAfterBreak="0">
+  <w:abstractNum w:abstractNumId="18" w15:restartNumberingAfterBreak="0">
     <w:nsid w:val="6CA245A5"/>
     <w:multiLevelType w:val="hybridMultilevel"/>
     <w:tmpl w:val="03263FCA"/>
@@ -5411,7 +5671,7 @@
       </w:rPr>
     </w:lvl>
   </w:abstractNum>
-  <w:abstractNum w:abstractNumId="18" w15:restartNumberingAfterBreak="0">
+  <w:abstractNum w:abstractNumId="19" w15:restartNumberingAfterBreak="0">
     <w:nsid w:val="6D564357"/>
     <w:multiLevelType w:val="hybridMultilevel"/>
     <w:tmpl w:val="4CE45274"/>
@@ -5524,7 +5784,7 @@
       </w:rPr>
     </w:lvl>
   </w:abstractNum>
-  <w:abstractNum w:abstractNumId="19" w15:restartNumberingAfterBreak="0">
+  <w:abstractNum w:abstractNumId="20" w15:restartNumberingAfterBreak="0">
     <w:nsid w:val="70594C6A"/>
     <w:multiLevelType w:val="hybridMultilevel"/>
     <w:tmpl w:val="6CF2DC34"/>
@@ -5637,7 +5897,7 @@
       </w:rPr>
     </w:lvl>
   </w:abstractNum>
-  <w:abstractNum w:abstractNumId="20" w15:restartNumberingAfterBreak="0">
+  <w:abstractNum w:abstractNumId="21" w15:restartNumberingAfterBreak="0">
     <w:nsid w:val="77635856"/>
     <w:multiLevelType w:val="hybridMultilevel"/>
     <w:tmpl w:val="25440388"/>
@@ -5750,7 +6010,7 @@
       </w:rPr>
     </w:lvl>
   </w:abstractNum>
-  <w:abstractNum w:abstractNumId="21" w15:restartNumberingAfterBreak="0">
+  <w:abstractNum w:abstractNumId="22" w15:restartNumberingAfterBreak="0">
     <w:nsid w:val="77ED1E28"/>
     <w:multiLevelType w:val="hybridMultilevel"/>
     <w:tmpl w:val="53B85070"/>
@@ -5863,7 +6123,7 @@
       </w:rPr>
     </w:lvl>
   </w:abstractNum>
-  <w:abstractNum w:abstractNumId="22" w15:restartNumberingAfterBreak="0">
+  <w:abstractNum w:abstractNumId="23" w15:restartNumberingAfterBreak="0">
     <w:nsid w:val="78D137E4"/>
     <w:multiLevelType w:val="hybridMultilevel"/>
     <w:tmpl w:val="CE68295A"/>
@@ -5976,7 +6236,7 @@
       </w:rPr>
     </w:lvl>
   </w:abstractNum>
-  <w:abstractNum w:abstractNumId="23" w15:restartNumberingAfterBreak="0">
+  <w:abstractNum w:abstractNumId="24" w15:restartNumberingAfterBreak="0">
     <w:nsid w:val="7D241EEC"/>
     <w:multiLevelType w:val="hybridMultilevel"/>
     <w:tmpl w:val="5FB662E0"/>
@@ -6089,7 +6349,7 @@
       </w:rPr>
     </w:lvl>
   </w:abstractNum>
-  <w:abstractNum w:abstractNumId="24" w15:restartNumberingAfterBreak="0">
+  <w:abstractNum w:abstractNumId="25" w15:restartNumberingAfterBreak="0">
     <w:nsid w:val="7D72539B"/>
     <w:multiLevelType w:val="hybridMultilevel"/>
     <w:tmpl w:val="3F6809AA"/>
@@ -6209,52 +6469,52 @@
     <w:abstractNumId w:val="3"/>
   </w:num>
   <w:num w:numId="3" w16cid:durableId="1504124390">
-    <w:abstractNumId w:val="11"/>
+    <w:abstractNumId w:val="12"/>
   </w:num>
   <w:num w:numId="4" w16cid:durableId="1709791611">
     <w:abstractNumId w:val="1"/>
   </w:num>
   <w:num w:numId="5" w16cid:durableId="916090045">
-    <w:abstractNumId w:val="19"/>
+    <w:abstractNumId w:val="20"/>
   </w:num>
   <w:num w:numId="6" w16cid:durableId="1811438454">
-    <w:abstractNumId w:val="21"/>
+    <w:abstractNumId w:val="22"/>
   </w:num>
   <w:num w:numId="7" w16cid:durableId="440688469">
     <w:abstractNumId w:val="0"/>
   </w:num>
   <w:num w:numId="8" w16cid:durableId="1625236047">
+    <w:abstractNumId w:val="16"/>
+  </w:num>
+  <w:num w:numId="9" w16cid:durableId="431706260">
+    <w:abstractNumId w:val="24"/>
+  </w:num>
+  <w:num w:numId="10" w16cid:durableId="984578941">
+    <w:abstractNumId w:val="13"/>
+  </w:num>
+  <w:num w:numId="11" w16cid:durableId="1696878759">
+    <w:abstractNumId w:val="19"/>
+  </w:num>
+  <w:num w:numId="12" w16cid:durableId="769592479">
     <w:abstractNumId w:val="15"/>
   </w:num>
-  <w:num w:numId="9" w16cid:durableId="431706260">
-    <w:abstractNumId w:val="23"/>
-  </w:num>
-  <w:num w:numId="10" w16cid:durableId="984578941">
-    <w:abstractNumId w:val="12"/>
-  </w:num>
-  <w:num w:numId="11" w16cid:durableId="1696878759">
-    <w:abstractNumId w:val="18"/>
-  </w:num>
-  <w:num w:numId="12" w16cid:durableId="769592479">
-    <w:abstractNumId w:val="14"/>
-  </w:num>
   <w:num w:numId="13" w16cid:durableId="457796227">
-    <w:abstractNumId w:val="16"/>
+    <w:abstractNumId w:val="17"/>
   </w:num>
   <w:num w:numId="14" w16cid:durableId="1261714483">
-    <w:abstractNumId w:val="10"/>
+    <w:abstractNumId w:val="11"/>
   </w:num>
   <w:num w:numId="15" w16cid:durableId="1305545394">
-    <w:abstractNumId w:val="22"/>
+    <w:abstractNumId w:val="23"/>
   </w:num>
   <w:num w:numId="16" w16cid:durableId="643317878">
     <w:abstractNumId w:val="8"/>
   </w:num>
   <w:num w:numId="17" w16cid:durableId="174467562">
-    <w:abstractNumId w:val="13"/>
+    <w:abstractNumId w:val="14"/>
   </w:num>
   <w:num w:numId="18" w16cid:durableId="35008891">
-    <w:abstractNumId w:val="20"/>
+    <w:abstractNumId w:val="21"/>
   </w:num>
   <w:num w:numId="19" w16cid:durableId="1759326154">
     <w:abstractNumId w:val="6"/>
@@ -6269,13 +6529,16 @@
     <w:abstractNumId w:val="7"/>
   </w:num>
   <w:num w:numId="23" w16cid:durableId="929772476">
-    <w:abstractNumId w:val="24"/>
+    <w:abstractNumId w:val="25"/>
   </w:num>
   <w:num w:numId="24" w16cid:durableId="569342697">
     <w:abstractNumId w:val="5"/>
   </w:num>
   <w:num w:numId="25" w16cid:durableId="838616424">
-    <w:abstractNumId w:val="17"/>
+    <w:abstractNumId w:val="18"/>
+  </w:num>
+  <w:num w:numId="26" w16cid:durableId="1130710985">
+    <w:abstractNumId w:val="10"/>
   </w:num>
 </w:numbering>
 </file>

</xml_diff>